<commit_message>
work process - part 6
</commit_message>
<xml_diff>
--- a/docs/MyProjectMgnt.docx
+++ b/docs/MyProjectMgnt.docx
@@ -1,6 +1,6 @@
 
 <file path=word/document.xml><?xml version="1.0" encoding="utf-8"?>
-<w:document xmlns:wpc="http://schemas.microsoft.com/office/word/2010/wordprocessingCanvas" xmlns:cx="http://schemas.microsoft.com/office/drawing/2014/chartex" xmlns:mc="http://schemas.openxmlformats.org/markup-compatibility/2006" xmlns:o="urn:schemas-microsoft-com:office:office" xmlns:r="http://schemas.openxmlformats.org/officeDocument/2006/relationships" xmlns:m="http://schemas.openxmlformats.org/officeDocument/2006/math" xmlns:v="urn:schemas-microsoft-com:vml" xmlns:wp14="http://schemas.microsoft.com/office/word/2010/wordprocessingDrawing" xmlns:wp="http://schemas.openxmlformats.org/drawingml/2006/wordprocessingDrawing" xmlns:w10="urn:schemas-microsoft-com:office:word" xmlns:w="http://schemas.openxmlformats.org/wordprocessingml/2006/main" xmlns:w14="http://schemas.microsoft.com/office/word/2010/wordml" xmlns:w15="http://schemas.microsoft.com/office/word/2012/wordml" xmlns:w16se="http://schemas.microsoft.com/office/word/2015/wordml/symex" xmlns:wpg="http://schemas.microsoft.com/office/word/2010/wordprocessingGroup" xmlns:wpi="http://schemas.microsoft.com/office/word/2010/wordprocessingInk" xmlns:wne="http://schemas.microsoft.com/office/word/2006/wordml" xmlns:wps="http://schemas.microsoft.com/office/word/2010/wordprocessingShape" mc:Ignorable="w14 w15 w16se wp14">
+<w:document xmlns:wpc="http://schemas.microsoft.com/office/word/2010/wordprocessingCanvas" xmlns:cx="http://schemas.microsoft.com/office/drawing/2014/chartex" xmlns:cx1="http://schemas.microsoft.com/office/drawing/2015/9/8/chartex" xmlns:cx2="http://schemas.microsoft.com/office/drawing/2015/10/21/chartex" xmlns:cx3="http://schemas.microsoft.com/office/drawing/2016/5/9/chartex" xmlns:cx4="http://schemas.microsoft.com/office/drawing/2016/5/10/chartex" xmlns:cx5="http://schemas.microsoft.com/office/drawing/2016/5/11/chartex" xmlns:cx6="http://schemas.microsoft.com/office/drawing/2016/5/12/chartex" xmlns:cx7="http://schemas.microsoft.com/office/drawing/2016/5/13/chartex" xmlns:cx8="http://schemas.microsoft.com/office/drawing/2016/5/14/chartex" xmlns:mc="http://schemas.openxmlformats.org/markup-compatibility/2006" xmlns:aink="http://schemas.microsoft.com/office/drawing/2016/ink" xmlns:am3d="http://schemas.microsoft.com/office/drawing/2017/model3d" xmlns:o="urn:schemas-microsoft-com:office:office" xmlns:r="http://schemas.openxmlformats.org/officeDocument/2006/relationships" xmlns:m="http://schemas.openxmlformats.org/officeDocument/2006/math" xmlns:v="urn:schemas-microsoft-com:vml" xmlns:wp14="http://schemas.microsoft.com/office/word/2010/wordprocessingDrawing" xmlns:wp="http://schemas.openxmlformats.org/drawingml/2006/wordprocessingDrawing" xmlns:w10="urn:schemas-microsoft-com:office:word" xmlns:w="http://schemas.openxmlformats.org/wordprocessingml/2006/main" xmlns:w14="http://schemas.microsoft.com/office/word/2010/wordml" xmlns:w15="http://schemas.microsoft.com/office/word/2012/wordml" xmlns:w16cid="http://schemas.microsoft.com/office/word/2016/wordml/cid" xmlns:w16se="http://schemas.microsoft.com/office/word/2015/wordml/symex" xmlns:wpg="http://schemas.microsoft.com/office/word/2010/wordprocessingGroup" xmlns:wpi="http://schemas.microsoft.com/office/word/2010/wordprocessingInk" xmlns:wne="http://schemas.microsoft.com/office/word/2006/wordml" xmlns:wps="http://schemas.microsoft.com/office/word/2010/wordprocessingShape" mc:Ignorable="w14 w15 w16se w16cid wp14">
   <w:background w:color="FFFFFF"/>
   <w:body>
     <w:p>
@@ -3541,9 +3541,11 @@
         </w:rPr>
         <w:sectPr>
           <w:headerReference w:type="even" r:id="rId8"/>
-          <w:footerReference w:type="default" r:id="rId9"/>
-          <w:headerReference w:type="first" r:id="rId10"/>
-          <w:footerReference w:type="first" r:id="rId11"/>
+          <w:headerReference w:type="default" r:id="rId9"/>
+          <w:footerReference w:type="even" r:id="rId10"/>
+          <w:footerReference w:type="default" r:id="rId11"/>
+          <w:headerReference w:type="first" r:id="rId12"/>
+          <w:footerReference w:type="first" r:id="rId13"/>
           <w:pgSz w:w="11905" w:h="16837"/>
           <w:pgMar w:top="1138" w:right="1138" w:bottom="1138" w:left="1987" w:header="720" w:footer="720" w:gutter="0"/>
           <w:pgNumType w:start="1"/>
@@ -3678,7 +3680,7 @@
         </w:rPr>
         <w:t xml:space="preserve">Email: </w:t>
       </w:r>
-      <w:hyperlink r:id="rId12">
+      <w:hyperlink r:id="rId14">
         <w:r>
           <w:rPr>
             <w:color w:val="0000FF"/>
@@ -3756,7 +3758,7 @@
         <w:tab/>
         <w:t xml:space="preserve">Mail: </w:t>
       </w:r>
-      <w:hyperlink r:id="rId13">
+      <w:hyperlink r:id="rId15">
         <w:r>
           <w:rPr>
             <w:color w:val="0000FF"/>
@@ -3821,7 +3823,7 @@
         </w:rPr>
         <w:t xml:space="preserve">mail : </w:t>
       </w:r>
-      <w:hyperlink r:id="rId14">
+      <w:hyperlink r:id="rId16">
         <w:r>
           <w:rPr>
             <w:color w:val="0000FF"/>
@@ -3871,7 +3873,7 @@
         </w:rPr>
         <w:t xml:space="preserve">mail : </w:t>
       </w:r>
-      <w:hyperlink r:id="rId15">
+      <w:hyperlink r:id="rId17">
         <w:r>
           <w:rPr>
             <w:color w:val="1155CC"/>
@@ -3920,7 +3922,7 @@
         <w:tab/>
         <w:t xml:space="preserve">Mail : </w:t>
       </w:r>
-      <w:hyperlink r:id="rId16">
+      <w:hyperlink r:id="rId18">
         <w:r>
           <w:rPr>
             <w:color w:val="1155CC"/>
@@ -5131,8 +5133,6 @@
           <w:t xml:space="preserve"> = L = 50 triệu</w:t>
         </w:r>
       </w:ins>
-      <w:bookmarkStart w:id="68" w:name="_GoBack"/>
-      <w:bookmarkEnd w:id="68"/>
     </w:p>
     <w:p>
       <w:pPr>
@@ -5142,15 +5142,15 @@
           <w:numId w:val="11"/>
         </w:numPr>
         <w:rPr>
-          <w:ins w:id="69" w:author="Sơn Vũ Hồng" w:date="2019-04-15T22:36:00Z"/>
+          <w:ins w:id="68" w:author="Sơn Vũ Hồng" w:date="2019-04-15T22:36:00Z"/>
           <w:sz w:val="24"/>
           <w:szCs w:val="24"/>
         </w:rPr>
-        <w:pPrChange w:id="70" w:author="Sơn Vũ Hồng" w:date="2019-04-15T22:34:00Z">
+        <w:pPrChange w:id="69" w:author="Sơn Vũ Hồng" w:date="2019-04-15T22:34:00Z">
           <w:pPr/>
         </w:pPrChange>
       </w:pPr>
-      <w:ins w:id="71" w:author="Sơn Vũ Hồng" w:date="2019-04-15T22:37:00Z">
+      <w:ins w:id="70" w:author="Sơn Vũ Hồng" w:date="2019-04-15T22:37:00Z">
         <w:r>
           <w:rPr>
             <w:sz w:val="24"/>
@@ -5168,30 +5168,30 @@
           <w:numId w:val="12"/>
         </w:numPr>
         <w:rPr>
-          <w:del w:id="72" w:author="Sơn Vũ Hồng" w:date="2019-04-15T22:34:00Z"/>
+          <w:del w:id="71" w:author="Sơn Vũ Hồng" w:date="2019-04-15T22:34:00Z"/>
           <w:b/>
           <w:color w:val="951B13"/>
           <w:sz w:val="36"/>
           <w:szCs w:val="36"/>
-          <w:rPrChange w:id="73" w:author="Sơn Vũ Hồng" w:date="2019-04-15T22:38:00Z">
+          <w:rPrChange w:id="72" w:author="Sơn Vũ Hồng" w:date="2019-04-15T22:38:00Z">
             <w:rPr>
-              <w:del w:id="74" w:author="Sơn Vũ Hồng" w:date="2019-04-15T22:34:00Z"/>
+              <w:del w:id="73" w:author="Sơn Vũ Hồng" w:date="2019-04-15T22:34:00Z"/>
               <w:i/>
               <w:sz w:val="24"/>
               <w:szCs w:val="24"/>
             </w:rPr>
           </w:rPrChange>
         </w:rPr>
-        <w:pPrChange w:id="75" w:author="Sơn Vũ Hồng" w:date="2019-04-15T22:37:00Z">
+        <w:pPrChange w:id="74" w:author="Sơn Vũ Hồng" w:date="2019-04-15T22:37:00Z">
           <w:pPr/>
         </w:pPrChange>
       </w:pPr>
-      <w:ins w:id="76" w:author="Sơn Vũ Hồng" w:date="2019-04-15T22:37:00Z">
+      <w:ins w:id="75" w:author="Sơn Vũ Hồng" w:date="2019-04-15T22:37:00Z">
         <w:r>
           <w:rPr>
             <w:sz w:val="44"/>
             <w:szCs w:val="44"/>
-            <w:rPrChange w:id="77" w:author="Sơn Vũ Hồng" w:date="2019-04-15T22:38:00Z">
+            <w:rPrChange w:id="76" w:author="Sơn Vũ Hồng" w:date="2019-04-15T22:38:00Z">
               <w:rPr>
                 <w:sz w:val="24"/>
                 <w:szCs w:val="24"/>
@@ -5201,14 +5201,14 @@
           <w:t>Tổng : 125 triệu</w:t>
         </w:r>
       </w:ins>
-      <w:del w:id="78" w:author="Sơn Vũ Hồng" w:date="2019-04-15T22:34:00Z">
+      <w:del w:id="77" w:author="Sơn Vũ Hồng" w:date="2019-04-15T22:34:00Z">
         <w:r>
           <w:rPr>
             <w:b/>
             <w:color w:val="951B13"/>
             <w:sz w:val="36"/>
             <w:szCs w:val="36"/>
-            <w:rPrChange w:id="79" w:author="Sơn Vũ Hồng" w:date="2019-04-15T22:38:00Z">
+            <w:rPrChange w:id="78" w:author="Sơn Vũ Hồng" w:date="2019-04-15T22:38:00Z">
               <w:rPr>
                 <w:i/>
                 <w:sz w:val="24"/>
@@ -5228,32 +5228,32 @@
           <w:numId w:val="12"/>
         </w:numPr>
         <w:rPr>
-          <w:del w:id="80" w:author="Sơn Vũ Hồng" w:date="2019-04-15T22:37:00Z"/>
+          <w:del w:id="79" w:author="Sơn Vũ Hồng" w:date="2019-04-15T22:37:00Z"/>
           <w:b/>
           <w:color w:val="951B13"/>
           <w:sz w:val="36"/>
           <w:szCs w:val="36"/>
-          <w:rPrChange w:id="81" w:author="Sơn Vũ Hồng" w:date="2019-04-15T22:38:00Z">
+          <w:rPrChange w:id="80" w:author="Sơn Vũ Hồng" w:date="2019-04-15T22:38:00Z">
             <w:rPr>
-              <w:del w:id="82" w:author="Sơn Vũ Hồng" w:date="2019-04-15T22:37:00Z"/>
+              <w:del w:id="81" w:author="Sơn Vũ Hồng" w:date="2019-04-15T22:37:00Z"/>
               <w:i/>
               <w:sz w:val="24"/>
               <w:szCs w:val="24"/>
             </w:rPr>
           </w:rPrChange>
         </w:rPr>
-        <w:pPrChange w:id="83" w:author="Sơn Vũ Hồng" w:date="2019-04-15T22:37:00Z">
+        <w:pPrChange w:id="82" w:author="Sơn Vũ Hồng" w:date="2019-04-15T22:37:00Z">
           <w:pPr/>
         </w:pPrChange>
       </w:pPr>
-      <w:del w:id="84" w:author="Sơn Vũ Hồng" w:date="2019-04-15T22:37:00Z">
+      <w:del w:id="83" w:author="Sơn Vũ Hồng" w:date="2019-04-15T22:37:00Z">
         <w:r>
           <w:rPr>
             <w:b/>
             <w:color w:val="951B13"/>
             <w:sz w:val="36"/>
             <w:szCs w:val="36"/>
-            <w:rPrChange w:id="85" w:author="Sơn Vũ Hồng" w:date="2019-04-15T22:38:00Z">
+            <w:rPrChange w:id="84" w:author="Sơn Vũ Hồng" w:date="2019-04-15T22:38:00Z">
               <w:rPr>
                 <w:i/>
                 <w:sz w:val="24"/>
@@ -5277,7 +5277,7 @@
           <w:color w:val="951B13"/>
           <w:sz w:val="36"/>
           <w:szCs w:val="36"/>
-          <w:rPrChange w:id="86" w:author="Sơn Vũ Hồng" w:date="2019-04-15T22:38:00Z">
+          <w:rPrChange w:id="85" w:author="Sơn Vũ Hồng" w:date="2019-04-15T22:38:00Z">
             <w:rPr>
               <w:i/>
               <w:sz w:val="24"/>
@@ -5285,18 +5285,18 @@
             </w:rPr>
           </w:rPrChange>
         </w:rPr>
-        <w:pPrChange w:id="87" w:author="Sơn Vũ Hồng" w:date="2019-04-15T22:37:00Z">
+        <w:pPrChange w:id="86" w:author="Sơn Vũ Hồng" w:date="2019-04-15T22:37:00Z">
           <w:pPr/>
         </w:pPrChange>
       </w:pPr>
-      <w:del w:id="88" w:author="Sơn Vũ Hồng" w:date="2019-04-15T22:37:00Z">
+      <w:del w:id="87" w:author="Sơn Vũ Hồng" w:date="2019-04-15T22:37:00Z">
         <w:r>
           <w:rPr>
             <w:b/>
             <w:color w:val="951B13"/>
             <w:sz w:val="36"/>
             <w:szCs w:val="36"/>
-            <w:rPrChange w:id="89" w:author="Sơn Vũ Hồng" w:date="2019-04-15T22:38:00Z">
+            <w:rPrChange w:id="88" w:author="Sơn Vũ Hồng" w:date="2019-04-15T22:38:00Z">
               <w:rPr>
                 <w:i/>
                 <w:sz w:val="24"/>
@@ -5316,8 +5316,8 @@
           <w:numId w:val="8"/>
         </w:numPr>
       </w:pPr>
-      <w:bookmarkStart w:id="90" w:name="_z337ya" w:colFirst="0" w:colLast="0"/>
-      <w:bookmarkEnd w:id="90"/>
+      <w:bookmarkStart w:id="89" w:name="_z337ya" w:colFirst="0" w:colLast="0"/>
+      <w:bookmarkEnd w:id="89"/>
       <w:r>
         <w:t>Phân chia các giai đoạn chính</w:t>
       </w:r>
@@ -5325,50 +5325,206 @@
     <w:p>
       <w:pPr>
         <w:rPr>
+          <w:del w:id="90" w:author="Microsoft Office User" w:date="2019-04-16T09:41:00Z"/>
           <w:sz w:val="24"/>
           <w:szCs w:val="24"/>
-          <w:rPrChange w:id="91" w:author="Sơn Vũ Hồng" w:date="2019-04-15T22:38:00Z">
+          <w:lang w:val="vi-VN"/>
+        </w:rPr>
+      </w:pPr>
+      <w:ins w:id="91" w:author="Microsoft Office User" w:date="2019-04-16T09:42:00Z">
+        <w:r>
+          <w:rPr>
+            <w:sz w:val="24"/>
+            <w:szCs w:val="24"/>
+          </w:rPr>
+          <w:t xml:space="preserve">Công việc được chi thành </w:t>
+        </w:r>
+      </w:ins>
+      <w:ins w:id="92" w:author="Microsoft Office User" w:date="2019-04-16T09:45:00Z">
+        <w:r>
+          <w:rPr>
+            <w:sz w:val="24"/>
+            <w:szCs w:val="24"/>
+            <w:lang w:val="vi-VN"/>
+          </w:rPr>
+          <w:t>4</w:t>
+        </w:r>
+      </w:ins>
+      <w:ins w:id="93" w:author="Microsoft Office User" w:date="2019-04-16T09:42:00Z">
+        <w:r>
+          <w:rPr>
+            <w:sz w:val="24"/>
+            <w:szCs w:val="24"/>
+            <w:lang w:val="vi-VN"/>
+          </w:rPr>
+          <w:t xml:space="preserve"> giai đoạn</w:t>
+        </w:r>
+      </w:ins>
+      <w:ins w:id="94" w:author="Bình Lê Thanh" w:date="2019-04-16T09:54:00Z">
+        <w:r>
+          <w:rPr>
+            <w:sz w:val="24"/>
+            <w:szCs w:val="24"/>
+            <w:lang w:val="vi-VN"/>
+          </w:rPr>
+          <w:t xml:space="preserve"> gồm 5 </w:t>
+        </w:r>
+      </w:ins>
+      <w:ins w:id="95" w:author="Bình Lê Thanh" w:date="2019-04-16T09:58:00Z">
+        <w:r>
+          <w:rPr>
+            <w:sz w:val="24"/>
+            <w:szCs w:val="24"/>
+            <w:lang w:val="vi-VN"/>
+          </w:rPr>
+          <w:t>mốc thời gian như sau</w:t>
+        </w:r>
+      </w:ins>
+      <w:bookmarkStart w:id="96" w:name="_GoBack"/>
+      <w:bookmarkEnd w:id="96"/>
+      <w:ins w:id="97" w:author="Bình Lê Thanh" w:date="2019-04-16T09:54:00Z">
+        <w:r>
+          <w:rPr>
+            <w:sz w:val="24"/>
+            <w:szCs w:val="24"/>
+            <w:lang w:val="vi-VN"/>
+          </w:rPr>
+          <w:t xml:space="preserve"> </w:t>
+        </w:r>
+      </w:ins>
+      <w:ins w:id="98" w:author="Microsoft Office User" w:date="2019-04-16T09:42:00Z">
+        <w:r>
+          <w:rPr>
+            <w:sz w:val="24"/>
+            <w:szCs w:val="24"/>
+            <w:lang w:val="vi-VN"/>
+          </w:rPr>
+          <w:t>:</w:t>
+        </w:r>
+      </w:ins>
+      <w:del w:id="99" w:author="Microsoft Office User" w:date="2019-04-16T09:41:00Z">
+        <w:r>
+          <w:rPr>
+            <w:sz w:val="24"/>
+            <w:szCs w:val="24"/>
+            <w:rPrChange w:id="100" w:author="Sơn Vũ Hồng" w:date="2019-04-15T22:38:00Z">
+              <w:rPr>
+                <w:i/>
+                <w:sz w:val="24"/>
+                <w:szCs w:val="24"/>
+              </w:rPr>
+            </w:rPrChange>
+          </w:rPr>
+          <w:delText>Phân chia để sao cho:</w:delText>
+        </w:r>
+      </w:del>
+    </w:p>
+    <w:p>
+      <w:pPr>
+        <w:rPr>
+          <w:ins w:id="101" w:author="Bình Lê Thanh" w:date="2019-04-16T09:52:00Z"/>
+          <w:sz w:val="24"/>
+          <w:szCs w:val="24"/>
+          <w:lang w:val="vi-VN"/>
+        </w:rPr>
+      </w:pPr>
+    </w:p>
+    <w:p>
+      <w:pPr>
+        <w:rPr>
+          <w:del w:id="102" w:author="Microsoft Office User" w:date="2019-04-16T09:41:00Z"/>
+          <w:sz w:val="24"/>
+          <w:szCs w:val="24"/>
+          <w:lang w:val="vi-VN"/>
+        </w:rPr>
+      </w:pPr>
+      <w:del w:id="103" w:author="Microsoft Office User" w:date="2019-04-16T09:41:00Z">
+        <w:r>
+          <w:rPr>
+            <w:rFonts w:eastAsia="Tahoma"/>
+            <w:color w:val="000000"/>
+            <w:sz w:val="24"/>
+            <w:szCs w:val="24"/>
+            <w:rPrChange w:id="104" w:author="Sơn Vũ Hồng" w:date="2019-04-15T22:38:00Z">
+              <w:rPr>
+                <w:rFonts w:eastAsia="Tahoma"/>
+                <w:i/>
+                <w:color w:val="000000"/>
+                <w:sz w:val="24"/>
+                <w:szCs w:val="24"/>
+              </w:rPr>
+            </w:rPrChange>
+          </w:rPr>
+          <w:delText xml:space="preserve"> phù hợp về tiến độ hoàn thành tính năng</w:delText>
+        </w:r>
+      </w:del>
+    </w:p>
+    <w:p>
+      <w:pPr>
+        <w:rPr>
+          <w:ins w:id="105" w:author="Microsoft Office User" w:date="2019-04-16T09:46:00Z"/>
+          <w:rFonts w:hint="eastAsia"/>
+          <w:color w:val="000000"/>
+          <w:sz w:val="24"/>
+          <w:szCs w:val="24"/>
+          <w:rPrChange w:id="106" w:author="Sơn Vũ Hồng" w:date="2019-04-15T22:38:00Z">
             <w:rPr>
+              <w:ins w:id="107" w:author="Microsoft Office User" w:date="2019-04-16T09:46:00Z"/>
               <w:i/>
+              <w:color w:val="000000"/>
               <w:sz w:val="24"/>
               <w:szCs w:val="24"/>
             </w:rPr>
           </w:rPrChange>
         </w:rPr>
-      </w:pPr>
-      <w:r>
-        <w:rPr>
-          <w:sz w:val="24"/>
-          <w:szCs w:val="24"/>
-          <w:rPrChange w:id="92" w:author="Sơn Vũ Hồng" w:date="2019-04-15T22:38:00Z">
-            <w:rPr>
-              <w:i/>
-              <w:sz w:val="24"/>
-              <w:szCs w:val="24"/>
-            </w:rPr>
-          </w:rPrChange>
-        </w:rPr>
-        <w:t>Phân chia để sao cho:</w:t>
-      </w:r>
+        <w:pPrChange w:id="108" w:author="Microsoft Office User" w:date="2019-04-16T09:41:00Z">
+          <w:pPr>
+            <w:numPr>
+              <w:numId w:val="4"/>
+            </w:numPr>
+            <w:pBdr>
+              <w:top w:val="nil"/>
+              <w:left w:val="nil"/>
+              <w:bottom w:val="nil"/>
+              <w:right w:val="nil"/>
+              <w:between w:val="nil"/>
+            </w:pBdr>
+            <w:ind w:left="720" w:hanging="360"/>
+          </w:pPr>
+        </w:pPrChange>
+      </w:pPr>
+      <w:ins w:id="109" w:author="Bình Lê Thanh" w:date="2019-04-16T09:46:00Z">
+        <w:r>
+          <w:rPr>
+            <w:rFonts w:hint="eastAsia"/>
+            <w:noProof/>
+            <w:color w:val="000000"/>
+            <w:sz w:val="24"/>
+            <w:szCs w:val="24"/>
+          </w:rPr>
+          <w:drawing>
+            <wp:inline distT="0" distB="0" distL="0" distR="0">
+              <wp:extent cx="5486400" cy="771236"/>
+              <wp:effectExtent l="12700" t="0" r="25400" b="0"/>
+              <wp:docPr id="5" name="Diagram 5"/>
+              <wp:cNvGraphicFramePr/>
+              <a:graphic xmlns:a="http://schemas.openxmlformats.org/drawingml/2006/main">
+                <a:graphicData uri="http://schemas.openxmlformats.org/drawingml/2006/diagram">
+                  <dgm:relIds xmlns:dgm="http://schemas.openxmlformats.org/drawingml/2006/diagram" xmlns:r="http://schemas.openxmlformats.org/officeDocument/2006/relationships" r:dm="rId19" r:lo="rId20" r:qs="rId21" r:cs="rId22"/>
+                </a:graphicData>
+              </a:graphic>
+            </wp:inline>
+          </w:drawing>
+        </w:r>
+      </w:ins>
     </w:p>
     <w:p>
       <w:pPr>
-        <w:numPr>
-          <w:ilvl w:val="0"/>
-          <w:numId w:val="4"/>
-        </w:numPr>
-        <w:pBdr>
-          <w:top w:val="nil"/>
-          <w:left w:val="nil"/>
-          <w:bottom w:val="nil"/>
-          <w:right w:val="nil"/>
-          <w:between w:val="nil"/>
-        </w:pBdr>
         <w:rPr>
           <w:color w:val="000000"/>
           <w:sz w:val="24"/>
           <w:szCs w:val="24"/>
-          <w:rPrChange w:id="93" w:author="Sơn Vũ Hồng" w:date="2019-04-15T22:38:00Z">
+          <w:rPrChange w:id="110" w:author="Sơn Vũ Hồng" w:date="2019-04-15T22:38:00Z">
             <w:rPr>
               <w:i/>
               <w:color w:val="000000"/>
@@ -5377,71 +5533,42 @@
             </w:rPr>
           </w:rPrChange>
         </w:rPr>
-      </w:pPr>
-      <w:r>
-        <w:rPr>
-          <w:rFonts w:eastAsia="Tahoma"/>
-          <w:color w:val="000000"/>
-          <w:sz w:val="24"/>
-          <w:szCs w:val="24"/>
-          <w:rPrChange w:id="94" w:author="Sơn Vũ Hồng" w:date="2019-04-15T22:38:00Z">
-            <w:rPr>
-              <w:rFonts w:eastAsia="Tahoma"/>
-              <w:i/>
-              <w:color w:val="000000"/>
-              <w:sz w:val="24"/>
-              <w:szCs w:val="24"/>
-            </w:rPr>
-          </w:rPrChange>
-        </w:rPr>
-        <w:t xml:space="preserve"> phù hợp về tiến độ hoàn thành tính năng</w:t>
-      </w:r>
-    </w:p>
-    <w:p>
-      <w:pPr>
-        <w:numPr>
-          <w:ilvl w:val="0"/>
-          <w:numId w:val="4"/>
-        </w:numPr>
-        <w:pBdr>
-          <w:top w:val="nil"/>
-          <w:left w:val="nil"/>
-          <w:bottom w:val="nil"/>
-          <w:right w:val="nil"/>
-          <w:between w:val="nil"/>
-        </w:pBdr>
-        <w:rPr>
-          <w:color w:val="000000"/>
-          <w:sz w:val="24"/>
-          <w:szCs w:val="24"/>
-          <w:rPrChange w:id="95" w:author="Sơn Vũ Hồng" w:date="2019-04-15T22:38:00Z">
-            <w:rPr>
-              <w:i/>
-              <w:color w:val="000000"/>
-              <w:sz w:val="24"/>
-              <w:szCs w:val="24"/>
-            </w:rPr>
-          </w:rPrChange>
-        </w:rPr>
-      </w:pPr>
-      <w:r>
-        <w:rPr>
-          <w:rFonts w:eastAsia="Tahoma"/>
-          <w:color w:val="000000"/>
-          <w:sz w:val="24"/>
-          <w:szCs w:val="24"/>
-          <w:rPrChange w:id="96" w:author="Sơn Vũ Hồng" w:date="2019-04-15T22:38:00Z">
-            <w:rPr>
-              <w:rFonts w:eastAsia="Tahoma"/>
-              <w:i/>
-              <w:color w:val="000000"/>
-              <w:sz w:val="24"/>
-              <w:szCs w:val="24"/>
-            </w:rPr>
-          </w:rPrChange>
-        </w:rPr>
-        <w:t>phù hợp với thời điểm nghiệm thu và thanh toán theo giai đoạn (tháng, quý..)</w:t>
-      </w:r>
+        <w:pPrChange w:id="111" w:author="Microsoft Office User" w:date="2019-04-16T09:41:00Z">
+          <w:pPr>
+            <w:numPr>
+              <w:numId w:val="4"/>
+            </w:numPr>
+            <w:pBdr>
+              <w:top w:val="nil"/>
+              <w:left w:val="nil"/>
+              <w:bottom w:val="nil"/>
+              <w:right w:val="nil"/>
+              <w:between w:val="nil"/>
+            </w:pBdr>
+            <w:ind w:left="720" w:hanging="360"/>
+          </w:pPr>
+        </w:pPrChange>
+      </w:pPr>
+      <w:del w:id="112" w:author="Microsoft Office User" w:date="2019-04-16T09:41:00Z">
+        <w:r>
+          <w:rPr>
+            <w:rFonts w:eastAsia="Tahoma"/>
+            <w:color w:val="000000"/>
+            <w:sz w:val="24"/>
+            <w:szCs w:val="24"/>
+            <w:rPrChange w:id="113" w:author="Sơn Vũ Hồng" w:date="2019-04-15T22:38:00Z">
+              <w:rPr>
+                <w:rFonts w:eastAsia="Tahoma"/>
+                <w:i/>
+                <w:color w:val="000000"/>
+                <w:sz w:val="24"/>
+                <w:szCs w:val="24"/>
+              </w:rPr>
+            </w:rPrChange>
+          </w:rPr>
+          <w:delText>phù hợp với thời điểm nghiệm thu và thanh toán theo giai đoạn (tháng, quý..)</w:delText>
+        </w:r>
+      </w:del>
     </w:p>
     <w:p>
       <w:pPr>
@@ -5451,8 +5578,8 @@
           <w:numId w:val="8"/>
         </w:numPr>
       </w:pPr>
-      <w:bookmarkStart w:id="97" w:name="_3j2qqm3" w:colFirst="0" w:colLast="0"/>
-      <w:bookmarkEnd w:id="97"/>
+      <w:bookmarkStart w:id="114" w:name="_3j2qqm3" w:colFirst="0" w:colLast="0"/>
+      <w:bookmarkEnd w:id="114"/>
       <w:r>
         <w:lastRenderedPageBreak/>
         <w:t xml:space="preserve">Phân tích thiết kế </w:t>
@@ -5466,8 +5593,8 @@
           <w:numId w:val="8"/>
         </w:numPr>
       </w:pPr>
-      <w:bookmarkStart w:id="98" w:name="_1y810tw" w:colFirst="0" w:colLast="0"/>
-      <w:bookmarkEnd w:id="98"/>
+      <w:bookmarkStart w:id="115" w:name="_1y810tw" w:colFirst="0" w:colLast="0"/>
+      <w:bookmarkEnd w:id="115"/>
       <w:r>
         <w:t>Mô hình tích hợp phần cứng/phần mềm</w:t>
       </w:r>
@@ -5480,8 +5607,8 @@
           <w:numId w:val="8"/>
         </w:numPr>
       </w:pPr>
-      <w:bookmarkStart w:id="99" w:name="_4i7ojhp" w:colFirst="0" w:colLast="0"/>
-      <w:bookmarkEnd w:id="99"/>
+      <w:bookmarkStart w:id="116" w:name="_4i7ojhp" w:colFirst="0" w:colLast="0"/>
+      <w:bookmarkEnd w:id="116"/>
       <w:r>
         <w:t>Giao diện</w:t>
       </w:r>
@@ -5494,8 +5621,8 @@
           <w:numId w:val="8"/>
         </w:numPr>
       </w:pPr>
-      <w:bookmarkStart w:id="100" w:name="_2xcytpi" w:colFirst="0" w:colLast="0"/>
-      <w:bookmarkEnd w:id="100"/>
+      <w:bookmarkStart w:id="117" w:name="_2xcytpi" w:colFirst="0" w:colLast="0"/>
+      <w:bookmarkEnd w:id="117"/>
       <w:r>
         <w:t>Cơ sở dữ liệu</w:t>
       </w:r>
@@ -5508,8 +5635,8 @@
           <w:numId w:val="8"/>
         </w:numPr>
       </w:pPr>
-      <w:bookmarkStart w:id="101" w:name="_1ci93xb" w:colFirst="0" w:colLast="0"/>
-      <w:bookmarkEnd w:id="101"/>
+      <w:bookmarkStart w:id="118" w:name="_1ci93xb" w:colFirst="0" w:colLast="0"/>
+      <w:bookmarkEnd w:id="118"/>
       <w:r>
         <w:t>Mạng</w:t>
       </w:r>
@@ -5522,8 +5649,8 @@
           <w:numId w:val="8"/>
         </w:numPr>
       </w:pPr>
-      <w:bookmarkStart w:id="102" w:name="_3whwml4" w:colFirst="0" w:colLast="0"/>
-      <w:bookmarkEnd w:id="102"/>
+      <w:bookmarkStart w:id="119" w:name="_3whwml4" w:colFirst="0" w:colLast="0"/>
+      <w:bookmarkEnd w:id="119"/>
       <w:r>
         <w:t>Tương tác người dùng</w:t>
       </w:r>
@@ -5536,8 +5663,8 @@
           <w:numId w:val="8"/>
         </w:numPr>
       </w:pPr>
-      <w:bookmarkStart w:id="103" w:name="_2bn6wsx" w:colFirst="0" w:colLast="0"/>
-      <w:bookmarkEnd w:id="103"/>
+      <w:bookmarkStart w:id="120" w:name="_2bn6wsx" w:colFirst="0" w:colLast="0"/>
+      <w:bookmarkEnd w:id="120"/>
       <w:r>
         <w:t>Đặc tả giao diện API (interface)</w:t>
       </w:r>
@@ -5550,8 +5677,8 @@
           <w:numId w:val="8"/>
         </w:numPr>
       </w:pPr>
-      <w:bookmarkStart w:id="104" w:name="_qsh70q" w:colFirst="0" w:colLast="0"/>
-      <w:bookmarkEnd w:id="104"/>
+      <w:bookmarkStart w:id="121" w:name="_qsh70q" w:colFirst="0" w:colLast="0"/>
+      <w:bookmarkEnd w:id="121"/>
       <w:r>
         <w:t>Bảo mật</w:t>
       </w:r>
@@ -5564,8 +5691,8 @@
           <w:numId w:val="8"/>
         </w:numPr>
       </w:pPr>
-      <w:bookmarkStart w:id="105" w:name="_3as4poj" w:colFirst="0" w:colLast="0"/>
-      <w:bookmarkEnd w:id="105"/>
+      <w:bookmarkStart w:id="122" w:name="_3as4poj" w:colFirst="0" w:colLast="0"/>
+      <w:bookmarkEnd w:id="122"/>
       <w:r>
         <w:t>Sao lưu phục hồi</w:t>
       </w:r>
@@ -5578,8 +5705,8 @@
           <w:numId w:val="8"/>
         </w:numPr>
       </w:pPr>
-      <w:bookmarkStart w:id="106" w:name="_1pxezwc" w:colFirst="0" w:colLast="0"/>
-      <w:bookmarkEnd w:id="106"/>
+      <w:bookmarkStart w:id="123" w:name="_1pxezwc" w:colFirst="0" w:colLast="0"/>
+      <w:bookmarkEnd w:id="123"/>
       <w:r>
         <w:t>Chuyển đổi dữ liệu</w:t>
       </w:r>
@@ -5593,8 +5720,8 @@
           <w:numId w:val="8"/>
         </w:numPr>
       </w:pPr>
-      <w:bookmarkStart w:id="107" w:name="_49x2ik5" w:colFirst="0" w:colLast="0"/>
-      <w:bookmarkEnd w:id="107"/>
+      <w:bookmarkStart w:id="124" w:name="_49x2ik5" w:colFirst="0" w:colLast="0"/>
+      <w:bookmarkEnd w:id="124"/>
       <w:r>
         <w:t>Danh mục tài liệu liên quan</w:t>
       </w:r>
@@ -5623,7 +5750,7 @@
 </file>
 
 <file path=word/endnotes.xml><?xml version="1.0" encoding="utf-8"?>
-<w:endnotes xmlns:wpc="http://schemas.microsoft.com/office/word/2010/wordprocessingCanvas" xmlns:cx="http://schemas.microsoft.com/office/drawing/2014/chartex" xmlns:mc="http://schemas.openxmlformats.org/markup-compatibility/2006" xmlns:o="urn:schemas-microsoft-com:office:office" xmlns:r="http://schemas.openxmlformats.org/officeDocument/2006/relationships" xmlns:m="http://schemas.openxmlformats.org/officeDocument/2006/math" xmlns:v="urn:schemas-microsoft-com:vml" xmlns:wp14="http://schemas.microsoft.com/office/word/2010/wordprocessingDrawing" xmlns:wp="http://schemas.openxmlformats.org/drawingml/2006/wordprocessingDrawing" xmlns:w10="urn:schemas-microsoft-com:office:word" xmlns:w="http://schemas.openxmlformats.org/wordprocessingml/2006/main" xmlns:w14="http://schemas.microsoft.com/office/word/2010/wordml" xmlns:w15="http://schemas.microsoft.com/office/word/2012/wordml" xmlns:w16se="http://schemas.microsoft.com/office/word/2015/wordml/symex" xmlns:wpg="http://schemas.microsoft.com/office/word/2010/wordprocessingGroup" xmlns:wpi="http://schemas.microsoft.com/office/word/2010/wordprocessingInk" xmlns:wne="http://schemas.microsoft.com/office/word/2006/wordml" xmlns:wps="http://schemas.microsoft.com/office/word/2010/wordprocessingShape" mc:Ignorable="w14 w15 w16se wp14">
+<w:endnotes xmlns:wpc="http://schemas.microsoft.com/office/word/2010/wordprocessingCanvas" xmlns:cx="http://schemas.microsoft.com/office/drawing/2014/chartex" xmlns:cx1="http://schemas.microsoft.com/office/drawing/2015/9/8/chartex" xmlns:cx2="http://schemas.microsoft.com/office/drawing/2015/10/21/chartex" xmlns:cx3="http://schemas.microsoft.com/office/drawing/2016/5/9/chartex" xmlns:cx4="http://schemas.microsoft.com/office/drawing/2016/5/10/chartex" xmlns:cx5="http://schemas.microsoft.com/office/drawing/2016/5/11/chartex" xmlns:cx6="http://schemas.microsoft.com/office/drawing/2016/5/12/chartex" xmlns:cx7="http://schemas.microsoft.com/office/drawing/2016/5/13/chartex" xmlns:cx8="http://schemas.microsoft.com/office/drawing/2016/5/14/chartex" xmlns:mc="http://schemas.openxmlformats.org/markup-compatibility/2006" xmlns:aink="http://schemas.microsoft.com/office/drawing/2016/ink" xmlns:am3d="http://schemas.microsoft.com/office/drawing/2017/model3d" xmlns:o="urn:schemas-microsoft-com:office:office" xmlns:r="http://schemas.openxmlformats.org/officeDocument/2006/relationships" xmlns:m="http://schemas.openxmlformats.org/officeDocument/2006/math" xmlns:v="urn:schemas-microsoft-com:vml" xmlns:wp14="http://schemas.microsoft.com/office/word/2010/wordprocessingDrawing" xmlns:wp="http://schemas.openxmlformats.org/drawingml/2006/wordprocessingDrawing" xmlns:w10="urn:schemas-microsoft-com:office:word" xmlns:w="http://schemas.openxmlformats.org/wordprocessingml/2006/main" xmlns:w14="http://schemas.microsoft.com/office/word/2010/wordml" xmlns:w15="http://schemas.microsoft.com/office/word/2012/wordml" xmlns:w16cid="http://schemas.microsoft.com/office/word/2016/wordml/cid" xmlns:w16se="http://schemas.microsoft.com/office/word/2015/wordml/symex" xmlns:wpg="http://schemas.microsoft.com/office/word/2010/wordprocessingGroup" xmlns:wpi="http://schemas.microsoft.com/office/word/2010/wordprocessingInk" xmlns:wne="http://schemas.microsoft.com/office/word/2006/wordml" xmlns:wps="http://schemas.microsoft.com/office/word/2010/wordprocessingShape" mc:Ignorable="w14 w15 w16se w16cid wp14">
   <w:endnote w:type="separator" w:id="-1">
     <w:p>
       <w:pPr>
@@ -5648,7 +5775,17 @@
 </file>
 
 <file path=word/footer1.xml><?xml version="1.0" encoding="utf-8"?>
-<w:ftr xmlns:wpc="http://schemas.microsoft.com/office/word/2010/wordprocessingCanvas" xmlns:cx="http://schemas.microsoft.com/office/drawing/2014/chartex" xmlns:mc="http://schemas.openxmlformats.org/markup-compatibility/2006" xmlns:o="urn:schemas-microsoft-com:office:office" xmlns:r="http://schemas.openxmlformats.org/officeDocument/2006/relationships" xmlns:m="http://schemas.openxmlformats.org/officeDocument/2006/math" xmlns:v="urn:schemas-microsoft-com:vml" xmlns:wp14="http://schemas.microsoft.com/office/word/2010/wordprocessingDrawing" xmlns:wp="http://schemas.openxmlformats.org/drawingml/2006/wordprocessingDrawing" xmlns:w10="urn:schemas-microsoft-com:office:word" xmlns:w="http://schemas.openxmlformats.org/wordprocessingml/2006/main" xmlns:w14="http://schemas.microsoft.com/office/word/2010/wordml" xmlns:w15="http://schemas.microsoft.com/office/word/2012/wordml" xmlns:w16se="http://schemas.microsoft.com/office/word/2015/wordml/symex" xmlns:wpg="http://schemas.microsoft.com/office/word/2010/wordprocessingGroup" xmlns:wpi="http://schemas.microsoft.com/office/word/2010/wordprocessingInk" xmlns:wne="http://schemas.microsoft.com/office/word/2006/wordml" xmlns:wps="http://schemas.microsoft.com/office/word/2010/wordprocessingShape" mc:Ignorable="w14 w15 w16se wp14">
+<w:ftr xmlns:wpc="http://schemas.microsoft.com/office/word/2010/wordprocessingCanvas" xmlns:cx="http://schemas.microsoft.com/office/drawing/2014/chartex" xmlns:cx1="http://schemas.microsoft.com/office/drawing/2015/9/8/chartex" xmlns:cx2="http://schemas.microsoft.com/office/drawing/2015/10/21/chartex" xmlns:cx3="http://schemas.microsoft.com/office/drawing/2016/5/9/chartex" xmlns:cx4="http://schemas.microsoft.com/office/drawing/2016/5/10/chartex" xmlns:cx5="http://schemas.microsoft.com/office/drawing/2016/5/11/chartex" xmlns:cx6="http://schemas.microsoft.com/office/drawing/2016/5/12/chartex" xmlns:cx7="http://schemas.microsoft.com/office/drawing/2016/5/13/chartex" xmlns:cx8="http://schemas.microsoft.com/office/drawing/2016/5/14/chartex" xmlns:mc="http://schemas.openxmlformats.org/markup-compatibility/2006" xmlns:aink="http://schemas.microsoft.com/office/drawing/2016/ink" xmlns:am3d="http://schemas.microsoft.com/office/drawing/2017/model3d" xmlns:o="urn:schemas-microsoft-com:office:office" xmlns:r="http://schemas.openxmlformats.org/officeDocument/2006/relationships" xmlns:m="http://schemas.openxmlformats.org/officeDocument/2006/math" xmlns:v="urn:schemas-microsoft-com:vml" xmlns:wp14="http://schemas.microsoft.com/office/word/2010/wordprocessingDrawing" xmlns:wp="http://schemas.openxmlformats.org/drawingml/2006/wordprocessingDrawing" xmlns:w10="urn:schemas-microsoft-com:office:word" xmlns:w="http://schemas.openxmlformats.org/wordprocessingml/2006/main" xmlns:w14="http://schemas.microsoft.com/office/word/2010/wordml" xmlns:w15="http://schemas.microsoft.com/office/word/2012/wordml" xmlns:w16cid="http://schemas.microsoft.com/office/word/2016/wordml/cid" xmlns:w16se="http://schemas.microsoft.com/office/word/2015/wordml/symex" xmlns:wpg="http://schemas.microsoft.com/office/word/2010/wordprocessingGroup" xmlns:wpi="http://schemas.microsoft.com/office/word/2010/wordprocessingInk" xmlns:wne="http://schemas.microsoft.com/office/word/2006/wordml" xmlns:wps="http://schemas.microsoft.com/office/word/2010/wordprocessingShape" mc:Ignorable="w14 w15 w16se w16cid wp14">
+  <w:p>
+    <w:pPr>
+      <w:pStyle w:val="Footer"/>
+    </w:pPr>
+  </w:p>
+</w:ftr>
+</file>
+
+<file path=word/footer2.xml><?xml version="1.0" encoding="utf-8"?>
+<w:ftr xmlns:wpc="http://schemas.microsoft.com/office/word/2010/wordprocessingCanvas" xmlns:cx="http://schemas.microsoft.com/office/drawing/2014/chartex" xmlns:cx1="http://schemas.microsoft.com/office/drawing/2015/9/8/chartex" xmlns:cx2="http://schemas.microsoft.com/office/drawing/2015/10/21/chartex" xmlns:cx3="http://schemas.microsoft.com/office/drawing/2016/5/9/chartex" xmlns:cx4="http://schemas.microsoft.com/office/drawing/2016/5/10/chartex" xmlns:cx5="http://schemas.microsoft.com/office/drawing/2016/5/11/chartex" xmlns:cx6="http://schemas.microsoft.com/office/drawing/2016/5/12/chartex" xmlns:cx7="http://schemas.microsoft.com/office/drawing/2016/5/13/chartex" xmlns:cx8="http://schemas.microsoft.com/office/drawing/2016/5/14/chartex" xmlns:mc="http://schemas.openxmlformats.org/markup-compatibility/2006" xmlns:aink="http://schemas.microsoft.com/office/drawing/2016/ink" xmlns:am3d="http://schemas.microsoft.com/office/drawing/2017/model3d" xmlns:o="urn:schemas-microsoft-com:office:office" xmlns:r="http://schemas.openxmlformats.org/officeDocument/2006/relationships" xmlns:m="http://schemas.openxmlformats.org/officeDocument/2006/math" xmlns:v="urn:schemas-microsoft-com:vml" xmlns:wp14="http://schemas.microsoft.com/office/word/2010/wordprocessingDrawing" xmlns:wp="http://schemas.openxmlformats.org/drawingml/2006/wordprocessingDrawing" xmlns:w10="urn:schemas-microsoft-com:office:word" xmlns:w="http://schemas.openxmlformats.org/wordprocessingml/2006/main" xmlns:w14="http://schemas.microsoft.com/office/word/2010/wordml" xmlns:w15="http://schemas.microsoft.com/office/word/2012/wordml" xmlns:w16cid="http://schemas.microsoft.com/office/word/2016/wordml/cid" xmlns:w16se="http://schemas.microsoft.com/office/word/2015/wordml/symex" xmlns:wpg="http://schemas.microsoft.com/office/word/2010/wordprocessingGroup" xmlns:wpi="http://schemas.microsoft.com/office/word/2010/wordprocessingInk" xmlns:wne="http://schemas.microsoft.com/office/word/2006/wordml" xmlns:wps="http://schemas.microsoft.com/office/word/2010/wordprocessingShape" mc:Ignorable="w14 w15 w16se w16cid wp14">
   <w:p>
     <w:pPr>
       <w:pBdr>
@@ -5742,8 +5879,8 @@
 </w:ftr>
 </file>
 
-<file path=word/footer2.xml><?xml version="1.0" encoding="utf-8"?>
-<w:ftr xmlns:wpc="http://schemas.microsoft.com/office/word/2010/wordprocessingCanvas" xmlns:cx="http://schemas.microsoft.com/office/drawing/2014/chartex" xmlns:mc="http://schemas.openxmlformats.org/markup-compatibility/2006" xmlns:o="urn:schemas-microsoft-com:office:office" xmlns:r="http://schemas.openxmlformats.org/officeDocument/2006/relationships" xmlns:m="http://schemas.openxmlformats.org/officeDocument/2006/math" xmlns:v="urn:schemas-microsoft-com:vml" xmlns:wp14="http://schemas.microsoft.com/office/word/2010/wordprocessingDrawing" xmlns:wp="http://schemas.openxmlformats.org/drawingml/2006/wordprocessingDrawing" xmlns:w10="urn:schemas-microsoft-com:office:word" xmlns:w="http://schemas.openxmlformats.org/wordprocessingml/2006/main" xmlns:w14="http://schemas.microsoft.com/office/word/2010/wordml" xmlns:w15="http://schemas.microsoft.com/office/word/2012/wordml" xmlns:w16se="http://schemas.microsoft.com/office/word/2015/wordml/symex" xmlns:wpg="http://schemas.microsoft.com/office/word/2010/wordprocessingGroup" xmlns:wpi="http://schemas.microsoft.com/office/word/2010/wordprocessingInk" xmlns:wne="http://schemas.microsoft.com/office/word/2006/wordml" xmlns:wps="http://schemas.microsoft.com/office/word/2010/wordprocessingShape" mc:Ignorable="w14 w15 w16se wp14">
+<file path=word/footer3.xml><?xml version="1.0" encoding="utf-8"?>
+<w:ftr xmlns:wpc="http://schemas.microsoft.com/office/word/2010/wordprocessingCanvas" xmlns:cx="http://schemas.microsoft.com/office/drawing/2014/chartex" xmlns:cx1="http://schemas.microsoft.com/office/drawing/2015/9/8/chartex" xmlns:cx2="http://schemas.microsoft.com/office/drawing/2015/10/21/chartex" xmlns:cx3="http://schemas.microsoft.com/office/drawing/2016/5/9/chartex" xmlns:cx4="http://schemas.microsoft.com/office/drawing/2016/5/10/chartex" xmlns:cx5="http://schemas.microsoft.com/office/drawing/2016/5/11/chartex" xmlns:cx6="http://schemas.microsoft.com/office/drawing/2016/5/12/chartex" xmlns:cx7="http://schemas.microsoft.com/office/drawing/2016/5/13/chartex" xmlns:cx8="http://schemas.microsoft.com/office/drawing/2016/5/14/chartex" xmlns:mc="http://schemas.openxmlformats.org/markup-compatibility/2006" xmlns:aink="http://schemas.microsoft.com/office/drawing/2016/ink" xmlns:am3d="http://schemas.microsoft.com/office/drawing/2017/model3d" xmlns:o="urn:schemas-microsoft-com:office:office" xmlns:r="http://schemas.openxmlformats.org/officeDocument/2006/relationships" xmlns:m="http://schemas.openxmlformats.org/officeDocument/2006/math" xmlns:v="urn:schemas-microsoft-com:vml" xmlns:wp14="http://schemas.microsoft.com/office/word/2010/wordprocessingDrawing" xmlns:wp="http://schemas.openxmlformats.org/drawingml/2006/wordprocessingDrawing" xmlns:w10="urn:schemas-microsoft-com:office:word" xmlns:w="http://schemas.openxmlformats.org/wordprocessingml/2006/main" xmlns:w14="http://schemas.microsoft.com/office/word/2010/wordml" xmlns:w15="http://schemas.microsoft.com/office/word/2012/wordml" xmlns:w16cid="http://schemas.microsoft.com/office/word/2016/wordml/cid" xmlns:w16se="http://schemas.microsoft.com/office/word/2015/wordml/symex" xmlns:wpg="http://schemas.microsoft.com/office/word/2010/wordprocessingGroup" xmlns:wpi="http://schemas.microsoft.com/office/word/2010/wordprocessingInk" xmlns:wne="http://schemas.microsoft.com/office/word/2006/wordml" xmlns:wps="http://schemas.microsoft.com/office/word/2010/wordprocessingShape" mc:Ignorable="w14 w15 w16se w16cid wp14">
   <w:p>
     <w:pPr>
       <w:pBdr>
@@ -5764,7 +5901,7 @@
 </file>
 
 <file path=word/footnotes.xml><?xml version="1.0" encoding="utf-8"?>
-<w:footnotes xmlns:wpc="http://schemas.microsoft.com/office/word/2010/wordprocessingCanvas" xmlns:cx="http://schemas.microsoft.com/office/drawing/2014/chartex" xmlns:mc="http://schemas.openxmlformats.org/markup-compatibility/2006" xmlns:o="urn:schemas-microsoft-com:office:office" xmlns:r="http://schemas.openxmlformats.org/officeDocument/2006/relationships" xmlns:m="http://schemas.openxmlformats.org/officeDocument/2006/math" xmlns:v="urn:schemas-microsoft-com:vml" xmlns:wp14="http://schemas.microsoft.com/office/word/2010/wordprocessingDrawing" xmlns:wp="http://schemas.openxmlformats.org/drawingml/2006/wordprocessingDrawing" xmlns:w10="urn:schemas-microsoft-com:office:word" xmlns:w="http://schemas.openxmlformats.org/wordprocessingml/2006/main" xmlns:w14="http://schemas.microsoft.com/office/word/2010/wordml" xmlns:w15="http://schemas.microsoft.com/office/word/2012/wordml" xmlns:w16se="http://schemas.microsoft.com/office/word/2015/wordml/symex" xmlns:wpg="http://schemas.microsoft.com/office/word/2010/wordprocessingGroup" xmlns:wpi="http://schemas.microsoft.com/office/word/2010/wordprocessingInk" xmlns:wne="http://schemas.microsoft.com/office/word/2006/wordml" xmlns:wps="http://schemas.microsoft.com/office/word/2010/wordprocessingShape" mc:Ignorable="w14 w15 w16se wp14">
+<w:footnotes xmlns:wpc="http://schemas.microsoft.com/office/word/2010/wordprocessingCanvas" xmlns:cx="http://schemas.microsoft.com/office/drawing/2014/chartex" xmlns:cx1="http://schemas.microsoft.com/office/drawing/2015/9/8/chartex" xmlns:cx2="http://schemas.microsoft.com/office/drawing/2015/10/21/chartex" xmlns:cx3="http://schemas.microsoft.com/office/drawing/2016/5/9/chartex" xmlns:cx4="http://schemas.microsoft.com/office/drawing/2016/5/10/chartex" xmlns:cx5="http://schemas.microsoft.com/office/drawing/2016/5/11/chartex" xmlns:cx6="http://schemas.microsoft.com/office/drawing/2016/5/12/chartex" xmlns:cx7="http://schemas.microsoft.com/office/drawing/2016/5/13/chartex" xmlns:cx8="http://schemas.microsoft.com/office/drawing/2016/5/14/chartex" xmlns:mc="http://schemas.openxmlformats.org/markup-compatibility/2006" xmlns:aink="http://schemas.microsoft.com/office/drawing/2016/ink" xmlns:am3d="http://schemas.microsoft.com/office/drawing/2017/model3d" xmlns:o="urn:schemas-microsoft-com:office:office" xmlns:r="http://schemas.openxmlformats.org/officeDocument/2006/relationships" xmlns:m="http://schemas.openxmlformats.org/officeDocument/2006/math" xmlns:v="urn:schemas-microsoft-com:vml" xmlns:wp14="http://schemas.microsoft.com/office/word/2010/wordprocessingDrawing" xmlns:wp="http://schemas.openxmlformats.org/drawingml/2006/wordprocessingDrawing" xmlns:w10="urn:schemas-microsoft-com:office:word" xmlns:w="http://schemas.openxmlformats.org/wordprocessingml/2006/main" xmlns:w14="http://schemas.microsoft.com/office/word/2010/wordml" xmlns:w15="http://schemas.microsoft.com/office/word/2012/wordml" xmlns:w16cid="http://schemas.microsoft.com/office/word/2016/wordml/cid" xmlns:w16se="http://schemas.microsoft.com/office/word/2015/wordml/symex" xmlns:wpg="http://schemas.microsoft.com/office/word/2010/wordprocessingGroup" xmlns:wpi="http://schemas.microsoft.com/office/word/2010/wordprocessingInk" xmlns:wne="http://schemas.microsoft.com/office/word/2006/wordml" xmlns:wps="http://schemas.microsoft.com/office/word/2010/wordprocessingShape" mc:Ignorable="w14 w15 w16se w16cid wp14">
   <w:footnote w:type="separator" w:id="-1">
     <w:p>
       <w:pPr>
@@ -5789,7 +5926,7 @@
 </file>
 
 <file path=word/header1.xml><?xml version="1.0" encoding="utf-8"?>
-<w:hdr xmlns:wpc="http://schemas.microsoft.com/office/word/2010/wordprocessingCanvas" xmlns:cx="http://schemas.microsoft.com/office/drawing/2014/chartex" xmlns:mc="http://schemas.openxmlformats.org/markup-compatibility/2006" xmlns:o="urn:schemas-microsoft-com:office:office" xmlns:r="http://schemas.openxmlformats.org/officeDocument/2006/relationships" xmlns:m="http://schemas.openxmlformats.org/officeDocument/2006/math" xmlns:v="urn:schemas-microsoft-com:vml" xmlns:wp14="http://schemas.microsoft.com/office/word/2010/wordprocessingDrawing" xmlns:wp="http://schemas.openxmlformats.org/drawingml/2006/wordprocessingDrawing" xmlns:w10="urn:schemas-microsoft-com:office:word" xmlns:w="http://schemas.openxmlformats.org/wordprocessingml/2006/main" xmlns:w14="http://schemas.microsoft.com/office/word/2010/wordml" xmlns:w15="http://schemas.microsoft.com/office/word/2012/wordml" xmlns:w16se="http://schemas.microsoft.com/office/word/2015/wordml/symex" xmlns:wpg="http://schemas.microsoft.com/office/word/2010/wordprocessingGroup" xmlns:wpi="http://schemas.microsoft.com/office/word/2010/wordprocessingInk" xmlns:wne="http://schemas.microsoft.com/office/word/2006/wordml" xmlns:wps="http://schemas.microsoft.com/office/word/2010/wordprocessingShape" mc:Ignorable="w14 w15 w16se wp14">
+<w:hdr xmlns:wpc="http://schemas.microsoft.com/office/word/2010/wordprocessingCanvas" xmlns:cx="http://schemas.microsoft.com/office/drawing/2014/chartex" xmlns:cx1="http://schemas.microsoft.com/office/drawing/2015/9/8/chartex" xmlns:cx2="http://schemas.microsoft.com/office/drawing/2015/10/21/chartex" xmlns:cx3="http://schemas.microsoft.com/office/drawing/2016/5/9/chartex" xmlns:cx4="http://schemas.microsoft.com/office/drawing/2016/5/10/chartex" xmlns:cx5="http://schemas.microsoft.com/office/drawing/2016/5/11/chartex" xmlns:cx6="http://schemas.microsoft.com/office/drawing/2016/5/12/chartex" xmlns:cx7="http://schemas.microsoft.com/office/drawing/2016/5/13/chartex" xmlns:cx8="http://schemas.microsoft.com/office/drawing/2016/5/14/chartex" xmlns:mc="http://schemas.openxmlformats.org/markup-compatibility/2006" xmlns:aink="http://schemas.microsoft.com/office/drawing/2016/ink" xmlns:am3d="http://schemas.microsoft.com/office/drawing/2017/model3d" xmlns:o="urn:schemas-microsoft-com:office:office" xmlns:r="http://schemas.openxmlformats.org/officeDocument/2006/relationships" xmlns:m="http://schemas.openxmlformats.org/officeDocument/2006/math" xmlns:v="urn:schemas-microsoft-com:vml" xmlns:wp14="http://schemas.microsoft.com/office/word/2010/wordprocessingDrawing" xmlns:wp="http://schemas.openxmlformats.org/drawingml/2006/wordprocessingDrawing" xmlns:w10="urn:schemas-microsoft-com:office:word" xmlns:w="http://schemas.openxmlformats.org/wordprocessingml/2006/main" xmlns:w14="http://schemas.microsoft.com/office/word/2010/wordml" xmlns:w15="http://schemas.microsoft.com/office/word/2012/wordml" xmlns:w16cid="http://schemas.microsoft.com/office/word/2016/wordml/cid" xmlns:w16se="http://schemas.microsoft.com/office/word/2015/wordml/symex" xmlns:wpg="http://schemas.microsoft.com/office/word/2010/wordprocessingGroup" xmlns:wpi="http://schemas.microsoft.com/office/word/2010/wordprocessingInk" xmlns:wne="http://schemas.microsoft.com/office/word/2006/wordml" xmlns:wps="http://schemas.microsoft.com/office/word/2010/wordprocessingShape" mc:Ignorable="w14 w15 w16se w16cid wp14">
   <w:p>
     <w:pPr>
       <w:pStyle w:val="Header"/>
@@ -5799,7 +5936,17 @@
 </file>
 
 <file path=word/header2.xml><?xml version="1.0" encoding="utf-8"?>
-<w:hdr xmlns:wpc="http://schemas.microsoft.com/office/word/2010/wordprocessingCanvas" xmlns:cx="http://schemas.microsoft.com/office/drawing/2014/chartex" xmlns:mc="http://schemas.openxmlformats.org/markup-compatibility/2006" xmlns:o="urn:schemas-microsoft-com:office:office" xmlns:r="http://schemas.openxmlformats.org/officeDocument/2006/relationships" xmlns:m="http://schemas.openxmlformats.org/officeDocument/2006/math" xmlns:v="urn:schemas-microsoft-com:vml" xmlns:wp14="http://schemas.microsoft.com/office/word/2010/wordprocessingDrawing" xmlns:wp="http://schemas.openxmlformats.org/drawingml/2006/wordprocessingDrawing" xmlns:w10="urn:schemas-microsoft-com:office:word" xmlns:w="http://schemas.openxmlformats.org/wordprocessingml/2006/main" xmlns:w14="http://schemas.microsoft.com/office/word/2010/wordml" xmlns:w15="http://schemas.microsoft.com/office/word/2012/wordml" xmlns:w16se="http://schemas.microsoft.com/office/word/2015/wordml/symex" xmlns:wpg="http://schemas.microsoft.com/office/word/2010/wordprocessingGroup" xmlns:wpi="http://schemas.microsoft.com/office/word/2010/wordprocessingInk" xmlns:wne="http://schemas.microsoft.com/office/word/2006/wordml" xmlns:wps="http://schemas.microsoft.com/office/word/2010/wordprocessingShape" mc:Ignorable="w14 w15 w16se wp14">
+<w:hdr xmlns:wpc="http://schemas.microsoft.com/office/word/2010/wordprocessingCanvas" xmlns:cx="http://schemas.microsoft.com/office/drawing/2014/chartex" xmlns:cx1="http://schemas.microsoft.com/office/drawing/2015/9/8/chartex" xmlns:cx2="http://schemas.microsoft.com/office/drawing/2015/10/21/chartex" xmlns:cx3="http://schemas.microsoft.com/office/drawing/2016/5/9/chartex" xmlns:cx4="http://schemas.microsoft.com/office/drawing/2016/5/10/chartex" xmlns:cx5="http://schemas.microsoft.com/office/drawing/2016/5/11/chartex" xmlns:cx6="http://schemas.microsoft.com/office/drawing/2016/5/12/chartex" xmlns:cx7="http://schemas.microsoft.com/office/drawing/2016/5/13/chartex" xmlns:cx8="http://schemas.microsoft.com/office/drawing/2016/5/14/chartex" xmlns:mc="http://schemas.openxmlformats.org/markup-compatibility/2006" xmlns:aink="http://schemas.microsoft.com/office/drawing/2016/ink" xmlns:am3d="http://schemas.microsoft.com/office/drawing/2017/model3d" xmlns:o="urn:schemas-microsoft-com:office:office" xmlns:r="http://schemas.openxmlformats.org/officeDocument/2006/relationships" xmlns:m="http://schemas.openxmlformats.org/officeDocument/2006/math" xmlns:v="urn:schemas-microsoft-com:vml" xmlns:wp14="http://schemas.microsoft.com/office/word/2010/wordprocessingDrawing" xmlns:wp="http://schemas.openxmlformats.org/drawingml/2006/wordprocessingDrawing" xmlns:w10="urn:schemas-microsoft-com:office:word" xmlns:w="http://schemas.openxmlformats.org/wordprocessingml/2006/main" xmlns:w14="http://schemas.microsoft.com/office/word/2010/wordml" xmlns:w15="http://schemas.microsoft.com/office/word/2012/wordml" xmlns:w16cid="http://schemas.microsoft.com/office/word/2016/wordml/cid" xmlns:w16se="http://schemas.microsoft.com/office/word/2015/wordml/symex" xmlns:wpg="http://schemas.microsoft.com/office/word/2010/wordprocessingGroup" xmlns:wpi="http://schemas.microsoft.com/office/word/2010/wordprocessingInk" xmlns:wne="http://schemas.microsoft.com/office/word/2006/wordml" xmlns:wps="http://schemas.microsoft.com/office/word/2010/wordprocessingShape" mc:Ignorable="w14 w15 w16se w16cid wp14">
+  <w:p>
+    <w:pPr>
+      <w:pStyle w:val="Header"/>
+    </w:pPr>
+  </w:p>
+</w:hdr>
+</file>
+
+<file path=word/header3.xml><?xml version="1.0" encoding="utf-8"?>
+<w:hdr xmlns:wpc="http://schemas.microsoft.com/office/word/2010/wordprocessingCanvas" xmlns:cx="http://schemas.microsoft.com/office/drawing/2014/chartex" xmlns:cx1="http://schemas.microsoft.com/office/drawing/2015/9/8/chartex" xmlns:cx2="http://schemas.microsoft.com/office/drawing/2015/10/21/chartex" xmlns:cx3="http://schemas.microsoft.com/office/drawing/2016/5/9/chartex" xmlns:cx4="http://schemas.microsoft.com/office/drawing/2016/5/10/chartex" xmlns:cx5="http://schemas.microsoft.com/office/drawing/2016/5/11/chartex" xmlns:cx6="http://schemas.microsoft.com/office/drawing/2016/5/12/chartex" xmlns:cx7="http://schemas.microsoft.com/office/drawing/2016/5/13/chartex" xmlns:cx8="http://schemas.microsoft.com/office/drawing/2016/5/14/chartex" xmlns:mc="http://schemas.openxmlformats.org/markup-compatibility/2006" xmlns:aink="http://schemas.microsoft.com/office/drawing/2016/ink" xmlns:am3d="http://schemas.microsoft.com/office/drawing/2017/model3d" xmlns:o="urn:schemas-microsoft-com:office:office" xmlns:r="http://schemas.openxmlformats.org/officeDocument/2006/relationships" xmlns:m="http://schemas.openxmlformats.org/officeDocument/2006/math" xmlns:v="urn:schemas-microsoft-com:vml" xmlns:wp14="http://schemas.microsoft.com/office/word/2010/wordprocessingDrawing" xmlns:wp="http://schemas.openxmlformats.org/drawingml/2006/wordprocessingDrawing" xmlns:w10="urn:schemas-microsoft-com:office:word" xmlns:w="http://schemas.openxmlformats.org/wordprocessingml/2006/main" xmlns:w14="http://schemas.microsoft.com/office/word/2010/wordml" xmlns:w15="http://schemas.microsoft.com/office/word/2012/wordml" xmlns:w16cid="http://schemas.microsoft.com/office/word/2016/wordml/cid" xmlns:w16se="http://schemas.microsoft.com/office/word/2015/wordml/symex" xmlns:wpg="http://schemas.microsoft.com/office/word/2010/wordprocessingGroup" xmlns:wpi="http://schemas.microsoft.com/office/word/2010/wordprocessingInk" xmlns:wne="http://schemas.microsoft.com/office/word/2006/wordml" xmlns:wps="http://schemas.microsoft.com/office/word/2010/wordprocessingShape" mc:Ignorable="w14 w15 w16se w16cid wp14">
   <w:p>
     <w:pPr>
       <w:pStyle w:val="Header"/>
@@ -5809,7 +5956,7 @@
 </file>
 
 <file path=word/numbering.xml><?xml version="1.0" encoding="utf-8"?>
-<w:numbering xmlns:wpc="http://schemas.microsoft.com/office/word/2010/wordprocessingCanvas" xmlns:cx="http://schemas.microsoft.com/office/drawing/2014/chartex" xmlns:mc="http://schemas.openxmlformats.org/markup-compatibility/2006" xmlns:o="urn:schemas-microsoft-com:office:office" xmlns:r="http://schemas.openxmlformats.org/officeDocument/2006/relationships" xmlns:m="http://schemas.openxmlformats.org/officeDocument/2006/math" xmlns:v="urn:schemas-microsoft-com:vml" xmlns:wp14="http://schemas.microsoft.com/office/word/2010/wordprocessingDrawing" xmlns:wp="http://schemas.openxmlformats.org/drawingml/2006/wordprocessingDrawing" xmlns:w10="urn:schemas-microsoft-com:office:word" xmlns:w="http://schemas.openxmlformats.org/wordprocessingml/2006/main" xmlns:w14="http://schemas.microsoft.com/office/word/2010/wordml" xmlns:w15="http://schemas.microsoft.com/office/word/2012/wordml" xmlns:w16se="http://schemas.microsoft.com/office/word/2015/wordml/symex" xmlns:wpg="http://schemas.microsoft.com/office/word/2010/wordprocessingGroup" xmlns:wpi="http://schemas.microsoft.com/office/word/2010/wordprocessingInk" xmlns:wne="http://schemas.microsoft.com/office/word/2006/wordml" xmlns:wps="http://schemas.microsoft.com/office/word/2010/wordprocessingShape" mc:Ignorable="w14 w15 w16se wp14">
+<w:numbering xmlns:wpc="http://schemas.microsoft.com/office/word/2010/wordprocessingCanvas" xmlns:cx="http://schemas.microsoft.com/office/drawing/2014/chartex" xmlns:cx1="http://schemas.microsoft.com/office/drawing/2015/9/8/chartex" xmlns:cx2="http://schemas.microsoft.com/office/drawing/2015/10/21/chartex" xmlns:cx3="http://schemas.microsoft.com/office/drawing/2016/5/9/chartex" xmlns:cx4="http://schemas.microsoft.com/office/drawing/2016/5/10/chartex" xmlns:cx5="http://schemas.microsoft.com/office/drawing/2016/5/11/chartex" xmlns:cx6="http://schemas.microsoft.com/office/drawing/2016/5/12/chartex" xmlns:cx7="http://schemas.microsoft.com/office/drawing/2016/5/13/chartex" xmlns:cx8="http://schemas.microsoft.com/office/drawing/2016/5/14/chartex" xmlns:mc="http://schemas.openxmlformats.org/markup-compatibility/2006" xmlns:aink="http://schemas.microsoft.com/office/drawing/2016/ink" xmlns:am3d="http://schemas.microsoft.com/office/drawing/2017/model3d" xmlns:o="urn:schemas-microsoft-com:office:office" xmlns:r="http://schemas.openxmlformats.org/officeDocument/2006/relationships" xmlns:m="http://schemas.openxmlformats.org/officeDocument/2006/math" xmlns:v="urn:schemas-microsoft-com:vml" xmlns:wp14="http://schemas.microsoft.com/office/word/2010/wordprocessingDrawing" xmlns:wp="http://schemas.openxmlformats.org/drawingml/2006/wordprocessingDrawing" xmlns:w10="urn:schemas-microsoft-com:office:word" xmlns:w="http://schemas.openxmlformats.org/wordprocessingml/2006/main" xmlns:w14="http://schemas.microsoft.com/office/word/2010/wordml" xmlns:w15="http://schemas.microsoft.com/office/word/2012/wordml" xmlns:w16cid="http://schemas.microsoft.com/office/word/2016/wordml/cid" xmlns:w16se="http://schemas.microsoft.com/office/word/2015/wordml/symex" xmlns:wpg="http://schemas.microsoft.com/office/word/2010/wordprocessingGroup" xmlns:wpi="http://schemas.microsoft.com/office/word/2010/wordprocessingInk" xmlns:wne="http://schemas.microsoft.com/office/word/2006/wordml" xmlns:wps="http://schemas.microsoft.com/office/word/2010/wordprocessingShape" mc:Ignorable="w14 w15 w16se w16cid wp14">
   <w:abstractNum w:abstractNumId="0" w15:restartNumberingAfterBreak="0">
     <w:nsid w:val="10054D44"/>
     <w:multiLevelType w:val="multilevel"/>
@@ -7181,15 +7328,18 @@
 </file>
 
 <file path=word/people.xml><?xml version="1.0" encoding="utf-8"?>
-<w15:people xmlns:wpc="http://schemas.microsoft.com/office/word/2010/wordprocessingCanvas" xmlns:cx="http://schemas.microsoft.com/office/drawing/2014/chartex" xmlns:mc="http://schemas.openxmlformats.org/markup-compatibility/2006" xmlns:o="urn:schemas-microsoft-com:office:office" xmlns:r="http://schemas.openxmlformats.org/officeDocument/2006/relationships" xmlns:m="http://schemas.openxmlformats.org/officeDocument/2006/math" xmlns:v="urn:schemas-microsoft-com:vml" xmlns:wp14="http://schemas.microsoft.com/office/word/2010/wordprocessingDrawing" xmlns:wp="http://schemas.openxmlformats.org/drawingml/2006/wordprocessingDrawing" xmlns:w10="urn:schemas-microsoft-com:office:word" xmlns:w="http://schemas.openxmlformats.org/wordprocessingml/2006/main" xmlns:w14="http://schemas.microsoft.com/office/word/2010/wordml" xmlns:w15="http://schemas.microsoft.com/office/word/2012/wordml" xmlns:w16se="http://schemas.microsoft.com/office/word/2015/wordml/symex" xmlns:wpg="http://schemas.microsoft.com/office/word/2010/wordprocessingGroup" xmlns:wpi="http://schemas.microsoft.com/office/word/2010/wordprocessingInk" xmlns:wne="http://schemas.microsoft.com/office/word/2006/wordml" xmlns:wps="http://schemas.microsoft.com/office/word/2010/wordprocessingShape" mc:Ignorable="w14 w15 w16se wp14">
+<w15:people xmlns:wpc="http://schemas.microsoft.com/office/word/2010/wordprocessingCanvas" xmlns:cx="http://schemas.microsoft.com/office/drawing/2014/chartex" xmlns:cx1="http://schemas.microsoft.com/office/drawing/2015/9/8/chartex" xmlns:cx2="http://schemas.microsoft.com/office/drawing/2015/10/21/chartex" xmlns:cx3="http://schemas.microsoft.com/office/drawing/2016/5/9/chartex" xmlns:cx4="http://schemas.microsoft.com/office/drawing/2016/5/10/chartex" xmlns:cx5="http://schemas.microsoft.com/office/drawing/2016/5/11/chartex" xmlns:cx6="http://schemas.microsoft.com/office/drawing/2016/5/12/chartex" xmlns:cx7="http://schemas.microsoft.com/office/drawing/2016/5/13/chartex" xmlns:cx8="http://schemas.microsoft.com/office/drawing/2016/5/14/chartex" xmlns:mc="http://schemas.openxmlformats.org/markup-compatibility/2006" xmlns:aink="http://schemas.microsoft.com/office/drawing/2016/ink" xmlns:am3d="http://schemas.microsoft.com/office/drawing/2017/model3d" xmlns:o="urn:schemas-microsoft-com:office:office" xmlns:r="http://schemas.openxmlformats.org/officeDocument/2006/relationships" xmlns:m="http://schemas.openxmlformats.org/officeDocument/2006/math" xmlns:v="urn:schemas-microsoft-com:vml" xmlns:wp14="http://schemas.microsoft.com/office/word/2010/wordprocessingDrawing" xmlns:wp="http://schemas.openxmlformats.org/drawingml/2006/wordprocessingDrawing" xmlns:w10="urn:schemas-microsoft-com:office:word" xmlns:w="http://schemas.openxmlformats.org/wordprocessingml/2006/main" xmlns:w14="http://schemas.microsoft.com/office/word/2010/wordml" xmlns:w15="http://schemas.microsoft.com/office/word/2012/wordml" xmlns:w16cid="http://schemas.microsoft.com/office/word/2016/wordml/cid" xmlns:w16se="http://schemas.microsoft.com/office/word/2015/wordml/symex" xmlns:wpg="http://schemas.microsoft.com/office/word/2010/wordprocessingGroup" xmlns:wpi="http://schemas.microsoft.com/office/word/2010/wordprocessingInk" xmlns:wne="http://schemas.microsoft.com/office/word/2006/wordml" xmlns:wps="http://schemas.microsoft.com/office/word/2010/wordprocessingShape" mc:Ignorable="w14 w15 w16se w16cid wp14">
   <w15:person w15:author="Sơn Vũ Hồng">
     <w15:presenceInfo w15:providerId="Windows Live" w15:userId="66833133e3fc53cf"/>
+  </w15:person>
+  <w15:person w15:author="Bình Lê Thanh">
+    <w15:presenceInfo w15:providerId="Windows Live" w15:userId="bc14a8401e30ae0e"/>
   </w15:person>
 </w15:people>
 </file>
 
 <file path=word/styles.xml><?xml version="1.0" encoding="utf-8"?>
-<w:styles xmlns:mc="http://schemas.openxmlformats.org/markup-compatibility/2006" xmlns:r="http://schemas.openxmlformats.org/officeDocument/2006/relationships" xmlns:w="http://schemas.openxmlformats.org/wordprocessingml/2006/main" xmlns:w14="http://schemas.microsoft.com/office/word/2010/wordml" xmlns:w15="http://schemas.microsoft.com/office/word/2012/wordml" xmlns:w16se="http://schemas.microsoft.com/office/word/2015/wordml/symex" mc:Ignorable="w14 w15 w16se">
+<w:styles xmlns:mc="http://schemas.openxmlformats.org/markup-compatibility/2006" xmlns:r="http://schemas.openxmlformats.org/officeDocument/2006/relationships" xmlns:w="http://schemas.openxmlformats.org/wordprocessingml/2006/main" xmlns:w14="http://schemas.microsoft.com/office/word/2010/wordml" xmlns:w15="http://schemas.microsoft.com/office/word/2012/wordml" xmlns:w16cid="http://schemas.microsoft.com/office/word/2016/wordml/cid" xmlns:w16se="http://schemas.microsoft.com/office/word/2015/wordml/symex" mc:Ignorable="w14 w15 w16se w16cid">
   <w:docDefaults>
     <w:rPrDefault>
       <w:rPr>
@@ -7205,7 +7355,7 @@
       </w:pPr>
     </w:pPrDefault>
   </w:docDefaults>
-  <w:latentStyles w:defLockedState="0" w:defUIPriority="99" w:defSemiHidden="0" w:defUnhideWhenUsed="0" w:defQFormat="0" w:count="371">
+  <w:latentStyles w:defLockedState="0" w:defUIPriority="99" w:defSemiHidden="0" w:defUnhideWhenUsed="0" w:defQFormat="0" w:count="376">
     <w:lsdException w:name="Normal" w:uiPriority="0" w:qFormat="1"/>
     <w:lsdException w:name="heading 1" w:uiPriority="9" w:qFormat="1"/>
     <w:lsdException w:name="heading 2" w:semiHidden="1" w:uiPriority="9" w:unhideWhenUsed="1" w:qFormat="1"/>
@@ -7311,7 +7461,6 @@
     <w:lsdException w:name="HTML Sample" w:semiHidden="1" w:unhideWhenUsed="1"/>
     <w:lsdException w:name="HTML Typewriter" w:semiHidden="1" w:unhideWhenUsed="1"/>
     <w:lsdException w:name="HTML Variable" w:semiHidden="1" w:unhideWhenUsed="1"/>
-    <w:lsdException w:name="Normal Table" w:semiHidden="1" w:unhideWhenUsed="1"/>
     <w:lsdException w:name="annotation subject" w:semiHidden="1" w:unhideWhenUsed="1"/>
     <w:lsdException w:name="No List" w:semiHidden="1" w:unhideWhenUsed="1"/>
     <w:lsdException w:name="Outline List 1" w:semiHidden="1" w:unhideWhenUsed="1"/>
@@ -7354,11 +7503,8 @@
     <w:lsdException w:name="Table Contemporary" w:semiHidden="1" w:unhideWhenUsed="1"/>
     <w:lsdException w:name="Table Elegant" w:semiHidden="1" w:unhideWhenUsed="1"/>
     <w:lsdException w:name="Table Professional" w:semiHidden="1" w:unhideWhenUsed="1"/>
-    <w:lsdException w:name="Table Subtle 1" w:semiHidden="1" w:unhideWhenUsed="1"/>
     <w:lsdException w:name="Table Subtle 2" w:semiHidden="1" w:unhideWhenUsed="1"/>
     <w:lsdException w:name="Table Web 1" w:semiHidden="1" w:unhideWhenUsed="1"/>
-    <w:lsdException w:name="Table Web 2" w:semiHidden="1" w:unhideWhenUsed="1"/>
-    <w:lsdException w:name="Table Web 3" w:semiHidden="1" w:unhideWhenUsed="1"/>
     <w:lsdException w:name="Balloon Text" w:semiHidden="1" w:unhideWhenUsed="1"/>
     <w:lsdException w:name="Table Grid" w:uiPriority="39"/>
     <w:lsdException w:name="Table Theme" w:semiHidden="1" w:unhideWhenUsed="1"/>
@@ -7577,6 +7723,11 @@
     <w:lsdException w:name="List Table 5 Dark Accent 6" w:uiPriority="50"/>
     <w:lsdException w:name="List Table 6 Colorful Accent 6" w:uiPriority="51"/>
     <w:lsdException w:name="List Table 7 Colorful Accent 6" w:uiPriority="52"/>
+    <w:lsdException w:name="Mention" w:semiHidden="1" w:unhideWhenUsed="1"/>
+    <w:lsdException w:name="Smart Hyperlink" w:semiHidden="1" w:unhideWhenUsed="1"/>
+    <w:lsdException w:name="Hashtag" w:semiHidden="1" w:unhideWhenUsed="1"/>
+    <w:lsdException w:name="Unresolved Mention" w:semiHidden="1" w:unhideWhenUsed="1"/>
+    <w:lsdException w:name="Smart Link" w:semiHidden="1" w:unhideWhenUsed="1"/>
   </w:latentStyles>
   <w:style w:type="paragraph" w:default="1" w:styleId="Normal">
     <w:name w:val="Normal"/>
@@ -7911,6 +8062,2776 @@
     </w:pPr>
   </w:style>
 </w:styles>
+</file>
+
+<file path=word/diagrams/colors1.xml><?xml version="1.0" encoding="utf-8"?>
+<dgm:colorsDef xmlns:dgm="http://schemas.openxmlformats.org/drawingml/2006/diagram" xmlns:a="http://schemas.openxmlformats.org/drawingml/2006/main" uniqueId="urn:microsoft.com/office/officeart/2005/8/colors/colorful2">
+  <dgm:title val=""/>
+  <dgm:desc val=""/>
+  <dgm:catLst>
+    <dgm:cat type="colorful" pri="10200"/>
+  </dgm:catLst>
+  <dgm:styleLbl name="node0">
+    <dgm:fillClrLst meth="repeat">
+      <a:schemeClr val="accent1"/>
+    </dgm:fillClrLst>
+    <dgm:linClrLst meth="repeat">
+      <a:schemeClr val="lt1"/>
+    </dgm:linClrLst>
+    <dgm:effectClrLst/>
+    <dgm:txLinClrLst/>
+    <dgm:txFillClrLst/>
+    <dgm:txEffectClrLst/>
+  </dgm:styleLbl>
+  <dgm:styleLbl name="node1">
+    <dgm:fillClrLst>
+      <a:schemeClr val="accent2"/>
+      <a:schemeClr val="accent3"/>
+    </dgm:fillClrLst>
+    <dgm:linClrLst meth="repeat">
+      <a:schemeClr val="lt1"/>
+    </dgm:linClrLst>
+    <dgm:effectClrLst/>
+    <dgm:txLinClrLst/>
+    <dgm:txFillClrLst/>
+    <dgm:txEffectClrLst/>
+  </dgm:styleLbl>
+  <dgm:styleLbl name="alignNode1">
+    <dgm:fillClrLst>
+      <a:schemeClr val="accent2"/>
+      <a:schemeClr val="accent3"/>
+    </dgm:fillClrLst>
+    <dgm:linClrLst>
+      <a:schemeClr val="accent2"/>
+      <a:schemeClr val="accent3"/>
+    </dgm:linClrLst>
+    <dgm:effectClrLst/>
+    <dgm:txLinClrLst/>
+    <dgm:txFillClrLst/>
+    <dgm:txEffectClrLst/>
+  </dgm:styleLbl>
+  <dgm:styleLbl name="lnNode1">
+    <dgm:fillClrLst>
+      <a:schemeClr val="accent2"/>
+      <a:schemeClr val="accent3"/>
+    </dgm:fillClrLst>
+    <dgm:linClrLst meth="repeat">
+      <a:schemeClr val="lt1"/>
+    </dgm:linClrLst>
+    <dgm:effectClrLst/>
+    <dgm:txLinClrLst/>
+    <dgm:txFillClrLst/>
+    <dgm:txEffectClrLst/>
+  </dgm:styleLbl>
+  <dgm:styleLbl name="vennNode1">
+    <dgm:fillClrLst>
+      <a:schemeClr val="accent2">
+        <a:alpha val="50000"/>
+      </a:schemeClr>
+      <a:schemeClr val="accent3">
+        <a:alpha val="50000"/>
+      </a:schemeClr>
+    </dgm:fillClrLst>
+    <dgm:linClrLst meth="repeat">
+      <a:schemeClr val="lt1"/>
+    </dgm:linClrLst>
+    <dgm:effectClrLst/>
+    <dgm:txLinClrLst/>
+    <dgm:txFillClrLst/>
+    <dgm:txEffectClrLst/>
+  </dgm:styleLbl>
+  <dgm:styleLbl name="node2">
+    <dgm:fillClrLst>
+      <a:schemeClr val="accent3"/>
+    </dgm:fillClrLst>
+    <dgm:linClrLst meth="repeat">
+      <a:schemeClr val="lt1"/>
+    </dgm:linClrLst>
+    <dgm:effectClrLst/>
+    <dgm:txLinClrLst/>
+    <dgm:txFillClrLst/>
+    <dgm:txEffectClrLst/>
+  </dgm:styleLbl>
+  <dgm:styleLbl name="node3">
+    <dgm:fillClrLst>
+      <a:schemeClr val="accent4"/>
+    </dgm:fillClrLst>
+    <dgm:linClrLst meth="repeat">
+      <a:schemeClr val="lt1"/>
+    </dgm:linClrLst>
+    <dgm:effectClrLst/>
+    <dgm:txLinClrLst/>
+    <dgm:txFillClrLst/>
+    <dgm:txEffectClrLst/>
+  </dgm:styleLbl>
+  <dgm:styleLbl name="node4">
+    <dgm:fillClrLst>
+      <a:schemeClr val="accent5"/>
+    </dgm:fillClrLst>
+    <dgm:linClrLst meth="repeat">
+      <a:schemeClr val="lt1"/>
+    </dgm:linClrLst>
+    <dgm:effectClrLst/>
+    <dgm:txLinClrLst/>
+    <dgm:txFillClrLst/>
+    <dgm:txEffectClrLst/>
+  </dgm:styleLbl>
+  <dgm:styleLbl name="fgImgPlace1">
+    <dgm:fillClrLst>
+      <a:schemeClr val="accent2">
+        <a:tint val="50000"/>
+      </a:schemeClr>
+      <a:schemeClr val="accent3">
+        <a:tint val="50000"/>
+      </a:schemeClr>
+    </dgm:fillClrLst>
+    <dgm:linClrLst meth="repeat">
+      <a:schemeClr val="lt1"/>
+    </dgm:linClrLst>
+    <dgm:effectClrLst/>
+    <dgm:txLinClrLst/>
+    <dgm:txFillClrLst meth="repeat">
+      <a:schemeClr val="lt1"/>
+    </dgm:txFillClrLst>
+    <dgm:txEffectClrLst/>
+  </dgm:styleLbl>
+  <dgm:styleLbl name="alignImgPlace1">
+    <dgm:fillClrLst>
+      <a:schemeClr val="accent2">
+        <a:tint val="50000"/>
+      </a:schemeClr>
+      <a:schemeClr val="accent3">
+        <a:tint val="20000"/>
+      </a:schemeClr>
+    </dgm:fillClrLst>
+    <dgm:linClrLst meth="repeat">
+      <a:schemeClr val="lt1"/>
+    </dgm:linClrLst>
+    <dgm:effectClrLst/>
+    <dgm:txLinClrLst/>
+    <dgm:txFillClrLst meth="repeat">
+      <a:schemeClr val="lt1"/>
+    </dgm:txFillClrLst>
+    <dgm:txEffectClrLst/>
+  </dgm:styleLbl>
+  <dgm:styleLbl name="bgImgPlace1">
+    <dgm:fillClrLst>
+      <a:schemeClr val="accent2">
+        <a:tint val="50000"/>
+      </a:schemeClr>
+      <a:schemeClr val="accent3">
+        <a:tint val="20000"/>
+      </a:schemeClr>
+    </dgm:fillClrLst>
+    <dgm:linClrLst meth="repeat">
+      <a:schemeClr val="lt1"/>
+    </dgm:linClrLst>
+    <dgm:effectClrLst/>
+    <dgm:txLinClrLst/>
+    <dgm:txFillClrLst meth="repeat">
+      <a:schemeClr val="lt1"/>
+    </dgm:txFillClrLst>
+    <dgm:txEffectClrLst/>
+  </dgm:styleLbl>
+  <dgm:styleLbl name="sibTrans2D1">
+    <dgm:fillClrLst>
+      <a:schemeClr val="accent2"/>
+      <a:schemeClr val="accent3"/>
+    </dgm:fillClrLst>
+    <dgm:linClrLst meth="repeat">
+      <a:schemeClr val="lt1"/>
+    </dgm:linClrLst>
+    <dgm:effectClrLst/>
+    <dgm:txLinClrLst/>
+    <dgm:txFillClrLst/>
+    <dgm:txEffectClrLst/>
+  </dgm:styleLbl>
+  <dgm:styleLbl name="fgSibTrans2D1">
+    <dgm:fillClrLst>
+      <a:schemeClr val="accent2"/>
+      <a:schemeClr val="accent3"/>
+    </dgm:fillClrLst>
+    <dgm:linClrLst meth="repeat">
+      <a:schemeClr val="lt1"/>
+    </dgm:linClrLst>
+    <dgm:effectClrLst/>
+    <dgm:txLinClrLst/>
+    <dgm:txFillClrLst meth="repeat">
+      <a:schemeClr val="lt1"/>
+    </dgm:txFillClrLst>
+    <dgm:txEffectClrLst/>
+  </dgm:styleLbl>
+  <dgm:styleLbl name="bgSibTrans2D1">
+    <dgm:fillClrLst>
+      <a:schemeClr val="accent2"/>
+      <a:schemeClr val="accent3"/>
+    </dgm:fillClrLst>
+    <dgm:linClrLst meth="repeat">
+      <a:schemeClr val="lt1"/>
+    </dgm:linClrLst>
+    <dgm:effectClrLst/>
+    <dgm:txLinClrLst/>
+    <dgm:txFillClrLst meth="repeat">
+      <a:schemeClr val="lt1"/>
+    </dgm:txFillClrLst>
+    <dgm:txEffectClrLst/>
+  </dgm:styleLbl>
+  <dgm:styleLbl name="sibTrans1D1">
+    <dgm:fillClrLst/>
+    <dgm:linClrLst>
+      <a:schemeClr val="accent2"/>
+      <a:schemeClr val="accent3"/>
+    </dgm:linClrLst>
+    <dgm:effectClrLst/>
+    <dgm:txLinClrLst/>
+    <dgm:txFillClrLst meth="repeat">
+      <a:schemeClr val="tx1"/>
+    </dgm:txFillClrLst>
+    <dgm:txEffectClrLst/>
+  </dgm:styleLbl>
+  <dgm:styleLbl name="callout">
+    <dgm:fillClrLst meth="repeat">
+      <a:schemeClr val="accent2"/>
+    </dgm:fillClrLst>
+    <dgm:linClrLst meth="repeat">
+      <a:schemeClr val="accent2">
+        <a:tint val="50000"/>
+      </a:schemeClr>
+    </dgm:linClrLst>
+    <dgm:effectClrLst/>
+    <dgm:txLinClrLst/>
+    <dgm:txFillClrLst meth="repeat">
+      <a:schemeClr val="tx1"/>
+    </dgm:txFillClrLst>
+    <dgm:txEffectClrLst/>
+  </dgm:styleLbl>
+  <dgm:styleLbl name="asst0">
+    <dgm:fillClrLst meth="repeat">
+      <a:schemeClr val="accent2"/>
+    </dgm:fillClrLst>
+    <dgm:linClrLst meth="repeat">
+      <a:schemeClr val="lt1">
+        <a:shade val="80000"/>
+      </a:schemeClr>
+    </dgm:linClrLst>
+    <dgm:effectClrLst/>
+    <dgm:txLinClrLst/>
+    <dgm:txFillClrLst/>
+    <dgm:txEffectClrLst/>
+  </dgm:styleLbl>
+  <dgm:styleLbl name="asst1">
+    <dgm:fillClrLst meth="repeat">
+      <a:schemeClr val="accent3"/>
+    </dgm:fillClrLst>
+    <dgm:linClrLst meth="repeat">
+      <a:schemeClr val="lt1">
+        <a:shade val="80000"/>
+      </a:schemeClr>
+    </dgm:linClrLst>
+    <dgm:effectClrLst/>
+    <dgm:txLinClrLst/>
+    <dgm:txFillClrLst/>
+    <dgm:txEffectClrLst/>
+  </dgm:styleLbl>
+  <dgm:styleLbl name="asst2">
+    <dgm:fillClrLst>
+      <a:schemeClr val="accent4"/>
+    </dgm:fillClrLst>
+    <dgm:linClrLst meth="repeat">
+      <a:schemeClr val="lt1"/>
+    </dgm:linClrLst>
+    <dgm:effectClrLst/>
+    <dgm:txLinClrLst/>
+    <dgm:txFillClrLst/>
+    <dgm:txEffectClrLst/>
+  </dgm:styleLbl>
+  <dgm:styleLbl name="asst3">
+    <dgm:fillClrLst>
+      <a:schemeClr val="accent5"/>
+    </dgm:fillClrLst>
+    <dgm:linClrLst meth="repeat">
+      <a:schemeClr val="lt1"/>
+    </dgm:linClrLst>
+    <dgm:effectClrLst/>
+    <dgm:txLinClrLst/>
+    <dgm:txFillClrLst/>
+    <dgm:txEffectClrLst/>
+  </dgm:styleLbl>
+  <dgm:styleLbl name="asst4">
+    <dgm:fillClrLst>
+      <a:schemeClr val="accent6"/>
+    </dgm:fillClrLst>
+    <dgm:linClrLst meth="repeat">
+      <a:schemeClr val="lt1"/>
+    </dgm:linClrLst>
+    <dgm:effectClrLst/>
+    <dgm:txLinClrLst/>
+    <dgm:txFillClrLst/>
+    <dgm:txEffectClrLst/>
+  </dgm:styleLbl>
+  <dgm:styleLbl name="parChTrans2D1">
+    <dgm:fillClrLst meth="repeat">
+      <a:schemeClr val="accent2"/>
+    </dgm:fillClrLst>
+    <dgm:linClrLst meth="repeat">
+      <a:schemeClr val="lt1"/>
+    </dgm:linClrLst>
+    <dgm:effectClrLst/>
+    <dgm:txLinClrLst/>
+    <dgm:txFillClrLst meth="repeat">
+      <a:schemeClr val="lt1"/>
+    </dgm:txFillClrLst>
+    <dgm:txEffectClrLst/>
+  </dgm:styleLbl>
+  <dgm:styleLbl name="parChTrans2D2">
+    <dgm:fillClrLst meth="repeat">
+      <a:schemeClr val="accent3"/>
+    </dgm:fillClrLst>
+    <dgm:linClrLst meth="repeat">
+      <a:schemeClr val="lt1"/>
+    </dgm:linClrLst>
+    <dgm:effectClrLst/>
+    <dgm:txLinClrLst/>
+    <dgm:txFillClrLst/>
+    <dgm:txEffectClrLst/>
+  </dgm:styleLbl>
+  <dgm:styleLbl name="parChTrans2D3">
+    <dgm:fillClrLst meth="repeat">
+      <a:schemeClr val="accent4"/>
+    </dgm:fillClrLst>
+    <dgm:linClrLst meth="repeat">
+      <a:schemeClr val="lt1"/>
+    </dgm:linClrLst>
+    <dgm:effectClrLst/>
+    <dgm:txLinClrLst/>
+    <dgm:txFillClrLst/>
+    <dgm:txEffectClrLst/>
+  </dgm:styleLbl>
+  <dgm:styleLbl name="parChTrans2D4">
+    <dgm:fillClrLst meth="repeat">
+      <a:schemeClr val="accent5"/>
+    </dgm:fillClrLst>
+    <dgm:linClrLst meth="repeat">
+      <a:schemeClr val="lt1"/>
+    </dgm:linClrLst>
+    <dgm:effectClrLst/>
+    <dgm:txLinClrLst/>
+    <dgm:txFillClrLst meth="repeat">
+      <a:schemeClr val="lt1"/>
+    </dgm:txFillClrLst>
+    <dgm:txEffectClrLst/>
+  </dgm:styleLbl>
+  <dgm:styleLbl name="parChTrans1D1">
+    <dgm:fillClrLst meth="repeat">
+      <a:schemeClr val="accent2"/>
+    </dgm:fillClrLst>
+    <dgm:linClrLst meth="repeat">
+      <a:schemeClr val="accent2"/>
+    </dgm:linClrLst>
+    <dgm:effectClrLst/>
+    <dgm:txLinClrLst/>
+    <dgm:txFillClrLst meth="repeat">
+      <a:schemeClr val="tx1"/>
+    </dgm:txFillClrLst>
+    <dgm:txEffectClrLst/>
+  </dgm:styleLbl>
+  <dgm:styleLbl name="parChTrans1D2">
+    <dgm:fillClrLst meth="repeat">
+      <a:schemeClr val="accent2">
+        <a:tint val="90000"/>
+      </a:schemeClr>
+    </dgm:fillClrLst>
+    <dgm:linClrLst meth="repeat">
+      <a:schemeClr val="accent3"/>
+    </dgm:linClrLst>
+    <dgm:effectClrLst/>
+    <dgm:txLinClrLst/>
+    <dgm:txFillClrLst meth="repeat">
+      <a:schemeClr val="tx1"/>
+    </dgm:txFillClrLst>
+    <dgm:txEffectClrLst/>
+  </dgm:styleLbl>
+  <dgm:styleLbl name="parChTrans1D3">
+    <dgm:fillClrLst meth="repeat">
+      <a:schemeClr val="accent2">
+        <a:tint val="70000"/>
+      </a:schemeClr>
+    </dgm:fillClrLst>
+    <dgm:linClrLst meth="repeat">
+      <a:schemeClr val="accent4"/>
+    </dgm:linClrLst>
+    <dgm:effectClrLst/>
+    <dgm:txLinClrLst/>
+    <dgm:txFillClrLst meth="repeat">
+      <a:schemeClr val="tx1"/>
+    </dgm:txFillClrLst>
+    <dgm:txEffectClrLst/>
+  </dgm:styleLbl>
+  <dgm:styleLbl name="parChTrans1D4">
+    <dgm:fillClrLst meth="repeat">
+      <a:schemeClr val="accent2">
+        <a:tint val="50000"/>
+      </a:schemeClr>
+    </dgm:fillClrLst>
+    <dgm:linClrLst meth="repeat">
+      <a:schemeClr val="accent5"/>
+    </dgm:linClrLst>
+    <dgm:effectClrLst/>
+    <dgm:txLinClrLst/>
+    <dgm:txFillClrLst meth="repeat">
+      <a:schemeClr val="tx1"/>
+    </dgm:txFillClrLst>
+    <dgm:txEffectClrLst/>
+  </dgm:styleLbl>
+  <dgm:styleLbl name="fgAcc1">
+    <dgm:fillClrLst meth="repeat">
+      <a:schemeClr val="lt1">
+        <a:alpha val="90000"/>
+      </a:schemeClr>
+    </dgm:fillClrLst>
+    <dgm:linClrLst>
+      <a:schemeClr val="accent2"/>
+      <a:schemeClr val="accent3"/>
+    </dgm:linClrLst>
+    <dgm:effectClrLst/>
+    <dgm:txLinClrLst/>
+    <dgm:txFillClrLst meth="repeat">
+      <a:schemeClr val="dk1"/>
+    </dgm:txFillClrLst>
+    <dgm:txEffectClrLst/>
+  </dgm:styleLbl>
+  <dgm:styleLbl name="conFgAcc1">
+    <dgm:fillClrLst meth="repeat">
+      <a:schemeClr val="lt1">
+        <a:alpha val="90000"/>
+      </a:schemeClr>
+    </dgm:fillClrLst>
+    <dgm:linClrLst>
+      <a:schemeClr val="accent2"/>
+      <a:schemeClr val="accent3"/>
+    </dgm:linClrLst>
+    <dgm:effectClrLst/>
+    <dgm:txLinClrLst/>
+    <dgm:txFillClrLst meth="repeat">
+      <a:schemeClr val="dk1"/>
+    </dgm:txFillClrLst>
+    <dgm:txEffectClrLst/>
+  </dgm:styleLbl>
+  <dgm:styleLbl name="alignAcc1">
+    <dgm:fillClrLst meth="repeat">
+      <a:schemeClr val="lt1">
+        <a:alpha val="90000"/>
+      </a:schemeClr>
+    </dgm:fillClrLst>
+    <dgm:linClrLst>
+      <a:schemeClr val="accent2"/>
+      <a:schemeClr val="accent3"/>
+    </dgm:linClrLst>
+    <dgm:effectClrLst/>
+    <dgm:txLinClrLst/>
+    <dgm:txFillClrLst meth="repeat">
+      <a:schemeClr val="dk1"/>
+    </dgm:txFillClrLst>
+    <dgm:txEffectClrLst/>
+  </dgm:styleLbl>
+  <dgm:styleLbl name="trAlignAcc1">
+    <dgm:fillClrLst meth="repeat">
+      <a:schemeClr val="lt1">
+        <a:alpha val="40000"/>
+      </a:schemeClr>
+    </dgm:fillClrLst>
+    <dgm:linClrLst meth="repeat">
+      <a:schemeClr val="accent2"/>
+    </dgm:linClrLst>
+    <dgm:effectClrLst/>
+    <dgm:txLinClrLst/>
+    <dgm:txFillClrLst meth="repeat">
+      <a:schemeClr val="dk1"/>
+    </dgm:txFillClrLst>
+    <dgm:txEffectClrLst/>
+  </dgm:styleLbl>
+  <dgm:styleLbl name="bgAcc1">
+    <dgm:fillClrLst meth="repeat">
+      <a:schemeClr val="lt1">
+        <a:alpha val="90000"/>
+      </a:schemeClr>
+    </dgm:fillClrLst>
+    <dgm:linClrLst>
+      <a:schemeClr val="accent2"/>
+      <a:schemeClr val="accent3"/>
+    </dgm:linClrLst>
+    <dgm:effectClrLst/>
+    <dgm:txLinClrLst/>
+    <dgm:txFillClrLst meth="repeat">
+      <a:schemeClr val="dk1"/>
+    </dgm:txFillClrLst>
+    <dgm:txEffectClrLst/>
+  </dgm:styleLbl>
+  <dgm:styleLbl name="solidFgAcc1">
+    <dgm:fillClrLst meth="repeat">
+      <a:schemeClr val="lt1"/>
+    </dgm:fillClrLst>
+    <dgm:linClrLst>
+      <a:schemeClr val="accent2"/>
+      <a:schemeClr val="accent3"/>
+    </dgm:linClrLst>
+    <dgm:effectClrLst/>
+    <dgm:txLinClrLst/>
+    <dgm:txFillClrLst meth="repeat">
+      <a:schemeClr val="dk1"/>
+    </dgm:txFillClrLst>
+    <dgm:txEffectClrLst/>
+  </dgm:styleLbl>
+  <dgm:styleLbl name="solidAlignAcc1">
+    <dgm:fillClrLst meth="repeat">
+      <a:schemeClr val="lt1"/>
+    </dgm:fillClrLst>
+    <dgm:linClrLst>
+      <a:schemeClr val="accent2"/>
+      <a:schemeClr val="accent3"/>
+    </dgm:linClrLst>
+    <dgm:effectClrLst/>
+    <dgm:txLinClrLst/>
+    <dgm:txFillClrLst meth="repeat">
+      <a:schemeClr val="dk1"/>
+    </dgm:txFillClrLst>
+    <dgm:txEffectClrLst/>
+  </dgm:styleLbl>
+  <dgm:styleLbl name="solidBgAcc1">
+    <dgm:fillClrLst meth="repeat">
+      <a:schemeClr val="lt1"/>
+    </dgm:fillClrLst>
+    <dgm:linClrLst>
+      <a:schemeClr val="accent2"/>
+      <a:schemeClr val="accent3"/>
+    </dgm:linClrLst>
+    <dgm:effectClrLst/>
+    <dgm:txLinClrLst/>
+    <dgm:txFillClrLst meth="repeat">
+      <a:schemeClr val="dk1"/>
+    </dgm:txFillClrLst>
+    <dgm:txEffectClrLst/>
+  </dgm:styleLbl>
+  <dgm:styleLbl name="fgAccFollowNode1">
+    <dgm:fillClrLst>
+      <a:schemeClr val="accent2">
+        <a:tint val="40000"/>
+        <a:alpha val="90000"/>
+      </a:schemeClr>
+      <a:schemeClr val="accent3">
+        <a:tint val="40000"/>
+        <a:alpha val="90000"/>
+      </a:schemeClr>
+    </dgm:fillClrLst>
+    <dgm:linClrLst>
+      <a:schemeClr val="accent2">
+        <a:tint val="40000"/>
+        <a:alpha val="90000"/>
+      </a:schemeClr>
+      <a:schemeClr val="accent3">
+        <a:tint val="40000"/>
+        <a:alpha val="90000"/>
+      </a:schemeClr>
+    </dgm:linClrLst>
+    <dgm:effectClrLst/>
+    <dgm:txLinClrLst/>
+    <dgm:txFillClrLst meth="repeat">
+      <a:schemeClr val="dk1"/>
+    </dgm:txFillClrLst>
+    <dgm:txEffectClrLst/>
+  </dgm:styleLbl>
+  <dgm:styleLbl name="alignAccFollowNode1">
+    <dgm:fillClrLst>
+      <a:schemeClr val="accent2">
+        <a:tint val="40000"/>
+        <a:alpha val="90000"/>
+      </a:schemeClr>
+      <a:schemeClr val="accent3">
+        <a:tint val="40000"/>
+        <a:alpha val="90000"/>
+      </a:schemeClr>
+    </dgm:fillClrLst>
+    <dgm:linClrLst>
+      <a:schemeClr val="accent2">
+        <a:tint val="40000"/>
+        <a:alpha val="90000"/>
+      </a:schemeClr>
+      <a:schemeClr val="accent3">
+        <a:tint val="40000"/>
+        <a:alpha val="90000"/>
+      </a:schemeClr>
+    </dgm:linClrLst>
+    <dgm:effectClrLst/>
+    <dgm:txLinClrLst/>
+    <dgm:txFillClrLst meth="repeat">
+      <a:schemeClr val="dk1"/>
+    </dgm:txFillClrLst>
+    <dgm:txEffectClrLst/>
+  </dgm:styleLbl>
+  <dgm:styleLbl name="bgAccFollowNode1">
+    <dgm:fillClrLst>
+      <a:schemeClr val="accent2">
+        <a:tint val="40000"/>
+        <a:alpha val="90000"/>
+      </a:schemeClr>
+      <a:schemeClr val="accent3">
+        <a:tint val="40000"/>
+        <a:alpha val="90000"/>
+      </a:schemeClr>
+    </dgm:fillClrLst>
+    <dgm:linClrLst>
+      <a:schemeClr val="accent2">
+        <a:tint val="40000"/>
+        <a:alpha val="90000"/>
+      </a:schemeClr>
+      <a:schemeClr val="accent3">
+        <a:tint val="40000"/>
+        <a:alpha val="90000"/>
+      </a:schemeClr>
+    </dgm:linClrLst>
+    <dgm:effectClrLst/>
+    <dgm:txLinClrLst/>
+    <dgm:txFillClrLst meth="repeat">
+      <a:schemeClr val="dk1"/>
+    </dgm:txFillClrLst>
+    <dgm:txEffectClrLst/>
+  </dgm:styleLbl>
+  <dgm:styleLbl name="fgAcc0">
+    <dgm:fillClrLst meth="repeat">
+      <a:schemeClr val="lt1">
+        <a:alpha val="90000"/>
+      </a:schemeClr>
+    </dgm:fillClrLst>
+    <dgm:linClrLst>
+      <a:schemeClr val="accent1"/>
+    </dgm:linClrLst>
+    <dgm:effectClrLst/>
+    <dgm:txLinClrLst/>
+    <dgm:txFillClrLst meth="repeat">
+      <a:schemeClr val="dk1"/>
+    </dgm:txFillClrLst>
+    <dgm:txEffectClrLst/>
+  </dgm:styleLbl>
+  <dgm:styleLbl name="fgAcc2">
+    <dgm:fillClrLst meth="repeat">
+      <a:schemeClr val="lt1">
+        <a:alpha val="90000"/>
+      </a:schemeClr>
+    </dgm:fillClrLst>
+    <dgm:linClrLst>
+      <a:schemeClr val="accent3"/>
+    </dgm:linClrLst>
+    <dgm:effectClrLst/>
+    <dgm:txLinClrLst/>
+    <dgm:txFillClrLst meth="repeat">
+      <a:schemeClr val="dk1"/>
+    </dgm:txFillClrLst>
+    <dgm:txEffectClrLst/>
+  </dgm:styleLbl>
+  <dgm:styleLbl name="fgAcc3">
+    <dgm:fillClrLst meth="repeat">
+      <a:schemeClr val="lt1">
+        <a:alpha val="90000"/>
+      </a:schemeClr>
+    </dgm:fillClrLst>
+    <dgm:linClrLst>
+      <a:schemeClr val="accent4"/>
+    </dgm:linClrLst>
+    <dgm:effectClrLst/>
+    <dgm:txLinClrLst/>
+    <dgm:txFillClrLst meth="repeat">
+      <a:schemeClr val="dk1"/>
+    </dgm:txFillClrLst>
+    <dgm:txEffectClrLst/>
+  </dgm:styleLbl>
+  <dgm:styleLbl name="fgAcc4">
+    <dgm:fillClrLst meth="repeat">
+      <a:schemeClr val="lt1">
+        <a:alpha val="90000"/>
+      </a:schemeClr>
+    </dgm:fillClrLst>
+    <dgm:linClrLst>
+      <a:schemeClr val="accent5"/>
+    </dgm:linClrLst>
+    <dgm:effectClrLst/>
+    <dgm:txLinClrLst/>
+    <dgm:txFillClrLst meth="repeat">
+      <a:schemeClr val="dk1"/>
+    </dgm:txFillClrLst>
+    <dgm:txEffectClrLst/>
+  </dgm:styleLbl>
+  <dgm:styleLbl name="bgShp">
+    <dgm:fillClrLst meth="repeat">
+      <a:schemeClr val="accent2">
+        <a:tint val="40000"/>
+      </a:schemeClr>
+    </dgm:fillClrLst>
+    <dgm:linClrLst meth="repeat">
+      <a:schemeClr val="dk1"/>
+    </dgm:linClrLst>
+    <dgm:effectClrLst/>
+    <dgm:txLinClrLst/>
+    <dgm:txFillClrLst meth="repeat">
+      <a:schemeClr val="dk1"/>
+    </dgm:txFillClrLst>
+    <dgm:txEffectClrLst/>
+  </dgm:styleLbl>
+  <dgm:styleLbl name="dkBgShp">
+    <dgm:fillClrLst meth="repeat">
+      <a:schemeClr val="accent2">
+        <a:shade val="90000"/>
+      </a:schemeClr>
+    </dgm:fillClrLst>
+    <dgm:linClrLst meth="repeat">
+      <a:schemeClr val="dk1"/>
+    </dgm:linClrLst>
+    <dgm:effectClrLst/>
+    <dgm:txLinClrLst/>
+    <dgm:txFillClrLst meth="repeat">
+      <a:schemeClr val="lt1"/>
+    </dgm:txFillClrLst>
+    <dgm:txEffectClrLst/>
+  </dgm:styleLbl>
+  <dgm:styleLbl name="trBgShp">
+    <dgm:fillClrLst meth="repeat">
+      <a:schemeClr val="accent2">
+        <a:tint val="50000"/>
+        <a:alpha val="40000"/>
+      </a:schemeClr>
+    </dgm:fillClrLst>
+    <dgm:linClrLst meth="repeat">
+      <a:schemeClr val="accent2"/>
+    </dgm:linClrLst>
+    <dgm:effectClrLst/>
+    <dgm:txLinClrLst/>
+    <dgm:txFillClrLst meth="repeat">
+      <a:schemeClr val="lt1"/>
+    </dgm:txFillClrLst>
+    <dgm:txEffectClrLst/>
+  </dgm:styleLbl>
+  <dgm:styleLbl name="fgShp">
+    <dgm:fillClrLst meth="repeat">
+      <a:schemeClr val="accent2">
+        <a:tint val="40000"/>
+      </a:schemeClr>
+    </dgm:fillClrLst>
+    <dgm:linClrLst meth="repeat">
+      <a:schemeClr val="lt1"/>
+    </dgm:linClrLst>
+    <dgm:effectClrLst/>
+    <dgm:txLinClrLst/>
+    <dgm:txFillClrLst meth="repeat">
+      <a:schemeClr val="dk1"/>
+    </dgm:txFillClrLst>
+    <dgm:txEffectClrLst/>
+  </dgm:styleLbl>
+  <dgm:styleLbl name="revTx">
+    <dgm:fillClrLst meth="repeat">
+      <a:schemeClr val="lt1">
+        <a:alpha val="0"/>
+      </a:schemeClr>
+    </dgm:fillClrLst>
+    <dgm:linClrLst meth="repeat">
+      <a:schemeClr val="dk1">
+        <a:alpha val="0"/>
+      </a:schemeClr>
+    </dgm:linClrLst>
+    <dgm:effectClrLst/>
+    <dgm:txLinClrLst/>
+    <dgm:txFillClrLst meth="repeat">
+      <a:schemeClr val="tx1"/>
+    </dgm:txFillClrLst>
+    <dgm:txEffectClrLst/>
+  </dgm:styleLbl>
+</dgm:colorsDef>
+</file>
+
+<file path=word/diagrams/data1.xml><?xml version="1.0" encoding="utf-8"?>
+<dgm:dataModel xmlns:dgm="http://schemas.openxmlformats.org/drawingml/2006/diagram" xmlns:a="http://schemas.openxmlformats.org/drawingml/2006/main">
+  <dgm:ptLst>
+    <dgm:pt modelId="{64777C48-641B-E749-959A-DE319FA9D774}" type="doc">
+      <dgm:prSet loTypeId="urn:microsoft.com/office/officeart/2005/8/layout/hChevron3" loCatId="" qsTypeId="urn:microsoft.com/office/officeart/2005/8/quickstyle/simple1" qsCatId="simple" csTypeId="urn:microsoft.com/office/officeart/2005/8/colors/colorful2" csCatId="colorful" phldr="1"/>
+      <dgm:spPr/>
+    </dgm:pt>
+    <dgm:pt modelId="{985F07A4-61E2-B246-8B1E-36F772A846B2}">
+      <dgm:prSet phldrT="[Text]"/>
+      <dgm:spPr/>
+      <dgm:t>
+        <a:bodyPr/>
+        <a:lstStyle/>
+        <a:p>
+          <a:r>
+            <a:rPr lang="en-US" altLang="ja-JP"/>
+            <a:t>Phân tích yêu cầu, thiết kế </a:t>
+          </a:r>
+        </a:p>
+      </dgm:t>
+    </dgm:pt>
+    <dgm:pt modelId="{6A3B6DF1-3B50-EF47-9779-8C17ADD8BECD}" type="parTrans" cxnId="{4668955B-AA78-A64A-9EA4-B9EB12EE72C0}">
+      <dgm:prSet/>
+      <dgm:spPr/>
+      <dgm:t>
+        <a:bodyPr/>
+        <a:lstStyle/>
+        <a:p>
+          <a:endParaRPr lang="en-US" altLang="ja-JP"/>
+        </a:p>
+      </dgm:t>
+    </dgm:pt>
+    <dgm:pt modelId="{C6AE8AD7-FEFB-AF48-8EBF-5743DF76CA5A}" type="sibTrans" cxnId="{4668955B-AA78-A64A-9EA4-B9EB12EE72C0}">
+      <dgm:prSet/>
+      <dgm:spPr/>
+      <dgm:t>
+        <a:bodyPr/>
+        <a:lstStyle/>
+        <a:p>
+          <a:endParaRPr lang="en-US" altLang="ja-JP"/>
+        </a:p>
+      </dgm:t>
+    </dgm:pt>
+    <dgm:pt modelId="{3FBD1691-D517-E948-A8CB-89F3FB22FC6B}">
+      <dgm:prSet phldrT="[Text]"/>
+      <dgm:spPr/>
+      <dgm:t>
+        <a:bodyPr/>
+        <a:lstStyle/>
+        <a:p>
+          <a:r>
+            <a:rPr lang="en-US" altLang="ja-JP"/>
+            <a:t>Hiệu chỉnh sản phẩm</a:t>
+          </a:r>
+        </a:p>
+      </dgm:t>
+    </dgm:pt>
+    <dgm:pt modelId="{E0D6F0EB-4D52-0C47-9423-5CD1E5D74CDE}" type="parTrans" cxnId="{A197FEBF-05C5-1442-8842-53CE4486E881}">
+      <dgm:prSet/>
+      <dgm:spPr/>
+      <dgm:t>
+        <a:bodyPr/>
+        <a:lstStyle/>
+        <a:p>
+          <a:endParaRPr lang="en-US" altLang="ja-JP"/>
+        </a:p>
+      </dgm:t>
+    </dgm:pt>
+    <dgm:pt modelId="{8CA1815C-A601-A84D-90D6-1D8F56E09284}" type="sibTrans" cxnId="{A197FEBF-05C5-1442-8842-53CE4486E881}">
+      <dgm:prSet/>
+      <dgm:spPr/>
+      <dgm:t>
+        <a:bodyPr/>
+        <a:lstStyle/>
+        <a:p>
+          <a:endParaRPr lang="en-US" altLang="ja-JP"/>
+        </a:p>
+      </dgm:t>
+    </dgm:pt>
+    <dgm:pt modelId="{F3DF1464-BD58-AA4E-AB01-F2F4FAB9D161}">
+      <dgm:prSet/>
+      <dgm:spPr/>
+      <dgm:t>
+        <a:bodyPr/>
+        <a:lstStyle/>
+        <a:p>
+          <a:r>
+            <a:rPr lang="en-US" altLang="ja-JP"/>
+            <a:t>Chức năng quay, gắp điều khiển bằng bàn phím</a:t>
+          </a:r>
+        </a:p>
+      </dgm:t>
+    </dgm:pt>
+    <dgm:pt modelId="{AFA35F0D-A6DC-6246-B0C1-2C549FC3EA2E}" type="parTrans" cxnId="{EDA7E839-F2D4-1246-A81D-AEAA2F3030B0}">
+      <dgm:prSet/>
+      <dgm:spPr/>
+      <dgm:t>
+        <a:bodyPr/>
+        <a:lstStyle/>
+        <a:p>
+          <a:endParaRPr lang="en-US" altLang="ja-JP"/>
+        </a:p>
+      </dgm:t>
+    </dgm:pt>
+    <dgm:pt modelId="{7237C03F-2C21-894F-85BA-7AC4422514B7}" type="sibTrans" cxnId="{EDA7E839-F2D4-1246-A81D-AEAA2F3030B0}">
+      <dgm:prSet/>
+      <dgm:spPr/>
+      <dgm:t>
+        <a:bodyPr/>
+        <a:lstStyle/>
+        <a:p>
+          <a:endParaRPr lang="en-US" altLang="ja-JP"/>
+        </a:p>
+      </dgm:t>
+    </dgm:pt>
+    <dgm:pt modelId="{6DD10536-A57F-994A-83C5-BE3EB3B70AEF}">
+      <dgm:prSet/>
+      <dgm:spPr/>
+      <dgm:t>
+        <a:bodyPr/>
+        <a:lstStyle/>
+        <a:p>
+          <a:r>
+            <a:rPr lang="en-US" altLang="ja-JP"/>
+            <a:t>Chức năng quay, gắp điều khiển bằng tay cầm PS</a:t>
+          </a:r>
+        </a:p>
+      </dgm:t>
+    </dgm:pt>
+    <dgm:pt modelId="{395E5F08-CEE9-8B41-830A-1BEE2CDD4721}" type="parTrans" cxnId="{076F2198-051E-2E42-B658-B12AF8520264}">
+      <dgm:prSet/>
+      <dgm:spPr/>
+      <dgm:t>
+        <a:bodyPr/>
+        <a:lstStyle/>
+        <a:p>
+          <a:endParaRPr lang="en-US" altLang="ja-JP"/>
+        </a:p>
+      </dgm:t>
+    </dgm:pt>
+    <dgm:pt modelId="{A1984636-F9C2-4D49-B2D9-DEB8DD509860}" type="sibTrans" cxnId="{076F2198-051E-2E42-B658-B12AF8520264}">
+      <dgm:prSet/>
+      <dgm:spPr/>
+      <dgm:t>
+        <a:bodyPr/>
+        <a:lstStyle/>
+        <a:p>
+          <a:endParaRPr lang="en-US" altLang="ja-JP"/>
+        </a:p>
+      </dgm:t>
+    </dgm:pt>
+    <dgm:pt modelId="{F6AF509F-29FE-F549-86D9-AEAAF1618753}">
+      <dgm:prSet/>
+      <dgm:spPr/>
+      <dgm:t>
+        <a:bodyPr/>
+        <a:lstStyle/>
+        <a:p>
+          <a:r>
+            <a:rPr lang="en-US" altLang="ja-JP"/>
+            <a:t>bàn giao sản phẩm</a:t>
+          </a:r>
+        </a:p>
+      </dgm:t>
+    </dgm:pt>
+    <dgm:pt modelId="{A474CE43-723B-2643-B0A2-D852CD438C18}" type="parTrans" cxnId="{053158A7-7E43-794B-A46A-DD97A831F4CB}">
+      <dgm:prSet/>
+      <dgm:spPr/>
+      <dgm:t>
+        <a:bodyPr/>
+        <a:lstStyle/>
+        <a:p>
+          <a:endParaRPr lang="en-US" altLang="ja-JP"/>
+        </a:p>
+      </dgm:t>
+    </dgm:pt>
+    <dgm:pt modelId="{29CD026E-07DB-A34F-A1FC-D99CB6551D2F}" type="sibTrans" cxnId="{053158A7-7E43-794B-A46A-DD97A831F4CB}">
+      <dgm:prSet/>
+      <dgm:spPr/>
+      <dgm:t>
+        <a:bodyPr/>
+        <a:lstStyle/>
+        <a:p>
+          <a:endParaRPr lang="en-US" altLang="ja-JP"/>
+        </a:p>
+      </dgm:t>
+    </dgm:pt>
+    <dgm:pt modelId="{B9D372E2-EEBF-BC42-945A-9D3E841C4DE8}" type="pres">
+      <dgm:prSet presAssocID="{64777C48-641B-E749-959A-DE319FA9D774}" presName="Name0" presStyleCnt="0">
+        <dgm:presLayoutVars>
+          <dgm:dir/>
+          <dgm:resizeHandles val="exact"/>
+        </dgm:presLayoutVars>
+      </dgm:prSet>
+      <dgm:spPr/>
+    </dgm:pt>
+    <dgm:pt modelId="{4425036C-4993-B845-9ACA-53707B93BE21}" type="pres">
+      <dgm:prSet presAssocID="{985F07A4-61E2-B246-8B1E-36F772A846B2}" presName="parTxOnly" presStyleLbl="node1" presStyleIdx="0" presStyleCnt="5">
+        <dgm:presLayoutVars>
+          <dgm:bulletEnabled val="1"/>
+        </dgm:presLayoutVars>
+      </dgm:prSet>
+      <dgm:spPr/>
+    </dgm:pt>
+    <dgm:pt modelId="{0E6CBC7F-472E-DB4E-BD62-A55E1820E0CD}" type="pres">
+      <dgm:prSet presAssocID="{C6AE8AD7-FEFB-AF48-8EBF-5743DF76CA5A}" presName="parSpace" presStyleCnt="0"/>
+      <dgm:spPr/>
+    </dgm:pt>
+    <dgm:pt modelId="{1ECC5F2D-4FC8-DB44-AF2A-C4C20DB45FEE}" type="pres">
+      <dgm:prSet presAssocID="{F3DF1464-BD58-AA4E-AB01-F2F4FAB9D161}" presName="parTxOnly" presStyleLbl="node1" presStyleIdx="1" presStyleCnt="5">
+        <dgm:presLayoutVars>
+          <dgm:bulletEnabled val="1"/>
+        </dgm:presLayoutVars>
+      </dgm:prSet>
+      <dgm:spPr/>
+    </dgm:pt>
+    <dgm:pt modelId="{BDF9D550-0167-1548-8BB6-FDF8C3EE7C5F}" type="pres">
+      <dgm:prSet presAssocID="{7237C03F-2C21-894F-85BA-7AC4422514B7}" presName="parSpace" presStyleCnt="0"/>
+      <dgm:spPr/>
+    </dgm:pt>
+    <dgm:pt modelId="{993F0F6D-A0D3-C747-A73D-E42B896A7566}" type="pres">
+      <dgm:prSet presAssocID="{6DD10536-A57F-994A-83C5-BE3EB3B70AEF}" presName="parTxOnly" presStyleLbl="node1" presStyleIdx="2" presStyleCnt="5">
+        <dgm:presLayoutVars>
+          <dgm:bulletEnabled val="1"/>
+        </dgm:presLayoutVars>
+      </dgm:prSet>
+      <dgm:spPr/>
+    </dgm:pt>
+    <dgm:pt modelId="{0729F712-54CB-2246-AC75-36BBD3EF47A0}" type="pres">
+      <dgm:prSet presAssocID="{A1984636-F9C2-4D49-B2D9-DEB8DD509860}" presName="parSpace" presStyleCnt="0"/>
+      <dgm:spPr/>
+    </dgm:pt>
+    <dgm:pt modelId="{967DBC51-C31F-4647-A708-5170962E9621}" type="pres">
+      <dgm:prSet presAssocID="{3FBD1691-D517-E948-A8CB-89F3FB22FC6B}" presName="parTxOnly" presStyleLbl="node1" presStyleIdx="3" presStyleCnt="5">
+        <dgm:presLayoutVars>
+          <dgm:bulletEnabled val="1"/>
+        </dgm:presLayoutVars>
+      </dgm:prSet>
+      <dgm:spPr/>
+    </dgm:pt>
+    <dgm:pt modelId="{AF929311-7651-AB47-ADEA-89D8C7571B39}" type="pres">
+      <dgm:prSet presAssocID="{8CA1815C-A601-A84D-90D6-1D8F56E09284}" presName="parSpace" presStyleCnt="0"/>
+      <dgm:spPr/>
+    </dgm:pt>
+    <dgm:pt modelId="{9545358D-F19F-914A-99A2-811B0086A353}" type="pres">
+      <dgm:prSet presAssocID="{F6AF509F-29FE-F549-86D9-AEAAF1618753}" presName="parTxOnly" presStyleLbl="node1" presStyleIdx="4" presStyleCnt="5">
+        <dgm:presLayoutVars>
+          <dgm:bulletEnabled val="1"/>
+        </dgm:presLayoutVars>
+      </dgm:prSet>
+      <dgm:spPr/>
+    </dgm:pt>
+  </dgm:ptLst>
+  <dgm:cxnLst>
+    <dgm:cxn modelId="{0CA7DD09-4849-414A-BC79-A3E9D142E475}" type="presOf" srcId="{985F07A4-61E2-B246-8B1E-36F772A846B2}" destId="{4425036C-4993-B845-9ACA-53707B93BE21}" srcOrd="0" destOrd="0" presId="urn:microsoft.com/office/officeart/2005/8/layout/hChevron3"/>
+    <dgm:cxn modelId="{7AA5D735-5336-144F-8F5B-50F87ADA587F}" type="presOf" srcId="{3FBD1691-D517-E948-A8CB-89F3FB22FC6B}" destId="{967DBC51-C31F-4647-A708-5170962E9621}" srcOrd="0" destOrd="0" presId="urn:microsoft.com/office/officeart/2005/8/layout/hChevron3"/>
+    <dgm:cxn modelId="{325A3E39-4D29-3A48-94CC-F396BF527D72}" type="presOf" srcId="{F6AF509F-29FE-F549-86D9-AEAAF1618753}" destId="{9545358D-F19F-914A-99A2-811B0086A353}" srcOrd="0" destOrd="0" presId="urn:microsoft.com/office/officeart/2005/8/layout/hChevron3"/>
+    <dgm:cxn modelId="{EDA7E839-F2D4-1246-A81D-AEAA2F3030B0}" srcId="{64777C48-641B-E749-959A-DE319FA9D774}" destId="{F3DF1464-BD58-AA4E-AB01-F2F4FAB9D161}" srcOrd="1" destOrd="0" parTransId="{AFA35F0D-A6DC-6246-B0C1-2C549FC3EA2E}" sibTransId="{7237C03F-2C21-894F-85BA-7AC4422514B7}"/>
+    <dgm:cxn modelId="{4668955B-AA78-A64A-9EA4-B9EB12EE72C0}" srcId="{64777C48-641B-E749-959A-DE319FA9D774}" destId="{985F07A4-61E2-B246-8B1E-36F772A846B2}" srcOrd="0" destOrd="0" parTransId="{6A3B6DF1-3B50-EF47-9779-8C17ADD8BECD}" sibTransId="{C6AE8AD7-FEFB-AF48-8EBF-5743DF76CA5A}"/>
+    <dgm:cxn modelId="{4E3B4077-442A-1546-B246-888664D25E94}" type="presOf" srcId="{64777C48-641B-E749-959A-DE319FA9D774}" destId="{B9D372E2-EEBF-BC42-945A-9D3E841C4DE8}" srcOrd="0" destOrd="0" presId="urn:microsoft.com/office/officeart/2005/8/layout/hChevron3"/>
+    <dgm:cxn modelId="{076F2198-051E-2E42-B658-B12AF8520264}" srcId="{64777C48-641B-E749-959A-DE319FA9D774}" destId="{6DD10536-A57F-994A-83C5-BE3EB3B70AEF}" srcOrd="2" destOrd="0" parTransId="{395E5F08-CEE9-8B41-830A-1BEE2CDD4721}" sibTransId="{A1984636-F9C2-4D49-B2D9-DEB8DD509860}"/>
+    <dgm:cxn modelId="{BBFAD19B-2E75-CF48-8232-ABA40613B0DF}" type="presOf" srcId="{6DD10536-A57F-994A-83C5-BE3EB3B70AEF}" destId="{993F0F6D-A0D3-C747-A73D-E42B896A7566}" srcOrd="0" destOrd="0" presId="urn:microsoft.com/office/officeart/2005/8/layout/hChevron3"/>
+    <dgm:cxn modelId="{053158A7-7E43-794B-A46A-DD97A831F4CB}" srcId="{64777C48-641B-E749-959A-DE319FA9D774}" destId="{F6AF509F-29FE-F549-86D9-AEAAF1618753}" srcOrd="4" destOrd="0" parTransId="{A474CE43-723B-2643-B0A2-D852CD438C18}" sibTransId="{29CD026E-07DB-A34F-A1FC-D99CB6551D2F}"/>
+    <dgm:cxn modelId="{A197FEBF-05C5-1442-8842-53CE4486E881}" srcId="{64777C48-641B-E749-959A-DE319FA9D774}" destId="{3FBD1691-D517-E948-A8CB-89F3FB22FC6B}" srcOrd="3" destOrd="0" parTransId="{E0D6F0EB-4D52-0C47-9423-5CD1E5D74CDE}" sibTransId="{8CA1815C-A601-A84D-90D6-1D8F56E09284}"/>
+    <dgm:cxn modelId="{F7E79BCE-0214-5242-8ECF-F77D66AFF499}" type="presOf" srcId="{F3DF1464-BD58-AA4E-AB01-F2F4FAB9D161}" destId="{1ECC5F2D-4FC8-DB44-AF2A-C4C20DB45FEE}" srcOrd="0" destOrd="0" presId="urn:microsoft.com/office/officeart/2005/8/layout/hChevron3"/>
+    <dgm:cxn modelId="{460EEB35-018B-DC45-8BB5-5AA5E519F871}" type="presParOf" srcId="{B9D372E2-EEBF-BC42-945A-9D3E841C4DE8}" destId="{4425036C-4993-B845-9ACA-53707B93BE21}" srcOrd="0" destOrd="0" presId="urn:microsoft.com/office/officeart/2005/8/layout/hChevron3"/>
+    <dgm:cxn modelId="{A334AA93-4447-AD4A-9919-ECEAB5064664}" type="presParOf" srcId="{B9D372E2-EEBF-BC42-945A-9D3E841C4DE8}" destId="{0E6CBC7F-472E-DB4E-BD62-A55E1820E0CD}" srcOrd="1" destOrd="0" presId="urn:microsoft.com/office/officeart/2005/8/layout/hChevron3"/>
+    <dgm:cxn modelId="{06EFDA70-41C1-8645-BF34-056FD688ABEF}" type="presParOf" srcId="{B9D372E2-EEBF-BC42-945A-9D3E841C4DE8}" destId="{1ECC5F2D-4FC8-DB44-AF2A-C4C20DB45FEE}" srcOrd="2" destOrd="0" presId="urn:microsoft.com/office/officeart/2005/8/layout/hChevron3"/>
+    <dgm:cxn modelId="{1E036F42-8F3E-7147-8B9B-44DC4EAC3ABA}" type="presParOf" srcId="{B9D372E2-EEBF-BC42-945A-9D3E841C4DE8}" destId="{BDF9D550-0167-1548-8BB6-FDF8C3EE7C5F}" srcOrd="3" destOrd="0" presId="urn:microsoft.com/office/officeart/2005/8/layout/hChevron3"/>
+    <dgm:cxn modelId="{356E1BFC-98E5-624A-9894-6CB40C3E22E5}" type="presParOf" srcId="{B9D372E2-EEBF-BC42-945A-9D3E841C4DE8}" destId="{993F0F6D-A0D3-C747-A73D-E42B896A7566}" srcOrd="4" destOrd="0" presId="urn:microsoft.com/office/officeart/2005/8/layout/hChevron3"/>
+    <dgm:cxn modelId="{E6FA2F1B-AFC3-E941-AC7D-1093237BBB2D}" type="presParOf" srcId="{B9D372E2-EEBF-BC42-945A-9D3E841C4DE8}" destId="{0729F712-54CB-2246-AC75-36BBD3EF47A0}" srcOrd="5" destOrd="0" presId="urn:microsoft.com/office/officeart/2005/8/layout/hChevron3"/>
+    <dgm:cxn modelId="{C890CB48-D108-FB4F-B6C2-02781ADAD0A4}" type="presParOf" srcId="{B9D372E2-EEBF-BC42-945A-9D3E841C4DE8}" destId="{967DBC51-C31F-4647-A708-5170962E9621}" srcOrd="6" destOrd="0" presId="urn:microsoft.com/office/officeart/2005/8/layout/hChevron3"/>
+    <dgm:cxn modelId="{0057C876-789D-E742-99A4-BF397165F915}" type="presParOf" srcId="{B9D372E2-EEBF-BC42-945A-9D3E841C4DE8}" destId="{AF929311-7651-AB47-ADEA-89D8C7571B39}" srcOrd="7" destOrd="0" presId="urn:microsoft.com/office/officeart/2005/8/layout/hChevron3"/>
+    <dgm:cxn modelId="{4A124479-18EF-0F4C-BA52-C0BB877AB8B5}" type="presParOf" srcId="{B9D372E2-EEBF-BC42-945A-9D3E841C4DE8}" destId="{9545358D-F19F-914A-99A2-811B0086A353}" srcOrd="8" destOrd="0" presId="urn:microsoft.com/office/officeart/2005/8/layout/hChevron3"/>
+  </dgm:cxnLst>
+  <dgm:bg/>
+  <dgm:whole/>
+  <dgm:extLst>
+    <a:ext uri="http://schemas.microsoft.com/office/drawing/2008/diagram">
+      <dsp:dataModelExt xmlns:dsp="http://schemas.microsoft.com/office/drawing/2008/diagram" relId="rId23" minVer="http://schemas.openxmlformats.org/drawingml/2006/diagram"/>
+    </a:ext>
+  </dgm:extLst>
+</dgm:dataModel>
+</file>
+
+<file path=word/diagrams/drawing1.xml><?xml version="1.0" encoding="utf-8"?>
+<dsp:drawing xmlns:dgm="http://schemas.openxmlformats.org/drawingml/2006/diagram" xmlns:dsp="http://schemas.microsoft.com/office/drawing/2008/diagram" xmlns:a="http://schemas.openxmlformats.org/drawingml/2006/main">
+  <dsp:spTree>
+    <dsp:nvGrpSpPr>
+      <dsp:cNvPr id="0" name=""/>
+      <dsp:cNvGrpSpPr/>
+    </dsp:nvGrpSpPr>
+    <dsp:grpSpPr/>
+    <dsp:sp modelId="{4425036C-4993-B845-9ACA-53707B93BE21}">
+      <dsp:nvSpPr>
+        <dsp:cNvPr id="0" name=""/>
+        <dsp:cNvSpPr/>
+      </dsp:nvSpPr>
+      <dsp:spPr>
+        <a:xfrm>
+          <a:off x="669" y="124424"/>
+          <a:ext cx="1305966" cy="522386"/>
+        </a:xfrm>
+        <a:prstGeom prst="homePlate">
+          <a:avLst/>
+        </a:prstGeom>
+        <a:solidFill>
+          <a:schemeClr val="accent2">
+            <a:hueOff val="0"/>
+            <a:satOff val="0"/>
+            <a:lumOff val="0"/>
+            <a:alphaOff val="0"/>
+          </a:schemeClr>
+        </a:solidFill>
+        <a:ln w="25400" cap="flat" cmpd="sng" algn="ctr">
+          <a:solidFill>
+            <a:schemeClr val="lt1">
+              <a:hueOff val="0"/>
+              <a:satOff val="0"/>
+              <a:lumOff val="0"/>
+              <a:alphaOff val="0"/>
+            </a:schemeClr>
+          </a:solidFill>
+          <a:prstDash val="solid"/>
+        </a:ln>
+        <a:effectLst/>
+      </dsp:spPr>
+      <dsp:style>
+        <a:lnRef idx="2">
+          <a:scrgbClr r="0" g="0" b="0"/>
+        </a:lnRef>
+        <a:fillRef idx="1">
+          <a:scrgbClr r="0" g="0" b="0"/>
+        </a:fillRef>
+        <a:effectRef idx="0">
+          <a:scrgbClr r="0" g="0" b="0"/>
+        </a:effectRef>
+        <a:fontRef idx="minor">
+          <a:schemeClr val="lt1"/>
+        </a:fontRef>
+      </dsp:style>
+      <dsp:txBody>
+        <a:bodyPr spcFirstLastPara="0" vert="horz" wrap="square" lIns="42672" tIns="21336" rIns="10668" bIns="21336" numCol="1" spcCol="1270" anchor="ctr" anchorCtr="0">
+          <a:noAutofit/>
+        </a:bodyPr>
+        <a:lstStyle/>
+        <a:p>
+          <a:pPr marL="0" lvl="0" indent="0" algn="ctr" defTabSz="355600">
+            <a:lnSpc>
+              <a:spcPct val="90000"/>
+            </a:lnSpc>
+            <a:spcBef>
+              <a:spcPct val="0"/>
+            </a:spcBef>
+            <a:spcAft>
+              <a:spcPct val="35000"/>
+            </a:spcAft>
+            <a:buNone/>
+          </a:pPr>
+          <a:r>
+            <a:rPr lang="en-US" altLang="ja-JP" sz="800" kern="1200"/>
+            <a:t>Phân tích yêu cầu, thiết kế </a:t>
+          </a:r>
+        </a:p>
+      </dsp:txBody>
+      <dsp:txXfrm>
+        <a:off x="669" y="124424"/>
+        <a:ext cx="1175370" cy="522386"/>
+      </dsp:txXfrm>
+    </dsp:sp>
+    <dsp:sp modelId="{1ECC5F2D-4FC8-DB44-AF2A-C4C20DB45FEE}">
+      <dsp:nvSpPr>
+        <dsp:cNvPr id="0" name=""/>
+        <dsp:cNvSpPr/>
+      </dsp:nvSpPr>
+      <dsp:spPr>
+        <a:xfrm>
+          <a:off x="1045443" y="124424"/>
+          <a:ext cx="1305966" cy="522386"/>
+        </a:xfrm>
+        <a:prstGeom prst="chevron">
+          <a:avLst/>
+        </a:prstGeom>
+        <a:solidFill>
+          <a:schemeClr val="accent2">
+            <a:hueOff val="1170380"/>
+            <a:satOff val="-1460"/>
+            <a:lumOff val="343"/>
+            <a:alphaOff val="0"/>
+          </a:schemeClr>
+        </a:solidFill>
+        <a:ln w="25400" cap="flat" cmpd="sng" algn="ctr">
+          <a:solidFill>
+            <a:schemeClr val="lt1">
+              <a:hueOff val="0"/>
+              <a:satOff val="0"/>
+              <a:lumOff val="0"/>
+              <a:alphaOff val="0"/>
+            </a:schemeClr>
+          </a:solidFill>
+          <a:prstDash val="solid"/>
+        </a:ln>
+        <a:effectLst/>
+      </dsp:spPr>
+      <dsp:style>
+        <a:lnRef idx="2">
+          <a:scrgbClr r="0" g="0" b="0"/>
+        </a:lnRef>
+        <a:fillRef idx="1">
+          <a:scrgbClr r="0" g="0" b="0"/>
+        </a:fillRef>
+        <a:effectRef idx="0">
+          <a:scrgbClr r="0" g="0" b="0"/>
+        </a:effectRef>
+        <a:fontRef idx="minor">
+          <a:schemeClr val="lt1"/>
+        </a:fontRef>
+      </dsp:style>
+      <dsp:txBody>
+        <a:bodyPr spcFirstLastPara="0" vert="horz" wrap="square" lIns="32004" tIns="21336" rIns="10668" bIns="21336" numCol="1" spcCol="1270" anchor="ctr" anchorCtr="0">
+          <a:noAutofit/>
+        </a:bodyPr>
+        <a:lstStyle/>
+        <a:p>
+          <a:pPr marL="0" lvl="0" indent="0" algn="ctr" defTabSz="355600">
+            <a:lnSpc>
+              <a:spcPct val="90000"/>
+            </a:lnSpc>
+            <a:spcBef>
+              <a:spcPct val="0"/>
+            </a:spcBef>
+            <a:spcAft>
+              <a:spcPct val="35000"/>
+            </a:spcAft>
+            <a:buNone/>
+          </a:pPr>
+          <a:r>
+            <a:rPr lang="en-US" altLang="ja-JP" sz="800" kern="1200"/>
+            <a:t>Chức năng quay, gắp điều khiển bằng bàn phím</a:t>
+          </a:r>
+        </a:p>
+      </dsp:txBody>
+      <dsp:txXfrm>
+        <a:off x="1306636" y="124424"/>
+        <a:ext cx="783580" cy="522386"/>
+      </dsp:txXfrm>
+    </dsp:sp>
+    <dsp:sp modelId="{993F0F6D-A0D3-C747-A73D-E42B896A7566}">
+      <dsp:nvSpPr>
+        <dsp:cNvPr id="0" name=""/>
+        <dsp:cNvSpPr/>
+      </dsp:nvSpPr>
+      <dsp:spPr>
+        <a:xfrm>
+          <a:off x="2090216" y="124424"/>
+          <a:ext cx="1305966" cy="522386"/>
+        </a:xfrm>
+        <a:prstGeom prst="chevron">
+          <a:avLst/>
+        </a:prstGeom>
+        <a:solidFill>
+          <a:schemeClr val="accent2">
+            <a:hueOff val="2340759"/>
+            <a:satOff val="-2919"/>
+            <a:lumOff val="686"/>
+            <a:alphaOff val="0"/>
+          </a:schemeClr>
+        </a:solidFill>
+        <a:ln w="25400" cap="flat" cmpd="sng" algn="ctr">
+          <a:solidFill>
+            <a:schemeClr val="lt1">
+              <a:hueOff val="0"/>
+              <a:satOff val="0"/>
+              <a:lumOff val="0"/>
+              <a:alphaOff val="0"/>
+            </a:schemeClr>
+          </a:solidFill>
+          <a:prstDash val="solid"/>
+        </a:ln>
+        <a:effectLst/>
+      </dsp:spPr>
+      <dsp:style>
+        <a:lnRef idx="2">
+          <a:scrgbClr r="0" g="0" b="0"/>
+        </a:lnRef>
+        <a:fillRef idx="1">
+          <a:scrgbClr r="0" g="0" b="0"/>
+        </a:fillRef>
+        <a:effectRef idx="0">
+          <a:scrgbClr r="0" g="0" b="0"/>
+        </a:effectRef>
+        <a:fontRef idx="minor">
+          <a:schemeClr val="lt1"/>
+        </a:fontRef>
+      </dsp:style>
+      <dsp:txBody>
+        <a:bodyPr spcFirstLastPara="0" vert="horz" wrap="square" lIns="32004" tIns="21336" rIns="10668" bIns="21336" numCol="1" spcCol="1270" anchor="ctr" anchorCtr="0">
+          <a:noAutofit/>
+        </a:bodyPr>
+        <a:lstStyle/>
+        <a:p>
+          <a:pPr marL="0" lvl="0" indent="0" algn="ctr" defTabSz="355600">
+            <a:lnSpc>
+              <a:spcPct val="90000"/>
+            </a:lnSpc>
+            <a:spcBef>
+              <a:spcPct val="0"/>
+            </a:spcBef>
+            <a:spcAft>
+              <a:spcPct val="35000"/>
+            </a:spcAft>
+            <a:buNone/>
+          </a:pPr>
+          <a:r>
+            <a:rPr lang="en-US" altLang="ja-JP" sz="800" kern="1200"/>
+            <a:t>Chức năng quay, gắp điều khiển bằng tay cầm PS</a:t>
+          </a:r>
+        </a:p>
+      </dsp:txBody>
+      <dsp:txXfrm>
+        <a:off x="2351409" y="124424"/>
+        <a:ext cx="783580" cy="522386"/>
+      </dsp:txXfrm>
+    </dsp:sp>
+    <dsp:sp modelId="{967DBC51-C31F-4647-A708-5170962E9621}">
+      <dsp:nvSpPr>
+        <dsp:cNvPr id="0" name=""/>
+        <dsp:cNvSpPr/>
+      </dsp:nvSpPr>
+      <dsp:spPr>
+        <a:xfrm>
+          <a:off x="3134990" y="124424"/>
+          <a:ext cx="1305966" cy="522386"/>
+        </a:xfrm>
+        <a:prstGeom prst="chevron">
+          <a:avLst/>
+        </a:prstGeom>
+        <a:solidFill>
+          <a:schemeClr val="accent2">
+            <a:hueOff val="3511139"/>
+            <a:satOff val="-4379"/>
+            <a:lumOff val="1030"/>
+            <a:alphaOff val="0"/>
+          </a:schemeClr>
+        </a:solidFill>
+        <a:ln w="25400" cap="flat" cmpd="sng" algn="ctr">
+          <a:solidFill>
+            <a:schemeClr val="lt1">
+              <a:hueOff val="0"/>
+              <a:satOff val="0"/>
+              <a:lumOff val="0"/>
+              <a:alphaOff val="0"/>
+            </a:schemeClr>
+          </a:solidFill>
+          <a:prstDash val="solid"/>
+        </a:ln>
+        <a:effectLst/>
+      </dsp:spPr>
+      <dsp:style>
+        <a:lnRef idx="2">
+          <a:scrgbClr r="0" g="0" b="0"/>
+        </a:lnRef>
+        <a:fillRef idx="1">
+          <a:scrgbClr r="0" g="0" b="0"/>
+        </a:fillRef>
+        <a:effectRef idx="0">
+          <a:scrgbClr r="0" g="0" b="0"/>
+        </a:effectRef>
+        <a:fontRef idx="minor">
+          <a:schemeClr val="lt1"/>
+        </a:fontRef>
+      </dsp:style>
+      <dsp:txBody>
+        <a:bodyPr spcFirstLastPara="0" vert="horz" wrap="square" lIns="32004" tIns="21336" rIns="10668" bIns="21336" numCol="1" spcCol="1270" anchor="ctr" anchorCtr="0">
+          <a:noAutofit/>
+        </a:bodyPr>
+        <a:lstStyle/>
+        <a:p>
+          <a:pPr marL="0" lvl="0" indent="0" algn="ctr" defTabSz="355600">
+            <a:lnSpc>
+              <a:spcPct val="90000"/>
+            </a:lnSpc>
+            <a:spcBef>
+              <a:spcPct val="0"/>
+            </a:spcBef>
+            <a:spcAft>
+              <a:spcPct val="35000"/>
+            </a:spcAft>
+            <a:buNone/>
+          </a:pPr>
+          <a:r>
+            <a:rPr lang="en-US" altLang="ja-JP" sz="800" kern="1200"/>
+            <a:t>Hiệu chỉnh sản phẩm</a:t>
+          </a:r>
+        </a:p>
+      </dsp:txBody>
+      <dsp:txXfrm>
+        <a:off x="3396183" y="124424"/>
+        <a:ext cx="783580" cy="522386"/>
+      </dsp:txXfrm>
+    </dsp:sp>
+    <dsp:sp modelId="{9545358D-F19F-914A-99A2-811B0086A353}">
+      <dsp:nvSpPr>
+        <dsp:cNvPr id="0" name=""/>
+        <dsp:cNvSpPr/>
+      </dsp:nvSpPr>
+      <dsp:spPr>
+        <a:xfrm>
+          <a:off x="4179763" y="124424"/>
+          <a:ext cx="1305966" cy="522386"/>
+        </a:xfrm>
+        <a:prstGeom prst="chevron">
+          <a:avLst/>
+        </a:prstGeom>
+        <a:solidFill>
+          <a:schemeClr val="accent2">
+            <a:hueOff val="4681519"/>
+            <a:satOff val="-5839"/>
+            <a:lumOff val="1373"/>
+            <a:alphaOff val="0"/>
+          </a:schemeClr>
+        </a:solidFill>
+        <a:ln w="25400" cap="flat" cmpd="sng" algn="ctr">
+          <a:solidFill>
+            <a:schemeClr val="lt1">
+              <a:hueOff val="0"/>
+              <a:satOff val="0"/>
+              <a:lumOff val="0"/>
+              <a:alphaOff val="0"/>
+            </a:schemeClr>
+          </a:solidFill>
+          <a:prstDash val="solid"/>
+        </a:ln>
+        <a:effectLst/>
+      </dsp:spPr>
+      <dsp:style>
+        <a:lnRef idx="2">
+          <a:scrgbClr r="0" g="0" b="0"/>
+        </a:lnRef>
+        <a:fillRef idx="1">
+          <a:scrgbClr r="0" g="0" b="0"/>
+        </a:fillRef>
+        <a:effectRef idx="0">
+          <a:scrgbClr r="0" g="0" b="0"/>
+        </a:effectRef>
+        <a:fontRef idx="minor">
+          <a:schemeClr val="lt1"/>
+        </a:fontRef>
+      </dsp:style>
+      <dsp:txBody>
+        <a:bodyPr spcFirstLastPara="0" vert="horz" wrap="square" lIns="32004" tIns="21336" rIns="10668" bIns="21336" numCol="1" spcCol="1270" anchor="ctr" anchorCtr="0">
+          <a:noAutofit/>
+        </a:bodyPr>
+        <a:lstStyle/>
+        <a:p>
+          <a:pPr marL="0" lvl="0" indent="0" algn="ctr" defTabSz="355600">
+            <a:lnSpc>
+              <a:spcPct val="90000"/>
+            </a:lnSpc>
+            <a:spcBef>
+              <a:spcPct val="0"/>
+            </a:spcBef>
+            <a:spcAft>
+              <a:spcPct val="35000"/>
+            </a:spcAft>
+            <a:buNone/>
+          </a:pPr>
+          <a:r>
+            <a:rPr lang="en-US" altLang="ja-JP" sz="800" kern="1200"/>
+            <a:t>bàn giao sản phẩm</a:t>
+          </a:r>
+        </a:p>
+      </dsp:txBody>
+      <dsp:txXfrm>
+        <a:off x="4440956" y="124424"/>
+        <a:ext cx="783580" cy="522386"/>
+      </dsp:txXfrm>
+    </dsp:sp>
+  </dsp:spTree>
+</dsp:drawing>
+</file>
+
+<file path=word/diagrams/layout1.xml><?xml version="1.0" encoding="utf-8"?>
+<dgm:layoutDef xmlns:dgm="http://schemas.openxmlformats.org/drawingml/2006/diagram" xmlns:a="http://schemas.openxmlformats.org/drawingml/2006/main" uniqueId="urn:microsoft.com/office/officeart/2005/8/layout/hChevron3">
+  <dgm:title val=""/>
+  <dgm:desc val=""/>
+  <dgm:catLst>
+    <dgm:cat type="process" pri="10000"/>
+  </dgm:catLst>
+  <dgm:sampData useDef="1">
+    <dgm:dataModel>
+      <dgm:ptLst/>
+      <dgm:bg/>
+      <dgm:whole/>
+    </dgm:dataModel>
+  </dgm:sampData>
+  <dgm:styleData>
+    <dgm:dataModel>
+      <dgm:ptLst>
+        <dgm:pt modelId="0" type="doc"/>
+        <dgm:pt modelId="1"/>
+        <dgm:pt modelId="2"/>
+      </dgm:ptLst>
+      <dgm:cxnLst>
+        <dgm:cxn modelId="3" srcId="0" destId="1" srcOrd="0" destOrd="0"/>
+        <dgm:cxn modelId="4" srcId="0" destId="2" srcOrd="1" destOrd="0"/>
+      </dgm:cxnLst>
+      <dgm:bg/>
+      <dgm:whole/>
+    </dgm:dataModel>
+  </dgm:styleData>
+  <dgm:clrData>
+    <dgm:dataModel>
+      <dgm:ptLst>
+        <dgm:pt modelId="0" type="doc"/>
+        <dgm:pt modelId="1"/>
+        <dgm:pt modelId="2"/>
+        <dgm:pt modelId="3"/>
+        <dgm:pt modelId="4"/>
+      </dgm:ptLst>
+      <dgm:cxnLst>
+        <dgm:cxn modelId="5" srcId="0" destId="1" srcOrd="0" destOrd="0"/>
+        <dgm:cxn modelId="6" srcId="0" destId="2" srcOrd="1" destOrd="0"/>
+        <dgm:cxn modelId="7" srcId="0" destId="3" srcOrd="2" destOrd="0"/>
+        <dgm:cxn modelId="8" srcId="0" destId="4" srcOrd="3" destOrd="0"/>
+      </dgm:cxnLst>
+      <dgm:bg/>
+      <dgm:whole/>
+    </dgm:dataModel>
+  </dgm:clrData>
+  <dgm:layoutNode name="Name0">
+    <dgm:varLst>
+      <dgm:dir/>
+      <dgm:resizeHandles val="exact"/>
+    </dgm:varLst>
+    <dgm:choose name="Name1">
+      <dgm:if name="Name2" func="var" arg="dir" op="equ" val="norm">
+        <dgm:alg type="lin"/>
+      </dgm:if>
+      <dgm:else name="Name3">
+        <dgm:alg type="lin">
+          <dgm:param type="linDir" val="fromR"/>
+        </dgm:alg>
+      </dgm:else>
+    </dgm:choose>
+    <dgm:shape xmlns:r="http://schemas.openxmlformats.org/officeDocument/2006/relationships" r:blip="">
+      <dgm:adjLst/>
+    </dgm:shape>
+    <dgm:presOf/>
+    <dgm:choose name="Name4">
+      <dgm:if name="Name5" axis="root des" func="maxDepth" op="gte" val="2">
+        <dgm:constrLst>
+          <dgm:constr type="w" for="ch" forName="parAndChTx" refType="w"/>
+          <dgm:constr type="primFontSz" for="ch" ptType="node" op="equ"/>
+          <dgm:constr type="w" for="ch" forName="parAndChSpace" refType="w" refFor="ch" refForName="parAndChTx" fact="-0.2"/>
+          <dgm:constr type="w" for="ch" ptType="sibTrans" op="equ"/>
+        </dgm:constrLst>
+        <dgm:ruleLst/>
+        <dgm:forEach name="Name6" axis="ch" ptType="node">
+          <dgm:layoutNode name="parAndChTx">
+            <dgm:varLst>
+              <dgm:bulletEnabled val="1"/>
+            </dgm:varLst>
+            <dgm:alg type="tx"/>
+            <dgm:choose name="Name7">
+              <dgm:if name="Name8" func="var" arg="dir" op="equ" val="norm">
+                <dgm:choose name="Name9">
+                  <dgm:if name="Name10" axis="self" ptType="node" func="pos" op="equ" val="1">
+                    <dgm:shape xmlns:r="http://schemas.openxmlformats.org/officeDocument/2006/relationships" type="homePlate" r:blip="">
+                      <dgm:adjLst>
+                        <dgm:adj idx="1" val="0.25"/>
+                      </dgm:adjLst>
+                    </dgm:shape>
+                    <dgm:presOf axis="desOrSelf" ptType="node"/>
+                    <dgm:constrLst>
+                      <dgm:constr type="h" refType="w" op="equ" fact="0.8"/>
+                      <dgm:constr type="primFontSz" val="65"/>
+                      <dgm:constr type="tMarg" refType="primFontSz" fact="0.2"/>
+                      <dgm:constr type="bMarg" refType="primFontSz" fact="0.2"/>
+                      <dgm:constr type="lMarg" refType="w" fact="0.1"/>
+                      <dgm:constr type="rMarg" refType="w" fact="0.4"/>
+                    </dgm:constrLst>
+                  </dgm:if>
+                  <dgm:else name="Name11">
+                    <dgm:shape xmlns:r="http://schemas.openxmlformats.org/officeDocument/2006/relationships" type="chevron" r:blip="">
+                      <dgm:adjLst>
+                        <dgm:adj idx="1" val="0.25"/>
+                      </dgm:adjLst>
+                    </dgm:shape>
+                    <dgm:presOf axis="desOrSelf" ptType="node"/>
+                    <dgm:constrLst>
+                      <dgm:constr type="h" refType="w" op="equ" fact="0.8"/>
+                      <dgm:constr type="primFontSz" val="65"/>
+                      <dgm:constr type="tMarg" refType="primFontSz" fact="0.2"/>
+                      <dgm:constr type="bMarg" refType="primFontSz" fact="0.2"/>
+                      <dgm:constr type="lMarg" refType="w" fact="0.1"/>
+                      <dgm:constr type="rMarg" refType="w" fact="0.1"/>
+                    </dgm:constrLst>
+                  </dgm:else>
+                </dgm:choose>
+              </dgm:if>
+              <dgm:else name="Name12">
+                <dgm:choose name="Name13">
+                  <dgm:if name="Name14" axis="self" ptType="node" func="pos" op="equ" val="1">
+                    <dgm:shape xmlns:r="http://schemas.openxmlformats.org/officeDocument/2006/relationships" rot="180" type="homePlate" r:blip="">
+                      <dgm:adjLst>
+                        <dgm:adj idx="1" val="0.25"/>
+                      </dgm:adjLst>
+                    </dgm:shape>
+                    <dgm:presOf axis="desOrSelf" ptType="node"/>
+                    <dgm:constrLst>
+                      <dgm:constr type="h" refType="w" op="equ" fact="0.8"/>
+                      <dgm:constr type="primFontSz" val="65"/>
+                      <dgm:constr type="tMarg" refType="primFontSz" fact="0.2"/>
+                      <dgm:constr type="bMarg" refType="primFontSz" fact="0.2"/>
+                      <dgm:constr type="lMarg" refType="w" fact="0.4"/>
+                      <dgm:constr type="rMarg" refType="w" fact="0.1"/>
+                    </dgm:constrLst>
+                  </dgm:if>
+                  <dgm:else name="Name15">
+                    <dgm:shape xmlns:r="http://schemas.openxmlformats.org/officeDocument/2006/relationships" rot="180" type="chevron" r:blip="">
+                      <dgm:adjLst>
+                        <dgm:adj idx="1" val="0.25"/>
+                      </dgm:adjLst>
+                    </dgm:shape>
+                    <dgm:presOf axis="desOrSelf" ptType="node"/>
+                    <dgm:constrLst>
+                      <dgm:constr type="h" refType="w" op="equ" fact="0.8"/>
+                      <dgm:constr type="primFontSz" val="65"/>
+                      <dgm:constr type="tMarg" refType="primFontSz" fact="0.2"/>
+                      <dgm:constr type="bMarg" refType="primFontSz" fact="0.2"/>
+                      <dgm:constr type="lMarg" refType="w" fact="0.1"/>
+                      <dgm:constr type="rMarg" refType="w" fact="0.1"/>
+                    </dgm:constrLst>
+                  </dgm:else>
+                </dgm:choose>
+              </dgm:else>
+            </dgm:choose>
+            <dgm:ruleLst>
+              <dgm:rule type="primFontSz" val="5" fact="NaN" max="NaN"/>
+            </dgm:ruleLst>
+          </dgm:layoutNode>
+          <dgm:forEach name="Name16" axis="followSib" ptType="sibTrans" cnt="1">
+            <dgm:layoutNode name="parAndChSpace">
+              <dgm:alg type="sp"/>
+              <dgm:shape xmlns:r="http://schemas.openxmlformats.org/officeDocument/2006/relationships" r:blip="">
+                <dgm:adjLst/>
+              </dgm:shape>
+              <dgm:presOf/>
+              <dgm:constrLst/>
+              <dgm:ruleLst/>
+            </dgm:layoutNode>
+          </dgm:forEach>
+        </dgm:forEach>
+      </dgm:if>
+      <dgm:else name="Name17">
+        <dgm:constrLst>
+          <dgm:constr type="w" for="ch" forName="parTxOnly" refType="w"/>
+          <dgm:constr type="primFontSz" for="ch" ptType="node" op="equ"/>
+          <dgm:constr type="w" for="ch" forName="parSpace" refType="w" refFor="ch" refForName="parTxOnly" fact="-0.2"/>
+          <dgm:constr type="w" for="ch" ptType="sibTrans" op="equ"/>
+        </dgm:constrLst>
+        <dgm:ruleLst/>
+        <dgm:forEach name="Name18" axis="ch" ptType="node">
+          <dgm:layoutNode name="parTxOnly">
+            <dgm:varLst>
+              <dgm:bulletEnabled val="1"/>
+            </dgm:varLst>
+            <dgm:alg type="tx"/>
+            <dgm:presOf axis="desOrSelf" ptType="node"/>
+            <dgm:choose name="Name19">
+              <dgm:if name="Name20" func="var" arg="dir" op="equ" val="norm">
+                <dgm:choose name="Name21">
+                  <dgm:if name="Name22" axis="self" ptType="node" func="pos" op="equ" val="1">
+                    <dgm:shape xmlns:r="http://schemas.openxmlformats.org/officeDocument/2006/relationships" type="homePlate" r:blip="">
+                      <dgm:adjLst/>
+                    </dgm:shape>
+                    <dgm:constrLst>
+                      <dgm:constr type="h" refType="w" op="equ" fact="0.4"/>
+                      <dgm:constr type="primFontSz" val="65"/>
+                      <dgm:constr type="tMarg" refType="primFontSz" fact="0.21"/>
+                      <dgm:constr type="bMarg" refType="primFontSz" fact="0.21"/>
+                      <dgm:constr type="lMarg" refType="primFontSz" fact="0.42"/>
+                      <dgm:constr type="rMarg" refType="primFontSz" fact="0.105"/>
+                    </dgm:constrLst>
+                  </dgm:if>
+                  <dgm:else name="Name23">
+                    <dgm:shape xmlns:r="http://schemas.openxmlformats.org/officeDocument/2006/relationships" type="chevron" r:blip="">
+                      <dgm:adjLst/>
+                    </dgm:shape>
+                    <dgm:constrLst>
+                      <dgm:constr type="h" refType="w" op="equ" fact="0.4"/>
+                      <dgm:constr type="primFontSz" val="65"/>
+                      <dgm:constr type="tMarg" refType="primFontSz" fact="0.21"/>
+                      <dgm:constr type="bMarg" refType="primFontSz" fact="0.21"/>
+                      <dgm:constr type="lMarg" refType="primFontSz" fact="0.315"/>
+                      <dgm:constr type="rMarg" refType="primFontSz" fact="0.105"/>
+                    </dgm:constrLst>
+                  </dgm:else>
+                </dgm:choose>
+              </dgm:if>
+              <dgm:else name="Name24">
+                <dgm:choose name="Name25">
+                  <dgm:if name="Name26" axis="self" ptType="node" func="pos" op="equ" val="1">
+                    <dgm:shape xmlns:r="http://schemas.openxmlformats.org/officeDocument/2006/relationships" rot="180" type="homePlate" r:blip="">
+                      <dgm:adjLst/>
+                    </dgm:shape>
+                    <dgm:constrLst>
+                      <dgm:constr type="h" refType="w" op="equ" fact="0.4"/>
+                      <dgm:constr type="primFontSz" val="65"/>
+                      <dgm:constr type="tMarg" refType="primFontSz" fact="0.21"/>
+                      <dgm:constr type="bMarg" refType="primFontSz" fact="0.21"/>
+                      <dgm:constr type="lMarg" refType="primFontSz" fact="0.105"/>
+                      <dgm:constr type="rMarg" refType="primFontSz" fact="0.42"/>
+                    </dgm:constrLst>
+                  </dgm:if>
+                  <dgm:else name="Name27">
+                    <dgm:shape xmlns:r="http://schemas.openxmlformats.org/officeDocument/2006/relationships" rot="180" type="chevron" r:blip="">
+                      <dgm:adjLst/>
+                    </dgm:shape>
+                    <dgm:constrLst>
+                      <dgm:constr type="h" refType="w" op="equ" fact="0.4"/>
+                      <dgm:constr type="primFontSz" val="65"/>
+                      <dgm:constr type="tMarg" refType="primFontSz" fact="0.21"/>
+                      <dgm:constr type="bMarg" refType="primFontSz" fact="0.21"/>
+                      <dgm:constr type="lMarg" refType="primFontSz" fact="0.105"/>
+                      <dgm:constr type="rMarg" refType="primFontSz" fact="0.315"/>
+                    </dgm:constrLst>
+                  </dgm:else>
+                </dgm:choose>
+              </dgm:else>
+            </dgm:choose>
+            <dgm:ruleLst>
+              <dgm:rule type="primFontSz" val="5" fact="NaN" max="NaN"/>
+            </dgm:ruleLst>
+          </dgm:layoutNode>
+          <dgm:forEach name="Name28" axis="followSib" ptType="sibTrans" cnt="1">
+            <dgm:layoutNode name="parSpace">
+              <dgm:alg type="sp"/>
+              <dgm:shape xmlns:r="http://schemas.openxmlformats.org/officeDocument/2006/relationships" r:blip="">
+                <dgm:adjLst/>
+              </dgm:shape>
+              <dgm:presOf/>
+              <dgm:constrLst/>
+              <dgm:ruleLst/>
+            </dgm:layoutNode>
+          </dgm:forEach>
+        </dgm:forEach>
+      </dgm:else>
+    </dgm:choose>
+  </dgm:layoutNode>
+</dgm:layoutDef>
+</file>
+
+<file path=word/diagrams/quickStyle1.xml><?xml version="1.0" encoding="utf-8"?>
+<dgm:styleDef xmlns:dgm="http://schemas.openxmlformats.org/drawingml/2006/diagram" xmlns:a="http://schemas.openxmlformats.org/drawingml/2006/main" uniqueId="urn:microsoft.com/office/officeart/2005/8/quickstyle/simple1">
+  <dgm:title val=""/>
+  <dgm:desc val=""/>
+  <dgm:catLst>
+    <dgm:cat type="simple" pri="10100"/>
+  </dgm:catLst>
+  <dgm:scene3d>
+    <a:camera prst="orthographicFront"/>
+    <a:lightRig rig="threePt" dir="t"/>
+  </dgm:scene3d>
+  <dgm:styleLbl name="node0">
+    <dgm:scene3d>
+      <a:camera prst="orthographicFront"/>
+      <a:lightRig rig="threePt" dir="t"/>
+    </dgm:scene3d>
+    <dgm:sp3d/>
+    <dgm:txPr/>
+    <dgm:style>
+      <a:lnRef idx="2">
+        <a:scrgbClr r="0" g="0" b="0"/>
+      </a:lnRef>
+      <a:fillRef idx="1">
+        <a:scrgbClr r="0" g="0" b="0"/>
+      </a:fillRef>
+      <a:effectRef idx="0">
+        <a:scrgbClr r="0" g="0" b="0"/>
+      </a:effectRef>
+      <a:fontRef idx="minor">
+        <a:schemeClr val="lt1"/>
+      </a:fontRef>
+    </dgm:style>
+  </dgm:styleLbl>
+  <dgm:styleLbl name="lnNode1">
+    <dgm:scene3d>
+      <a:camera prst="orthographicFront"/>
+      <a:lightRig rig="threePt" dir="t"/>
+    </dgm:scene3d>
+    <dgm:sp3d/>
+    <dgm:txPr/>
+    <dgm:style>
+      <a:lnRef idx="2">
+        <a:scrgbClr r="0" g="0" b="0"/>
+      </a:lnRef>
+      <a:fillRef idx="1">
+        <a:scrgbClr r="0" g="0" b="0"/>
+      </a:fillRef>
+      <a:effectRef idx="0">
+        <a:scrgbClr r="0" g="0" b="0"/>
+      </a:effectRef>
+      <a:fontRef idx="minor">
+        <a:schemeClr val="lt1"/>
+      </a:fontRef>
+    </dgm:style>
+  </dgm:styleLbl>
+  <dgm:styleLbl name="vennNode1">
+    <dgm:scene3d>
+      <a:camera prst="orthographicFront"/>
+      <a:lightRig rig="threePt" dir="t"/>
+    </dgm:scene3d>
+    <dgm:sp3d/>
+    <dgm:txPr/>
+    <dgm:style>
+      <a:lnRef idx="2">
+        <a:scrgbClr r="0" g="0" b="0"/>
+      </a:lnRef>
+      <a:fillRef idx="1">
+        <a:scrgbClr r="0" g="0" b="0"/>
+      </a:fillRef>
+      <a:effectRef idx="0">
+        <a:scrgbClr r="0" g="0" b="0"/>
+      </a:effectRef>
+      <a:fontRef idx="minor">
+        <a:schemeClr val="tx1"/>
+      </a:fontRef>
+    </dgm:style>
+  </dgm:styleLbl>
+  <dgm:styleLbl name="alignNode1">
+    <dgm:scene3d>
+      <a:camera prst="orthographicFront"/>
+      <a:lightRig rig="threePt" dir="t"/>
+    </dgm:scene3d>
+    <dgm:sp3d/>
+    <dgm:txPr/>
+    <dgm:style>
+      <a:lnRef idx="2">
+        <a:scrgbClr r="0" g="0" b="0"/>
+      </a:lnRef>
+      <a:fillRef idx="1">
+        <a:scrgbClr r="0" g="0" b="0"/>
+      </a:fillRef>
+      <a:effectRef idx="0">
+        <a:scrgbClr r="0" g="0" b="0"/>
+      </a:effectRef>
+      <a:fontRef idx="minor">
+        <a:schemeClr val="lt1"/>
+      </a:fontRef>
+    </dgm:style>
+  </dgm:styleLbl>
+  <dgm:styleLbl name="node1">
+    <dgm:scene3d>
+      <a:camera prst="orthographicFront"/>
+      <a:lightRig rig="threePt" dir="t"/>
+    </dgm:scene3d>
+    <dgm:sp3d/>
+    <dgm:txPr/>
+    <dgm:style>
+      <a:lnRef idx="2">
+        <a:scrgbClr r="0" g="0" b="0"/>
+      </a:lnRef>
+      <a:fillRef idx="1">
+        <a:scrgbClr r="0" g="0" b="0"/>
+      </a:fillRef>
+      <a:effectRef idx="0">
+        <a:scrgbClr r="0" g="0" b="0"/>
+      </a:effectRef>
+      <a:fontRef idx="minor">
+        <a:schemeClr val="lt1"/>
+      </a:fontRef>
+    </dgm:style>
+  </dgm:styleLbl>
+  <dgm:styleLbl name="node2">
+    <dgm:scene3d>
+      <a:camera prst="orthographicFront"/>
+      <a:lightRig rig="threePt" dir="t"/>
+    </dgm:scene3d>
+    <dgm:sp3d/>
+    <dgm:txPr/>
+    <dgm:style>
+      <a:lnRef idx="2">
+        <a:scrgbClr r="0" g="0" b="0"/>
+      </a:lnRef>
+      <a:fillRef idx="1">
+        <a:scrgbClr r="0" g="0" b="0"/>
+      </a:fillRef>
+      <a:effectRef idx="0">
+        <a:scrgbClr r="0" g="0" b="0"/>
+      </a:effectRef>
+      <a:fontRef idx="minor">
+        <a:schemeClr val="lt1"/>
+      </a:fontRef>
+    </dgm:style>
+  </dgm:styleLbl>
+  <dgm:styleLbl name="node3">
+    <dgm:scene3d>
+      <a:camera prst="orthographicFront"/>
+      <a:lightRig rig="threePt" dir="t"/>
+    </dgm:scene3d>
+    <dgm:sp3d/>
+    <dgm:txPr/>
+    <dgm:style>
+      <a:lnRef idx="2">
+        <a:scrgbClr r="0" g="0" b="0"/>
+      </a:lnRef>
+      <a:fillRef idx="1">
+        <a:scrgbClr r="0" g="0" b="0"/>
+      </a:fillRef>
+      <a:effectRef idx="0">
+        <a:scrgbClr r="0" g="0" b="0"/>
+      </a:effectRef>
+      <a:fontRef idx="minor">
+        <a:schemeClr val="lt1"/>
+      </a:fontRef>
+    </dgm:style>
+  </dgm:styleLbl>
+  <dgm:styleLbl name="node4">
+    <dgm:scene3d>
+      <a:camera prst="orthographicFront"/>
+      <a:lightRig rig="threePt" dir="t"/>
+    </dgm:scene3d>
+    <dgm:sp3d/>
+    <dgm:txPr/>
+    <dgm:style>
+      <a:lnRef idx="2">
+        <a:scrgbClr r="0" g="0" b="0"/>
+      </a:lnRef>
+      <a:fillRef idx="1">
+        <a:scrgbClr r="0" g="0" b="0"/>
+      </a:fillRef>
+      <a:effectRef idx="0">
+        <a:scrgbClr r="0" g="0" b="0"/>
+      </a:effectRef>
+      <a:fontRef idx="minor">
+        <a:schemeClr val="lt1"/>
+      </a:fontRef>
+    </dgm:style>
+  </dgm:styleLbl>
+  <dgm:styleLbl name="fgImgPlace1">
+    <dgm:scene3d>
+      <a:camera prst="orthographicFront"/>
+      <a:lightRig rig="threePt" dir="t"/>
+    </dgm:scene3d>
+    <dgm:sp3d/>
+    <dgm:txPr/>
+    <dgm:style>
+      <a:lnRef idx="2">
+        <a:scrgbClr r="0" g="0" b="0"/>
+      </a:lnRef>
+      <a:fillRef idx="1">
+        <a:scrgbClr r="0" g="0" b="0"/>
+      </a:fillRef>
+      <a:effectRef idx="0">
+        <a:scrgbClr r="0" g="0" b="0"/>
+      </a:effectRef>
+      <a:fontRef idx="minor"/>
+    </dgm:style>
+  </dgm:styleLbl>
+  <dgm:styleLbl name="alignImgPlace1">
+    <dgm:scene3d>
+      <a:camera prst="orthographicFront"/>
+      <a:lightRig rig="threePt" dir="t"/>
+    </dgm:scene3d>
+    <dgm:sp3d/>
+    <dgm:txPr/>
+    <dgm:style>
+      <a:lnRef idx="2">
+        <a:scrgbClr r="0" g="0" b="0"/>
+      </a:lnRef>
+      <a:fillRef idx="1">
+        <a:scrgbClr r="0" g="0" b="0"/>
+      </a:fillRef>
+      <a:effectRef idx="0">
+        <a:scrgbClr r="0" g="0" b="0"/>
+      </a:effectRef>
+      <a:fontRef idx="minor"/>
+    </dgm:style>
+  </dgm:styleLbl>
+  <dgm:styleLbl name="bgImgPlace1">
+    <dgm:scene3d>
+      <a:camera prst="orthographicFront"/>
+      <a:lightRig rig="threePt" dir="t"/>
+    </dgm:scene3d>
+    <dgm:sp3d/>
+    <dgm:txPr/>
+    <dgm:style>
+      <a:lnRef idx="2">
+        <a:scrgbClr r="0" g="0" b="0"/>
+      </a:lnRef>
+      <a:fillRef idx="1">
+        <a:scrgbClr r="0" g="0" b="0"/>
+      </a:fillRef>
+      <a:effectRef idx="0">
+        <a:scrgbClr r="0" g="0" b="0"/>
+      </a:effectRef>
+      <a:fontRef idx="minor"/>
+    </dgm:style>
+  </dgm:styleLbl>
+  <dgm:styleLbl name="sibTrans2D1">
+    <dgm:scene3d>
+      <a:camera prst="orthographicFront"/>
+      <a:lightRig rig="threePt" dir="t"/>
+    </dgm:scene3d>
+    <dgm:sp3d/>
+    <dgm:txPr/>
+    <dgm:style>
+      <a:lnRef idx="0">
+        <a:scrgbClr r="0" g="0" b="0"/>
+      </a:lnRef>
+      <a:fillRef idx="1">
+        <a:scrgbClr r="0" g="0" b="0"/>
+      </a:fillRef>
+      <a:effectRef idx="0">
+        <a:scrgbClr r="0" g="0" b="0"/>
+      </a:effectRef>
+      <a:fontRef idx="minor">
+        <a:schemeClr val="lt1"/>
+      </a:fontRef>
+    </dgm:style>
+  </dgm:styleLbl>
+  <dgm:styleLbl name="fgSibTrans2D1">
+    <dgm:scene3d>
+      <a:camera prst="orthographicFront"/>
+      <a:lightRig rig="threePt" dir="t"/>
+    </dgm:scene3d>
+    <dgm:sp3d/>
+    <dgm:txPr/>
+    <dgm:style>
+      <a:lnRef idx="0">
+        <a:scrgbClr r="0" g="0" b="0"/>
+      </a:lnRef>
+      <a:fillRef idx="1">
+        <a:scrgbClr r="0" g="0" b="0"/>
+      </a:fillRef>
+      <a:effectRef idx="0">
+        <a:scrgbClr r="0" g="0" b="0"/>
+      </a:effectRef>
+      <a:fontRef idx="minor">
+        <a:schemeClr val="lt1"/>
+      </a:fontRef>
+    </dgm:style>
+  </dgm:styleLbl>
+  <dgm:styleLbl name="bgSibTrans2D1">
+    <dgm:scene3d>
+      <a:camera prst="orthographicFront"/>
+      <a:lightRig rig="threePt" dir="t"/>
+    </dgm:scene3d>
+    <dgm:sp3d/>
+    <dgm:txPr/>
+    <dgm:style>
+      <a:lnRef idx="0">
+        <a:scrgbClr r="0" g="0" b="0"/>
+      </a:lnRef>
+      <a:fillRef idx="1">
+        <a:scrgbClr r="0" g="0" b="0"/>
+      </a:fillRef>
+      <a:effectRef idx="0">
+        <a:scrgbClr r="0" g="0" b="0"/>
+      </a:effectRef>
+      <a:fontRef idx="minor">
+        <a:schemeClr val="lt1"/>
+      </a:fontRef>
+    </dgm:style>
+  </dgm:styleLbl>
+  <dgm:styleLbl name="sibTrans1D1">
+    <dgm:scene3d>
+      <a:camera prst="orthographicFront"/>
+      <a:lightRig rig="threePt" dir="t"/>
+    </dgm:scene3d>
+    <dgm:sp3d/>
+    <dgm:txPr/>
+    <dgm:style>
+      <a:lnRef idx="1">
+        <a:scrgbClr r="0" g="0" b="0"/>
+      </a:lnRef>
+      <a:fillRef idx="0">
+        <a:scrgbClr r="0" g="0" b="0"/>
+      </a:fillRef>
+      <a:effectRef idx="0">
+        <a:scrgbClr r="0" g="0" b="0"/>
+      </a:effectRef>
+      <a:fontRef idx="minor"/>
+    </dgm:style>
+  </dgm:styleLbl>
+  <dgm:styleLbl name="callout">
+    <dgm:scene3d>
+      <a:camera prst="orthographicFront"/>
+      <a:lightRig rig="threePt" dir="t"/>
+    </dgm:scene3d>
+    <dgm:sp3d/>
+    <dgm:txPr/>
+    <dgm:style>
+      <a:lnRef idx="2">
+        <a:scrgbClr r="0" g="0" b="0"/>
+      </a:lnRef>
+      <a:fillRef idx="1">
+        <a:scrgbClr r="0" g="0" b="0"/>
+      </a:fillRef>
+      <a:effectRef idx="0">
+        <a:scrgbClr r="0" g="0" b="0"/>
+      </a:effectRef>
+      <a:fontRef idx="minor"/>
+    </dgm:style>
+  </dgm:styleLbl>
+  <dgm:styleLbl name="asst0">
+    <dgm:scene3d>
+      <a:camera prst="orthographicFront"/>
+      <a:lightRig rig="threePt" dir="t"/>
+    </dgm:scene3d>
+    <dgm:sp3d/>
+    <dgm:txPr/>
+    <dgm:style>
+      <a:lnRef idx="2">
+        <a:scrgbClr r="0" g="0" b="0"/>
+      </a:lnRef>
+      <a:fillRef idx="1">
+        <a:scrgbClr r="0" g="0" b="0"/>
+      </a:fillRef>
+      <a:effectRef idx="0">
+        <a:scrgbClr r="0" g="0" b="0"/>
+      </a:effectRef>
+      <a:fontRef idx="minor">
+        <a:schemeClr val="lt1"/>
+      </a:fontRef>
+    </dgm:style>
+  </dgm:styleLbl>
+  <dgm:styleLbl name="asst1">
+    <dgm:scene3d>
+      <a:camera prst="orthographicFront"/>
+      <a:lightRig rig="threePt" dir="t"/>
+    </dgm:scene3d>
+    <dgm:sp3d/>
+    <dgm:txPr/>
+    <dgm:style>
+      <a:lnRef idx="2">
+        <a:scrgbClr r="0" g="0" b="0"/>
+      </a:lnRef>
+      <a:fillRef idx="1">
+        <a:scrgbClr r="0" g="0" b="0"/>
+      </a:fillRef>
+      <a:effectRef idx="0">
+        <a:scrgbClr r="0" g="0" b="0"/>
+      </a:effectRef>
+      <a:fontRef idx="minor">
+        <a:schemeClr val="lt1"/>
+      </a:fontRef>
+    </dgm:style>
+  </dgm:styleLbl>
+  <dgm:styleLbl name="asst2">
+    <dgm:scene3d>
+      <a:camera prst="orthographicFront"/>
+      <a:lightRig rig="threePt" dir="t"/>
+    </dgm:scene3d>
+    <dgm:sp3d/>
+    <dgm:txPr/>
+    <dgm:style>
+      <a:lnRef idx="2">
+        <a:scrgbClr r="0" g="0" b="0"/>
+      </a:lnRef>
+      <a:fillRef idx="1">
+        <a:scrgbClr r="0" g="0" b="0"/>
+      </a:fillRef>
+      <a:effectRef idx="0">
+        <a:scrgbClr r="0" g="0" b="0"/>
+      </a:effectRef>
+      <a:fontRef idx="minor">
+        <a:schemeClr val="lt1"/>
+      </a:fontRef>
+    </dgm:style>
+  </dgm:styleLbl>
+  <dgm:styleLbl name="asst3">
+    <dgm:scene3d>
+      <a:camera prst="orthographicFront"/>
+      <a:lightRig rig="threePt" dir="t"/>
+    </dgm:scene3d>
+    <dgm:sp3d/>
+    <dgm:txPr/>
+    <dgm:style>
+      <a:lnRef idx="2">
+        <a:scrgbClr r="0" g="0" b="0"/>
+      </a:lnRef>
+      <a:fillRef idx="1">
+        <a:scrgbClr r="0" g="0" b="0"/>
+      </a:fillRef>
+      <a:effectRef idx="0">
+        <a:scrgbClr r="0" g="0" b="0"/>
+      </a:effectRef>
+      <a:fontRef idx="minor">
+        <a:schemeClr val="lt1"/>
+      </a:fontRef>
+    </dgm:style>
+  </dgm:styleLbl>
+  <dgm:styleLbl name="asst4">
+    <dgm:scene3d>
+      <a:camera prst="orthographicFront"/>
+      <a:lightRig rig="threePt" dir="t"/>
+    </dgm:scene3d>
+    <dgm:sp3d/>
+    <dgm:txPr/>
+    <dgm:style>
+      <a:lnRef idx="2">
+        <a:scrgbClr r="0" g="0" b="0"/>
+      </a:lnRef>
+      <a:fillRef idx="1">
+        <a:scrgbClr r="0" g="0" b="0"/>
+      </a:fillRef>
+      <a:effectRef idx="0">
+        <a:scrgbClr r="0" g="0" b="0"/>
+      </a:effectRef>
+      <a:fontRef idx="minor">
+        <a:schemeClr val="lt1"/>
+      </a:fontRef>
+    </dgm:style>
+  </dgm:styleLbl>
+  <dgm:styleLbl name="parChTrans2D1">
+    <dgm:scene3d>
+      <a:camera prst="orthographicFront"/>
+      <a:lightRig rig="threePt" dir="t"/>
+    </dgm:scene3d>
+    <dgm:sp3d/>
+    <dgm:txPr/>
+    <dgm:style>
+      <a:lnRef idx="2">
+        <a:scrgbClr r="0" g="0" b="0"/>
+      </a:lnRef>
+      <a:fillRef idx="1">
+        <a:scrgbClr r="0" g="0" b="0"/>
+      </a:fillRef>
+      <a:effectRef idx="0">
+        <a:scrgbClr r="0" g="0" b="0"/>
+      </a:effectRef>
+      <a:fontRef idx="minor">
+        <a:schemeClr val="lt1"/>
+      </a:fontRef>
+    </dgm:style>
+  </dgm:styleLbl>
+  <dgm:styleLbl name="parChTrans2D2">
+    <dgm:scene3d>
+      <a:camera prst="orthographicFront"/>
+      <a:lightRig rig="threePt" dir="t"/>
+    </dgm:scene3d>
+    <dgm:sp3d/>
+    <dgm:txPr/>
+    <dgm:style>
+      <a:lnRef idx="2">
+        <a:scrgbClr r="0" g="0" b="0"/>
+      </a:lnRef>
+      <a:fillRef idx="1">
+        <a:scrgbClr r="0" g="0" b="0"/>
+      </a:fillRef>
+      <a:effectRef idx="0">
+        <a:scrgbClr r="0" g="0" b="0"/>
+      </a:effectRef>
+      <a:fontRef idx="minor">
+        <a:schemeClr val="lt1"/>
+      </a:fontRef>
+    </dgm:style>
+  </dgm:styleLbl>
+  <dgm:styleLbl name="parChTrans2D3">
+    <dgm:scene3d>
+      <a:camera prst="orthographicFront"/>
+      <a:lightRig rig="threePt" dir="t"/>
+    </dgm:scene3d>
+    <dgm:sp3d/>
+    <dgm:txPr/>
+    <dgm:style>
+      <a:lnRef idx="2">
+        <a:scrgbClr r="0" g="0" b="0"/>
+      </a:lnRef>
+      <a:fillRef idx="1">
+        <a:scrgbClr r="0" g="0" b="0"/>
+      </a:fillRef>
+      <a:effectRef idx="0">
+        <a:scrgbClr r="0" g="0" b="0"/>
+      </a:effectRef>
+      <a:fontRef idx="minor">
+        <a:schemeClr val="lt1"/>
+      </a:fontRef>
+    </dgm:style>
+  </dgm:styleLbl>
+  <dgm:styleLbl name="parChTrans2D4">
+    <dgm:scene3d>
+      <a:camera prst="orthographicFront"/>
+      <a:lightRig rig="threePt" dir="t"/>
+    </dgm:scene3d>
+    <dgm:sp3d/>
+    <dgm:txPr/>
+    <dgm:style>
+      <a:lnRef idx="2">
+        <a:scrgbClr r="0" g="0" b="0"/>
+      </a:lnRef>
+      <a:fillRef idx="1">
+        <a:scrgbClr r="0" g="0" b="0"/>
+      </a:fillRef>
+      <a:effectRef idx="0">
+        <a:scrgbClr r="0" g="0" b="0"/>
+      </a:effectRef>
+      <a:fontRef idx="minor">
+        <a:schemeClr val="lt1"/>
+      </a:fontRef>
+    </dgm:style>
+  </dgm:styleLbl>
+  <dgm:styleLbl name="parChTrans1D1">
+    <dgm:scene3d>
+      <a:camera prst="orthographicFront"/>
+      <a:lightRig rig="threePt" dir="t"/>
+    </dgm:scene3d>
+    <dgm:sp3d/>
+    <dgm:txPr/>
+    <dgm:style>
+      <a:lnRef idx="2">
+        <a:scrgbClr r="0" g="0" b="0"/>
+      </a:lnRef>
+      <a:fillRef idx="0">
+        <a:scrgbClr r="0" g="0" b="0"/>
+      </a:fillRef>
+      <a:effectRef idx="0">
+        <a:scrgbClr r="0" g="0" b="0"/>
+      </a:effectRef>
+      <a:fontRef idx="minor"/>
+    </dgm:style>
+  </dgm:styleLbl>
+  <dgm:styleLbl name="parChTrans1D2">
+    <dgm:scene3d>
+      <a:camera prst="orthographicFront"/>
+      <a:lightRig rig="threePt" dir="t"/>
+    </dgm:scene3d>
+    <dgm:sp3d/>
+    <dgm:txPr/>
+    <dgm:style>
+      <a:lnRef idx="2">
+        <a:scrgbClr r="0" g="0" b="0"/>
+      </a:lnRef>
+      <a:fillRef idx="0">
+        <a:scrgbClr r="0" g="0" b="0"/>
+      </a:fillRef>
+      <a:effectRef idx="0">
+        <a:scrgbClr r="0" g="0" b="0"/>
+      </a:effectRef>
+      <a:fontRef idx="minor"/>
+    </dgm:style>
+  </dgm:styleLbl>
+  <dgm:styleLbl name="parChTrans1D3">
+    <dgm:scene3d>
+      <a:camera prst="orthographicFront"/>
+      <a:lightRig rig="threePt" dir="t"/>
+    </dgm:scene3d>
+    <dgm:sp3d/>
+    <dgm:txPr/>
+    <dgm:style>
+      <a:lnRef idx="2">
+        <a:scrgbClr r="0" g="0" b="0"/>
+      </a:lnRef>
+      <a:fillRef idx="0">
+        <a:scrgbClr r="0" g="0" b="0"/>
+      </a:fillRef>
+      <a:effectRef idx="0">
+        <a:scrgbClr r="0" g="0" b="0"/>
+      </a:effectRef>
+      <a:fontRef idx="minor"/>
+    </dgm:style>
+  </dgm:styleLbl>
+  <dgm:styleLbl name="parChTrans1D4">
+    <dgm:scene3d>
+      <a:camera prst="orthographicFront"/>
+      <a:lightRig rig="threePt" dir="t"/>
+    </dgm:scene3d>
+    <dgm:sp3d/>
+    <dgm:txPr/>
+    <dgm:style>
+      <a:lnRef idx="2">
+        <a:scrgbClr r="0" g="0" b="0"/>
+      </a:lnRef>
+      <a:fillRef idx="0">
+        <a:scrgbClr r="0" g="0" b="0"/>
+      </a:fillRef>
+      <a:effectRef idx="0">
+        <a:scrgbClr r="0" g="0" b="0"/>
+      </a:effectRef>
+      <a:fontRef idx="minor"/>
+    </dgm:style>
+  </dgm:styleLbl>
+  <dgm:styleLbl name="fgAcc1">
+    <dgm:scene3d>
+      <a:camera prst="orthographicFront"/>
+      <a:lightRig rig="threePt" dir="t"/>
+    </dgm:scene3d>
+    <dgm:sp3d/>
+    <dgm:txPr/>
+    <dgm:style>
+      <a:lnRef idx="2">
+        <a:scrgbClr r="0" g="0" b="0"/>
+      </a:lnRef>
+      <a:fillRef idx="1">
+        <a:scrgbClr r="0" g="0" b="0"/>
+      </a:fillRef>
+      <a:effectRef idx="0">
+        <a:scrgbClr r="0" g="0" b="0"/>
+      </a:effectRef>
+      <a:fontRef idx="minor"/>
+    </dgm:style>
+  </dgm:styleLbl>
+  <dgm:styleLbl name="conFgAcc1">
+    <dgm:scene3d>
+      <a:camera prst="orthographicFront"/>
+      <a:lightRig rig="threePt" dir="t"/>
+    </dgm:scene3d>
+    <dgm:sp3d/>
+    <dgm:txPr/>
+    <dgm:style>
+      <a:lnRef idx="2">
+        <a:scrgbClr r="0" g="0" b="0"/>
+      </a:lnRef>
+      <a:fillRef idx="1">
+        <a:scrgbClr r="0" g="0" b="0"/>
+      </a:fillRef>
+      <a:effectRef idx="0">
+        <a:scrgbClr r="0" g="0" b="0"/>
+      </a:effectRef>
+      <a:fontRef idx="minor"/>
+    </dgm:style>
+  </dgm:styleLbl>
+  <dgm:styleLbl name="alignAcc1">
+    <dgm:scene3d>
+      <a:camera prst="orthographicFront"/>
+      <a:lightRig rig="threePt" dir="t"/>
+    </dgm:scene3d>
+    <dgm:sp3d/>
+    <dgm:txPr/>
+    <dgm:style>
+      <a:lnRef idx="2">
+        <a:scrgbClr r="0" g="0" b="0"/>
+      </a:lnRef>
+      <a:fillRef idx="1">
+        <a:scrgbClr r="0" g="0" b="0"/>
+      </a:fillRef>
+      <a:effectRef idx="0">
+        <a:scrgbClr r="0" g="0" b="0"/>
+      </a:effectRef>
+      <a:fontRef idx="minor"/>
+    </dgm:style>
+  </dgm:styleLbl>
+  <dgm:styleLbl name="trAlignAcc1">
+    <dgm:scene3d>
+      <a:camera prst="orthographicFront"/>
+      <a:lightRig rig="threePt" dir="t"/>
+    </dgm:scene3d>
+    <dgm:sp3d/>
+    <dgm:txPr/>
+    <dgm:style>
+      <a:lnRef idx="1">
+        <a:scrgbClr r="0" g="0" b="0"/>
+      </a:lnRef>
+      <a:fillRef idx="1">
+        <a:scrgbClr r="0" g="0" b="0"/>
+      </a:fillRef>
+      <a:effectRef idx="0">
+        <a:scrgbClr r="0" g="0" b="0"/>
+      </a:effectRef>
+      <a:fontRef idx="minor"/>
+    </dgm:style>
+  </dgm:styleLbl>
+  <dgm:styleLbl name="bgAcc1">
+    <dgm:scene3d>
+      <a:camera prst="orthographicFront"/>
+      <a:lightRig rig="threePt" dir="t"/>
+    </dgm:scene3d>
+    <dgm:sp3d/>
+    <dgm:txPr/>
+    <dgm:style>
+      <a:lnRef idx="2">
+        <a:scrgbClr r="0" g="0" b="0"/>
+      </a:lnRef>
+      <a:fillRef idx="1">
+        <a:scrgbClr r="0" g="0" b="0"/>
+      </a:fillRef>
+      <a:effectRef idx="0">
+        <a:scrgbClr r="0" g="0" b="0"/>
+      </a:effectRef>
+      <a:fontRef idx="minor"/>
+    </dgm:style>
+  </dgm:styleLbl>
+  <dgm:styleLbl name="solidFgAcc1">
+    <dgm:scene3d>
+      <a:camera prst="orthographicFront"/>
+      <a:lightRig rig="threePt" dir="t"/>
+    </dgm:scene3d>
+    <dgm:sp3d/>
+    <dgm:txPr/>
+    <dgm:style>
+      <a:lnRef idx="2">
+        <a:scrgbClr r="0" g="0" b="0"/>
+      </a:lnRef>
+      <a:fillRef idx="1">
+        <a:scrgbClr r="0" g="0" b="0"/>
+      </a:fillRef>
+      <a:effectRef idx="0">
+        <a:scrgbClr r="0" g="0" b="0"/>
+      </a:effectRef>
+      <a:fontRef idx="minor"/>
+    </dgm:style>
+  </dgm:styleLbl>
+  <dgm:styleLbl name="solidAlignAcc1">
+    <dgm:scene3d>
+      <a:camera prst="orthographicFront"/>
+      <a:lightRig rig="threePt" dir="t"/>
+    </dgm:scene3d>
+    <dgm:sp3d/>
+    <dgm:txPr/>
+    <dgm:style>
+      <a:lnRef idx="2">
+        <a:scrgbClr r="0" g="0" b="0"/>
+      </a:lnRef>
+      <a:fillRef idx="1">
+        <a:scrgbClr r="0" g="0" b="0"/>
+      </a:fillRef>
+      <a:effectRef idx="0">
+        <a:scrgbClr r="0" g="0" b="0"/>
+      </a:effectRef>
+      <a:fontRef idx="minor"/>
+    </dgm:style>
+  </dgm:styleLbl>
+  <dgm:styleLbl name="solidBgAcc1">
+    <dgm:scene3d>
+      <a:camera prst="orthographicFront"/>
+      <a:lightRig rig="threePt" dir="t"/>
+    </dgm:scene3d>
+    <dgm:sp3d/>
+    <dgm:txPr/>
+    <dgm:style>
+      <a:lnRef idx="2">
+        <a:scrgbClr r="0" g="0" b="0"/>
+      </a:lnRef>
+      <a:fillRef idx="1">
+        <a:scrgbClr r="0" g="0" b="0"/>
+      </a:fillRef>
+      <a:effectRef idx="0">
+        <a:scrgbClr r="0" g="0" b="0"/>
+      </a:effectRef>
+      <a:fontRef idx="minor"/>
+    </dgm:style>
+  </dgm:styleLbl>
+  <dgm:styleLbl name="fgAccFollowNode1">
+    <dgm:scene3d>
+      <a:camera prst="orthographicFront"/>
+      <a:lightRig rig="threePt" dir="t"/>
+    </dgm:scene3d>
+    <dgm:sp3d/>
+    <dgm:txPr/>
+    <dgm:style>
+      <a:lnRef idx="2">
+        <a:scrgbClr r="0" g="0" b="0"/>
+      </a:lnRef>
+      <a:fillRef idx="1">
+        <a:scrgbClr r="0" g="0" b="0"/>
+      </a:fillRef>
+      <a:effectRef idx="0">
+        <a:scrgbClr r="0" g="0" b="0"/>
+      </a:effectRef>
+      <a:fontRef idx="minor"/>
+    </dgm:style>
+  </dgm:styleLbl>
+  <dgm:styleLbl name="alignAccFollowNode1">
+    <dgm:scene3d>
+      <a:camera prst="orthographicFront"/>
+      <a:lightRig rig="threePt" dir="t"/>
+    </dgm:scene3d>
+    <dgm:sp3d/>
+    <dgm:txPr/>
+    <dgm:style>
+      <a:lnRef idx="2">
+        <a:scrgbClr r="0" g="0" b="0"/>
+      </a:lnRef>
+      <a:fillRef idx="1">
+        <a:scrgbClr r="0" g="0" b="0"/>
+      </a:fillRef>
+      <a:effectRef idx="0">
+        <a:scrgbClr r="0" g="0" b="0"/>
+      </a:effectRef>
+      <a:fontRef idx="minor"/>
+    </dgm:style>
+  </dgm:styleLbl>
+  <dgm:styleLbl name="bgAccFollowNode1">
+    <dgm:scene3d>
+      <a:camera prst="orthographicFront"/>
+      <a:lightRig rig="threePt" dir="t"/>
+    </dgm:scene3d>
+    <dgm:sp3d/>
+    <dgm:txPr/>
+    <dgm:style>
+      <a:lnRef idx="2">
+        <a:scrgbClr r="0" g="0" b="0"/>
+      </a:lnRef>
+      <a:fillRef idx="1">
+        <a:scrgbClr r="0" g="0" b="0"/>
+      </a:fillRef>
+      <a:effectRef idx="0">
+        <a:scrgbClr r="0" g="0" b="0"/>
+      </a:effectRef>
+      <a:fontRef idx="minor"/>
+    </dgm:style>
+  </dgm:styleLbl>
+  <dgm:styleLbl name="fgAcc0">
+    <dgm:scene3d>
+      <a:camera prst="orthographicFront"/>
+      <a:lightRig rig="threePt" dir="t"/>
+    </dgm:scene3d>
+    <dgm:sp3d/>
+    <dgm:txPr/>
+    <dgm:style>
+      <a:lnRef idx="2">
+        <a:scrgbClr r="0" g="0" b="0"/>
+      </a:lnRef>
+      <a:fillRef idx="1">
+        <a:scrgbClr r="0" g="0" b="0"/>
+      </a:fillRef>
+      <a:effectRef idx="0">
+        <a:scrgbClr r="0" g="0" b="0"/>
+      </a:effectRef>
+      <a:fontRef idx="minor"/>
+    </dgm:style>
+  </dgm:styleLbl>
+  <dgm:styleLbl name="fgAcc2">
+    <dgm:scene3d>
+      <a:camera prst="orthographicFront"/>
+      <a:lightRig rig="threePt" dir="t"/>
+    </dgm:scene3d>
+    <dgm:sp3d/>
+    <dgm:txPr/>
+    <dgm:style>
+      <a:lnRef idx="2">
+        <a:scrgbClr r="0" g="0" b="0"/>
+      </a:lnRef>
+      <a:fillRef idx="1">
+        <a:scrgbClr r="0" g="0" b="0"/>
+      </a:fillRef>
+      <a:effectRef idx="0">
+        <a:scrgbClr r="0" g="0" b="0"/>
+      </a:effectRef>
+      <a:fontRef idx="minor"/>
+    </dgm:style>
+  </dgm:styleLbl>
+  <dgm:styleLbl name="fgAcc3">
+    <dgm:scene3d>
+      <a:camera prst="orthographicFront"/>
+      <a:lightRig rig="threePt" dir="t"/>
+    </dgm:scene3d>
+    <dgm:sp3d/>
+    <dgm:txPr/>
+    <dgm:style>
+      <a:lnRef idx="2">
+        <a:scrgbClr r="0" g="0" b="0"/>
+      </a:lnRef>
+      <a:fillRef idx="1">
+        <a:scrgbClr r="0" g="0" b="0"/>
+      </a:fillRef>
+      <a:effectRef idx="0">
+        <a:scrgbClr r="0" g="0" b="0"/>
+      </a:effectRef>
+      <a:fontRef idx="minor"/>
+    </dgm:style>
+  </dgm:styleLbl>
+  <dgm:styleLbl name="fgAcc4">
+    <dgm:scene3d>
+      <a:camera prst="orthographicFront"/>
+      <a:lightRig rig="threePt" dir="t"/>
+    </dgm:scene3d>
+    <dgm:sp3d/>
+    <dgm:txPr/>
+    <dgm:style>
+      <a:lnRef idx="2">
+        <a:scrgbClr r="0" g="0" b="0"/>
+      </a:lnRef>
+      <a:fillRef idx="1">
+        <a:scrgbClr r="0" g="0" b="0"/>
+      </a:fillRef>
+      <a:effectRef idx="0">
+        <a:scrgbClr r="0" g="0" b="0"/>
+      </a:effectRef>
+      <a:fontRef idx="minor"/>
+    </dgm:style>
+  </dgm:styleLbl>
+  <dgm:styleLbl name="bgShp">
+    <dgm:scene3d>
+      <a:camera prst="orthographicFront"/>
+      <a:lightRig rig="threePt" dir="t"/>
+    </dgm:scene3d>
+    <dgm:sp3d/>
+    <dgm:txPr/>
+    <dgm:style>
+      <a:lnRef idx="0">
+        <a:scrgbClr r="0" g="0" b="0"/>
+      </a:lnRef>
+      <a:fillRef idx="1">
+        <a:scrgbClr r="0" g="0" b="0"/>
+      </a:fillRef>
+      <a:effectRef idx="0">
+        <a:scrgbClr r="0" g="0" b="0"/>
+      </a:effectRef>
+      <a:fontRef idx="minor"/>
+    </dgm:style>
+  </dgm:styleLbl>
+  <dgm:styleLbl name="dkBgShp">
+    <dgm:scene3d>
+      <a:camera prst="orthographicFront"/>
+      <a:lightRig rig="threePt" dir="t"/>
+    </dgm:scene3d>
+    <dgm:sp3d/>
+    <dgm:txPr/>
+    <dgm:style>
+      <a:lnRef idx="0">
+        <a:scrgbClr r="0" g="0" b="0"/>
+      </a:lnRef>
+      <a:fillRef idx="1">
+        <a:scrgbClr r="0" g="0" b="0"/>
+      </a:fillRef>
+      <a:effectRef idx="0">
+        <a:scrgbClr r="0" g="0" b="0"/>
+      </a:effectRef>
+      <a:fontRef idx="minor"/>
+    </dgm:style>
+  </dgm:styleLbl>
+  <dgm:styleLbl name="trBgShp">
+    <dgm:scene3d>
+      <a:camera prst="orthographicFront"/>
+      <a:lightRig rig="threePt" dir="t"/>
+    </dgm:scene3d>
+    <dgm:sp3d/>
+    <dgm:txPr/>
+    <dgm:style>
+      <a:lnRef idx="0">
+        <a:scrgbClr r="0" g="0" b="0"/>
+      </a:lnRef>
+      <a:fillRef idx="1">
+        <a:scrgbClr r="0" g="0" b="0"/>
+      </a:fillRef>
+      <a:effectRef idx="0">
+        <a:scrgbClr r="0" g="0" b="0"/>
+      </a:effectRef>
+      <a:fontRef idx="minor"/>
+    </dgm:style>
+  </dgm:styleLbl>
+  <dgm:styleLbl name="fgShp">
+    <dgm:scene3d>
+      <a:camera prst="orthographicFront"/>
+      <a:lightRig rig="threePt" dir="t"/>
+    </dgm:scene3d>
+    <dgm:sp3d/>
+    <dgm:txPr/>
+    <dgm:style>
+      <a:lnRef idx="2">
+        <a:scrgbClr r="0" g="0" b="0"/>
+      </a:lnRef>
+      <a:fillRef idx="1">
+        <a:scrgbClr r="0" g="0" b="0"/>
+      </a:fillRef>
+      <a:effectRef idx="0">
+        <a:scrgbClr r="0" g="0" b="0"/>
+      </a:effectRef>
+      <a:fontRef idx="minor"/>
+    </dgm:style>
+  </dgm:styleLbl>
+  <dgm:styleLbl name="revTx">
+    <dgm:scene3d>
+      <a:camera prst="orthographicFront"/>
+      <a:lightRig rig="threePt" dir="t"/>
+    </dgm:scene3d>
+    <dgm:sp3d/>
+    <dgm:txPr/>
+    <dgm:style>
+      <a:lnRef idx="0">
+        <a:scrgbClr r="0" g="0" b="0"/>
+      </a:lnRef>
+      <a:fillRef idx="0">
+        <a:scrgbClr r="0" g="0" b="0"/>
+      </a:fillRef>
+      <a:effectRef idx="0">
+        <a:scrgbClr r="0" g="0" b="0"/>
+      </a:effectRef>
+      <a:fontRef idx="minor"/>
+    </dgm:style>
+  </dgm:styleLbl>
+</dgm:styleDef>
 </file>
 
 <file path=word/theme/theme1.xml><?xml version="1.0" encoding="utf-8"?>

</xml_diff>